<commit_message>
outlining - workingon mehtods
</commit_message>
<xml_diff>
--- a/DRAFT.docx
+++ b/DRAFT.docx
@@ -1,6 +1,6 @@
 
 <file path=word/document.xml><?xml version="1.0" encoding="utf-8"?>
-<w:document xmlns:wpc="http://schemas.microsoft.com/office/word/2010/wordprocessingCanvas" xmlns:cx="http://schemas.microsoft.com/office/drawing/2014/chartex" xmlns:cx1="http://schemas.microsoft.com/office/drawing/2015/9/8/chartex" xmlns:cx2="http://schemas.microsoft.com/office/drawing/2015/10/21/chartex" xmlns:cx3="http://schemas.microsoft.com/office/drawing/2016/5/9/chartex" xmlns:cx4="http://schemas.microsoft.com/office/drawing/2016/5/10/chartex" xmlns:cx5="http://schemas.microsoft.com/office/drawing/2016/5/11/chartex" xmlns:cx6="http://schemas.microsoft.com/office/drawing/2016/5/12/chartex" xmlns:cx7="http://schemas.microsoft.com/office/drawing/2016/5/13/chartex" xmlns:cx8="http://schemas.microsoft.com/office/drawing/2016/5/14/chartex" xmlns:mc="http://schemas.openxmlformats.org/markup-compatibility/2006" xmlns:aink="http://schemas.microsoft.com/office/drawing/2016/ink" xmlns:am3d="http://schemas.microsoft.com/office/drawing/2017/model3d" xmlns:o="urn:schemas-microsoft-com:office:office" xmlns:oel="http://schemas.microsoft.com/office/2019/extlst" xmlns:r="http://schemas.openxmlformats.org/officeDocument/2006/relationships" xmlns:m="http://schemas.openxmlformats.org/officeDocument/2006/math" xmlns:v="urn:schemas-microsoft-com:vml" xmlns:wp14="http://schemas.microsoft.com/office/word/2010/wordprocessingDrawing" xmlns:wp="http://schemas.openxmlformats.org/drawingml/2006/wordprocessingDrawing" xmlns:w10="urn:schemas-microsoft-com:office:word" xmlns:w="http://schemas.openxmlformats.org/wordprocessingml/2006/main" xmlns:w14="http://schemas.microsoft.com/office/word/2010/wordml" xmlns:w15="http://schemas.microsoft.com/office/word/2012/wordml" xmlns:w16cex="http://schemas.microsoft.com/office/word/2018/wordml/cex" xmlns:w16cid="http://schemas.microsoft.com/office/word/2016/wordml/cid" xmlns:w16="http://schemas.microsoft.com/office/word/2018/wordml" xmlns:w16sdtdh="http://schemas.microsoft.com/office/word/2020/wordml/sdtdatahash" xmlns:w16se="http://schemas.microsoft.com/office/word/2015/wordml/symex" xmlns:wpg="http://schemas.microsoft.com/office/word/2010/wordprocessingGroup" xmlns:wpi="http://schemas.microsoft.com/office/word/2010/wordprocessingInk" xmlns:wne="http://schemas.microsoft.com/office/word/2006/wordml" xmlns:wps="http://schemas.microsoft.com/office/word/2010/wordprocessingShape" mc:Ignorable="w14 w15 w16se w16cid w16 w16cex w16sdtdh wp14">
+<w:document xmlns:wpc="http://schemas.microsoft.com/office/word/2010/wordprocessingCanvas" xmlns:cx="http://schemas.microsoft.com/office/drawing/2014/chartex" xmlns:cx1="http://schemas.microsoft.com/office/drawing/2015/9/8/chartex" xmlns:cx2="http://schemas.microsoft.com/office/drawing/2015/10/21/chartex" xmlns:cx3="http://schemas.microsoft.com/office/drawing/2016/5/9/chartex" xmlns:cx4="http://schemas.microsoft.com/office/drawing/2016/5/10/chartex" xmlns:cx5="http://schemas.microsoft.com/office/drawing/2016/5/11/chartex" xmlns:cx6="http://schemas.microsoft.com/office/drawing/2016/5/12/chartex" xmlns:cx7="http://schemas.microsoft.com/office/drawing/2016/5/13/chartex" xmlns:cx8="http://schemas.microsoft.com/office/drawing/2016/5/14/chartex" xmlns:mc="http://schemas.openxmlformats.org/markup-compatibility/2006" xmlns:aink="http://schemas.microsoft.com/office/drawing/2016/ink" xmlns:am3d="http://schemas.microsoft.com/office/drawing/2017/model3d" xmlns:o="urn:schemas-microsoft-com:office:office" xmlns:r="http://schemas.openxmlformats.org/officeDocument/2006/relationships" xmlns:m="http://schemas.openxmlformats.org/officeDocument/2006/math" xmlns:v="urn:schemas-microsoft-com:vml" xmlns:wp14="http://schemas.microsoft.com/office/word/2010/wordprocessingDrawing" xmlns:wp="http://schemas.openxmlformats.org/drawingml/2006/wordprocessingDrawing" xmlns:w10="urn:schemas-microsoft-com:office:word" xmlns:w="http://schemas.openxmlformats.org/wordprocessingml/2006/main" xmlns:w14="http://schemas.microsoft.com/office/word/2010/wordml" xmlns:w15="http://schemas.microsoft.com/office/word/2012/wordml" xmlns:w16cex="http://schemas.microsoft.com/office/word/2018/wordml/cex" xmlns:w16cid="http://schemas.microsoft.com/office/word/2016/wordml/cid" xmlns:w16="http://schemas.microsoft.com/office/word/2018/wordml" xmlns:w16sdtdh="http://schemas.microsoft.com/office/word/2020/wordml/sdtdatahash" xmlns:w16se="http://schemas.microsoft.com/office/word/2015/wordml/symex" xmlns:wpg="http://schemas.microsoft.com/office/word/2010/wordprocessingGroup" xmlns:wpi="http://schemas.microsoft.com/office/word/2010/wordprocessingInk" xmlns:wne="http://schemas.microsoft.com/office/word/2006/wordml" xmlns:wps="http://schemas.microsoft.com/office/word/2010/wordprocessingShape" mc:Ignorable="w14 w15 w16se w16cid w16 w16cex w16sdtdh wp14">
   <w:body>
     <w:p>
       <w:pPr>
@@ -32,6 +32,7 @@
             <w:docPart w:val="D9D996171E544FE1B119621077D8C800"/>
           </w:placeholder>
         </w:sdtPr>
+        <w:sdtEndPr/>
         <w:sdtContent>
           <w:r>
             <w:rPr>
@@ -64,6 +65,7 @@
             <w:docPart w:val="4994CD4BBAF84659973B79098572C4D6"/>
           </w:placeholder>
         </w:sdtPr>
+        <w:sdtEndPr/>
         <w:sdtContent>
           <w:r>
             <w:rPr>
@@ -74,10 +76,7 @@
         </w:sdtContent>
       </w:sdt>
       <w:r>
-        <w:t xml:space="preserve"> and can lead to </w:t>
-      </w:r>
-      <w:r>
-        <w:t xml:space="preserve">more frequent and intense harmful algal blooms, one of the greatest risks to freshwaters biodiversity across the world </w:t>
+        <w:t xml:space="preserve"> and can lead to more frequent and intense harmful algal blooms, one of the greatest risks to freshwaters biodiversity across the world </w:t>
       </w:r>
       <w:sdt>
         <w:sdtPr>
@@ -90,6 +89,7 @@
             <w:docPart w:val="1625EDA7CA2A451582B54079E7E66077"/>
           </w:placeholder>
         </w:sdtPr>
+        <w:sdtEndPr/>
         <w:sdtContent>
           <w:r>
             <w:rPr>
@@ -118,10 +118,7 @@
         <w:t>nited States</w:t>
       </w:r>
       <w:r>
-        <w:t>, an</w:t>
-      </w:r>
-      <w:r>
-        <w:t xml:space="preserve"> estimated $2.2 billion in losses because of eutrophication is likely an underestimate of the actual amount. Costs are associated with recreation, fisheries, property values, loss of biodiversity, and drinking water treatment </w:t>
+        <w:t xml:space="preserve">, an estimated $2.2 billion in losses because of eutrophication is likely an underestimate of the actual amount. Costs are associated with recreation, fisheries, property values, loss of biodiversity, and drinking water treatment </w:t>
       </w:r>
       <w:sdt>
         <w:sdtPr>
@@ -134,6 +131,7 @@
             <w:docPart w:val="D78EDCCB787E4CD49E9F27ECEF42E725"/>
           </w:placeholder>
         </w:sdtPr>
+        <w:sdtEndPr/>
         <w:sdtContent>
           <w:r>
             <w:rPr>
@@ -169,6 +167,7 @@
             <w:docPart w:val="D78EDCCB787E4CD49E9F27ECEF42E725"/>
           </w:placeholder>
         </w:sdtPr>
+        <w:sdtEndPr/>
         <w:sdtContent>
           <w:r>
             <w:rPr>
@@ -225,6 +224,7 @@
             <w:docPart w:val="2B4D3916F6B34BBC94DB88A50526A3FD"/>
           </w:placeholder>
         </w:sdtPr>
+        <w:sdtEndPr/>
         <w:sdtContent>
           <w:r>
             <w:rPr>
@@ -260,6 +260,7 @@
             <w:docPart w:val="831B5B45659D4E269454A54FEBF98AB3"/>
           </w:placeholder>
         </w:sdtPr>
+        <w:sdtEndPr/>
         <w:sdtContent>
           <w:r>
             <w:rPr>
@@ -295,6 +296,7 @@
             <w:docPart w:val="DefaultPlaceholder_-1854013440"/>
           </w:placeholder>
         </w:sdtPr>
+        <w:sdtEndPr/>
         <w:sdtContent>
           <w:r>
             <w:rPr>
@@ -333,6 +335,7 @@
             <w:docPart w:val="DefaultPlaceholder_-1854013440"/>
           </w:placeholder>
         </w:sdtPr>
+        <w:sdtEndPr/>
         <w:sdtContent>
           <w:r>
             <w:rPr>
@@ -377,6 +380,7 @@
             <w:docPart w:val="727AF8356C8C4734A86CEEB4A91B84CE"/>
           </w:placeholder>
         </w:sdtPr>
+        <w:sdtEndPr/>
         <w:sdtContent>
           <w:r>
             <w:rPr>
@@ -415,6 +419,7 @@
             <w:docPart w:val="DefaultPlaceholder_-1854013440"/>
           </w:placeholder>
         </w:sdtPr>
+        <w:sdtEndPr/>
         <w:sdtContent>
           <w:r>
             <w:rPr>
@@ -450,6 +455,7 @@
             <w:docPart w:val="DefaultPlaceholder_-1854013440"/>
           </w:placeholder>
         </w:sdtPr>
+        <w:sdtEndPr/>
         <w:sdtContent>
           <w:r>
             <w:rPr>
@@ -485,6 +491,7 @@
             <w:docPart w:val="DefaultPlaceholder_-1854013440"/>
           </w:placeholder>
         </w:sdtPr>
+        <w:sdtEndPr/>
         <w:sdtContent>
           <w:r>
             <w:rPr>
@@ -538,6 +545,7 @@
             <w:docPart w:val="2CCB44771CE244E684167067F94C2509"/>
           </w:placeholder>
         </w:sdtPr>
+        <w:sdtEndPr/>
         <w:sdtContent>
           <w:r>
             <w:rPr>
@@ -570,6 +578,7 @@
             <w:docPart w:val="2CCB44771CE244E684167067F94C2509"/>
           </w:placeholder>
         </w:sdtPr>
+        <w:sdtEndPr/>
         <w:sdtContent>
           <w:r>
             <w:rPr>
@@ -596,6 +605,7 @@
             <w:docPart w:val="DefaultPlaceholder_-1854013440"/>
           </w:placeholder>
         </w:sdtPr>
+        <w:sdtEndPr/>
         <w:sdtContent>
           <w:r>
             <w:rPr>
@@ -631,6 +641,7 @@
             <w:docPart w:val="AA8014095B5144AA9087CA779B228D08"/>
           </w:placeholder>
         </w:sdtPr>
+        <w:sdtEndPr/>
         <w:sdtContent>
           <w:r>
             <w:rPr>
@@ -680,6 +691,7 @@
             <w:docPart w:val="DefaultPlaceholder_-1854013440"/>
           </w:placeholder>
         </w:sdtPr>
+        <w:sdtEndPr/>
         <w:sdtContent>
           <w:r>
             <w:rPr>
@@ -715,6 +727,7 @@
             <w:docPart w:val="DefaultPlaceholder_-1854013440"/>
           </w:placeholder>
         </w:sdtPr>
+        <w:sdtEndPr/>
         <w:sdtContent>
           <w:r>
             <w:rPr>
@@ -750,6 +763,7 @@
             <w:docPart w:val="5819D7ED70474C18A3163A655D61F132"/>
           </w:placeholder>
         </w:sdtPr>
+        <w:sdtEndPr/>
         <w:sdtContent>
           <w:r>
             <w:rPr>
@@ -785,6 +799,7 @@
             <w:docPart w:val="B8EF244E6C8F483B9EC4BE415750D23E"/>
           </w:placeholder>
         </w:sdtPr>
+        <w:sdtEndPr/>
         <w:sdtContent>
           <w:r>
             <w:rPr>
@@ -807,13 +822,7 @@
         </w:numPr>
       </w:pPr>
       <w:r>
-        <w:t xml:space="preserve">In this study, we use </w:t>
-      </w:r>
-      <w:r>
-        <w:t>US Environmental Protection Agency (EPA)</w:t>
-      </w:r>
-      <w:r>
-        <w:t xml:space="preserve"> National Lakes Assessment (NLA) data to evaluate patterns of nutrient stoichiometry in relation to trophic status in lakes across the US, as balancing nutrient </w:t>
+        <w:t xml:space="preserve">In this study, we use US Environmental Protection Agency (EPA) National Lakes Assessment (NLA) data to evaluate patterns of nutrient stoichiometry in relation to trophic status in lakes across the US, as balancing nutrient </w:t>
       </w:r>
       <w:r>
         <w:t>stoichiometry may assist in eutrophication remediation</w:t>
@@ -832,6 +841,7 @@
             <w:docPart w:val="DefaultPlaceholder_-1854013440"/>
           </w:placeholder>
         </w:sdtPr>
+        <w:sdtEndPr/>
         <w:sdtContent>
           <w:r>
             <w:rPr>
@@ -854,6 +864,18 @@
         </w:numPr>
       </w:pPr>
       <w:r>
+        <w:t>Intended to “support efforts to assess nutrient water quality and more effectively protect and restore waters from nutrient pollution.” (wording from challenge description)</w:t>
+      </w:r>
+    </w:p>
+    <w:p>
+      <w:pPr>
+        <w:pStyle w:val="ListParagraph"/>
+        <w:numPr>
+          <w:ilvl w:val="1"/>
+          <w:numId w:val="2"/>
+        </w:numPr>
+      </w:pPr>
+      <w:r>
         <w:t>We aim to answer the following questions:</w:t>
       </w:r>
     </w:p>
@@ -901,6 +923,354 @@
       <w:r>
         <w:t>?</w:t>
       </w:r>
+    </w:p>
+    <w:p>
+      <w:pPr>
+        <w:pStyle w:val="Heading1"/>
+      </w:pPr>
+      <w:r>
+        <w:t>Methods</w:t>
+      </w:r>
+    </w:p>
+    <w:p>
+      <w:pPr>
+        <w:pStyle w:val="ListParagraph"/>
+        <w:numPr>
+          <w:ilvl w:val="0"/>
+          <w:numId w:val="7"/>
+        </w:numPr>
+      </w:pPr>
+      <w:r>
+        <w:t>Data</w:t>
+      </w:r>
+    </w:p>
+    <w:p>
+      <w:pPr>
+        <w:pStyle w:val="ListParagraph"/>
+        <w:numPr>
+          <w:ilvl w:val="1"/>
+          <w:numId w:val="7"/>
+        </w:numPr>
+      </w:pPr>
+      <w:r>
+        <w:t>US EPA NLA data 2007, 2012, 2017</w:t>
+      </w:r>
+    </w:p>
+    <w:p>
+      <w:pPr>
+        <w:pStyle w:val="ListParagraph"/>
+        <w:numPr>
+          <w:ilvl w:val="1"/>
+          <w:numId w:val="7"/>
+        </w:numPr>
+      </w:pPr>
+      <w:r>
+        <w:t># lakes sampled</w:t>
+      </w:r>
+    </w:p>
+    <w:p>
+      <w:pPr>
+        <w:pStyle w:val="ListParagraph"/>
+        <w:numPr>
+          <w:ilvl w:val="2"/>
+          <w:numId w:val="7"/>
+        </w:numPr>
+      </w:pPr>
+      <w:r>
+        <w:t>2007: # lakes surveyed = 1156, 95 resampled in same year</w:t>
+      </w:r>
+      <w:r>
+        <w:t>, 124 reference lakes</w:t>
+      </w:r>
+    </w:p>
+    <w:p>
+      <w:pPr>
+        <w:pStyle w:val="ListParagraph"/>
+        <w:numPr>
+          <w:ilvl w:val="2"/>
+          <w:numId w:val="7"/>
+        </w:numPr>
+      </w:pPr>
+      <w:r>
+        <w:t>2012: # lakes surveyed = 1038, 100 resampled in same year</w:t>
+      </w:r>
+      <w:r>
+        <w:t>, 0 reference lakes</w:t>
+      </w:r>
+    </w:p>
+    <w:p>
+      <w:pPr>
+        <w:pStyle w:val="ListParagraph"/>
+        <w:numPr>
+          <w:ilvl w:val="2"/>
+          <w:numId w:val="7"/>
+        </w:numPr>
+      </w:pPr>
+      <w:r>
+        <w:t>2017: # lakes surveyed = 1112, 97 resampled in same year</w:t>
+      </w:r>
+      <w:r>
+        <w:t>, 108 (hand) reference lakes?</w:t>
+      </w:r>
+    </w:p>
+    <w:p>
+      <w:pPr>
+        <w:pStyle w:val="ListParagraph"/>
+        <w:numPr>
+          <w:ilvl w:val="2"/>
+          <w:numId w:val="7"/>
+        </w:numPr>
+      </w:pPr>
+      <w:r>
+        <w:t>Lakes in 2007 and 2012 = 364</w:t>
+      </w:r>
+    </w:p>
+    <w:p>
+      <w:pPr>
+        <w:pStyle w:val="ListParagraph"/>
+        <w:numPr>
+          <w:ilvl w:val="2"/>
+          <w:numId w:val="7"/>
+        </w:numPr>
+      </w:pPr>
+      <w:r>
+        <w:t>Lakes in 2012 and 2017 = 473</w:t>
+      </w:r>
+    </w:p>
+    <w:p>
+      <w:pPr>
+        <w:pStyle w:val="ListParagraph"/>
+        <w:numPr>
+          <w:ilvl w:val="2"/>
+          <w:numId w:val="7"/>
+        </w:numPr>
+      </w:pPr>
+      <w:r>
+        <w:t>Lakes in 2007 and 2017 = 282</w:t>
+      </w:r>
+    </w:p>
+    <w:p>
+      <w:pPr>
+        <w:pStyle w:val="ListParagraph"/>
+        <w:numPr>
+          <w:ilvl w:val="2"/>
+          <w:numId w:val="7"/>
+        </w:numPr>
+      </w:pPr>
+      <w:r>
+        <w:t>Lakes in all 3 years = 234</w:t>
+      </w:r>
+    </w:p>
+    <w:p>
+      <w:pPr>
+        <w:pStyle w:val="ListParagraph"/>
+        <w:numPr>
+          <w:ilvl w:val="1"/>
+          <w:numId w:val="7"/>
+        </w:numPr>
+      </w:pPr>
+      <w:r>
+        <w:t xml:space="preserve">Lake sizes sampled </w:t>
+      </w:r>
+    </w:p>
+    <w:p>
+      <w:pPr>
+        <w:pStyle w:val="ListParagraph"/>
+        <w:numPr>
+          <w:ilvl w:val="2"/>
+          <w:numId w:val="7"/>
+        </w:numPr>
+      </w:pPr>
+      <w:r>
+        <w:t xml:space="preserve">In 2007, lakes greater than 4 ha were sampled. This changed in the 2012 and 2017 surveys and lakes with surface area &gt; 1 ha and 1-m deep were sampled </w:t>
+      </w:r>
+    </w:p>
+    <w:p>
+      <w:pPr>
+        <w:pStyle w:val="ListParagraph"/>
+        <w:numPr>
+          <w:ilvl w:val="1"/>
+          <w:numId w:val="7"/>
+        </w:numPr>
+      </w:pPr>
+      <w:r>
+        <w:lastRenderedPageBreak/>
+        <w:t>Lakes sampled during the summer (May-September,</w:t>
+      </w:r>
+      <w:r>
+        <w:t xml:space="preserve"> with a handful of sampling events in October – 4 in 2017 and 9 in 2007</w:t>
+      </w:r>
+      <w:r>
+        <w:t>) in each year</w:t>
+      </w:r>
+    </w:p>
+    <w:p>
+      <w:pPr>
+        <w:pStyle w:val="ListParagraph"/>
+        <w:numPr>
+          <w:ilvl w:val="0"/>
+          <w:numId w:val="7"/>
+        </w:numPr>
+      </w:pPr>
+      <w:r>
+        <w:t>Site selection</w:t>
+      </w:r>
+    </w:p>
+    <w:p>
+      <w:pPr>
+        <w:pStyle w:val="ListParagraph"/>
+        <w:numPr>
+          <w:ilvl w:val="1"/>
+          <w:numId w:val="7"/>
+        </w:numPr>
+      </w:pPr>
+      <w:r>
+        <w:t>Generalized Random Tessellation Stratified survey</w:t>
+      </w:r>
+      <w:r>
+        <w:t xml:space="preserve"> design </w:t>
+      </w:r>
+      <w:r>
+        <w:t xml:space="preserve">(citation p. 3 technical doc) </w:t>
+      </w:r>
+      <w:r>
+        <w:t xml:space="preserve">to randomly choose sampling sites. </w:t>
+      </w:r>
+    </w:p>
+    <w:p>
+      <w:pPr>
+        <w:pStyle w:val="ListParagraph"/>
+        <w:numPr>
+          <w:ilvl w:val="2"/>
+          <w:numId w:val="7"/>
+        </w:numPr>
+      </w:pPr>
+      <w:r>
+        <w:t>Stratification based on omernik level-3 aggregated ecoregions</w:t>
+      </w:r>
+      <w:r>
+        <w:t xml:space="preserve">, state, and </w:t>
+      </w:r>
+      <w:r>
+        <w:t>lake size</w:t>
+      </w:r>
+    </w:p>
+    <w:p>
+      <w:pPr>
+        <w:pStyle w:val="ListParagraph"/>
+        <w:numPr>
+          <w:ilvl w:val="2"/>
+          <w:numId w:val="7"/>
+        </w:numPr>
+      </w:pPr>
+      <w:r>
+        <w:t xml:space="preserve">Each lake is assigned a weight to indicate the # lakes it represents </w:t>
+      </w:r>
+    </w:p>
+    <w:p>
+      <w:pPr>
+        <w:pStyle w:val="ListParagraph"/>
+        <w:numPr>
+          <w:ilvl w:val="0"/>
+          <w:numId w:val="7"/>
+        </w:numPr>
+      </w:pPr>
+      <w:r>
+        <w:t>Sampling</w:t>
+      </w:r>
+      <w:r>
+        <w:t xml:space="preserve"> and laboratory</w:t>
+      </w:r>
+      <w:r>
+        <w:t xml:space="preserve"> methods</w:t>
+      </w:r>
+    </w:p>
+    <w:p>
+      <w:pPr>
+        <w:pStyle w:val="ListParagraph"/>
+        <w:numPr>
+          <w:ilvl w:val="1"/>
+          <w:numId w:val="7"/>
+        </w:numPr>
+      </w:pPr>
+      <w:r>
+        <w:t xml:space="preserve">Standardized sampling and laboratory protocols </w:t>
+      </w:r>
+    </w:p>
+    <w:p>
+      <w:pPr>
+        <w:pStyle w:val="ListParagraph"/>
+        <w:numPr>
+          <w:ilvl w:val="2"/>
+          <w:numId w:val="7"/>
+        </w:numPr>
+      </w:pPr>
+    </w:p>
+    <w:p>
+      <w:pPr>
+        <w:pStyle w:val="ListParagraph"/>
+        <w:numPr>
+          <w:ilvl w:val="0"/>
+          <w:numId w:val="7"/>
+        </w:numPr>
+      </w:pPr>
+      <w:r>
+        <w:t>Trophic state calculation</w:t>
+      </w:r>
+    </w:p>
+    <w:p>
+      <w:pPr>
+        <w:pStyle w:val="ListParagraph"/>
+        <w:numPr>
+          <w:ilvl w:val="1"/>
+          <w:numId w:val="7"/>
+        </w:numPr>
+      </w:pPr>
+      <w:r>
+        <w:t>p.80 technical doc</w:t>
+      </w:r>
+    </w:p>
+    <w:p>
+      <w:pPr>
+        <w:pStyle w:val="ListParagraph"/>
+        <w:numPr>
+          <w:ilvl w:val="0"/>
+          <w:numId w:val="7"/>
+        </w:numPr>
+      </w:pPr>
+      <w:r>
+        <w:t>Statistical analyses</w:t>
+      </w:r>
+    </w:p>
+    <w:p>
+      <w:pPr>
+        <w:pStyle w:val="ListParagraph"/>
+        <w:numPr>
+          <w:ilvl w:val="1"/>
+          <w:numId w:val="7"/>
+        </w:numPr>
+      </w:pPr>
+      <w:r>
+        <w:t>R programming (cite)</w:t>
+      </w:r>
+    </w:p>
+    <w:p>
+      <w:pPr>
+        <w:pStyle w:val="ListParagraph"/>
+        <w:numPr>
+          <w:ilvl w:val="1"/>
+          <w:numId w:val="7"/>
+        </w:numPr>
+      </w:pPr>
+      <w:r>
+        <w:t>Ggploting (cite)</w:t>
+      </w:r>
+    </w:p>
+    <w:p>
+      <w:pPr>
+        <w:pStyle w:val="ListParagraph"/>
+        <w:ind w:left="1440"/>
+      </w:pPr>
     </w:p>
     <w:p/>
     <w:p/>
@@ -912,6 +1282,7 @@
           <w:docPart w:val="DefaultPlaceholder_-1854013440"/>
         </w:placeholder>
       </w:sdtPr>
+      <w:sdtEndPr/>
       <w:sdtContent>
         <w:p>
           <w:pPr>
@@ -1095,7 +1466,6 @@
             <w:rPr>
               <w:rFonts w:eastAsia="Times New Roman"/>
             </w:rPr>
-            <w:lastRenderedPageBreak/>
             <w:t xml:space="preserve">Dodds, W. K., Bouska, W. W., Eitzmann, J. L., Pilger, T. J., Pitts, K. L., Riley, A. J., Schloesser, J. T., &amp; Thornbrugh, D. J. (2008). Eutrophication of U.S. Freshwaters: Analysis of Potential Economic Damages. </w:t>
           </w:r>
           <w:r>
@@ -1186,6 +1556,7 @@
             <w:rPr>
               <w:rFonts w:eastAsia="Times New Roman"/>
             </w:rPr>
+            <w:lastRenderedPageBreak/>
             <w:t xml:space="preserve">Downing, J. A., &amp; McCauley, E. (1992). The nitrogen : phosphorus relationship in lakes. </w:t>
           </w:r>
           <w:r>
@@ -1667,7 +2038,6 @@
             <w:rPr>
               <w:rFonts w:eastAsia="Times New Roman"/>
             </w:rPr>
-            <w:lastRenderedPageBreak/>
             <w:t xml:space="preserve">Sterner, R. Warner., &amp; Elser, J. J. (2002). </w:t>
           </w:r>
           <w:r>
@@ -1737,7 +2107,7 @@
 </file>
 
 <file path=word/numbering.xml><?xml version="1.0" encoding="utf-8"?>
-<w:numbering xmlns:wpc="http://schemas.microsoft.com/office/word/2010/wordprocessingCanvas" xmlns:cx="http://schemas.microsoft.com/office/drawing/2014/chartex" xmlns:cx1="http://schemas.microsoft.com/office/drawing/2015/9/8/chartex" xmlns:cx2="http://schemas.microsoft.com/office/drawing/2015/10/21/chartex" xmlns:cx3="http://schemas.microsoft.com/office/drawing/2016/5/9/chartex" xmlns:cx4="http://schemas.microsoft.com/office/drawing/2016/5/10/chartex" xmlns:cx5="http://schemas.microsoft.com/office/drawing/2016/5/11/chartex" xmlns:cx6="http://schemas.microsoft.com/office/drawing/2016/5/12/chartex" xmlns:cx7="http://schemas.microsoft.com/office/drawing/2016/5/13/chartex" xmlns:cx8="http://schemas.microsoft.com/office/drawing/2016/5/14/chartex" xmlns:mc="http://schemas.openxmlformats.org/markup-compatibility/2006" xmlns:aink="http://schemas.microsoft.com/office/drawing/2016/ink" xmlns:am3d="http://schemas.microsoft.com/office/drawing/2017/model3d" xmlns:o="urn:schemas-microsoft-com:office:office" xmlns:oel="http://schemas.microsoft.com/office/2019/extlst" xmlns:r="http://schemas.openxmlformats.org/officeDocument/2006/relationships" xmlns:m="http://schemas.openxmlformats.org/officeDocument/2006/math" xmlns:v="urn:schemas-microsoft-com:vml" xmlns:wp14="http://schemas.microsoft.com/office/word/2010/wordprocessingDrawing" xmlns:wp="http://schemas.openxmlformats.org/drawingml/2006/wordprocessingDrawing" xmlns:w10="urn:schemas-microsoft-com:office:word" xmlns:w="http://schemas.openxmlformats.org/wordprocessingml/2006/main" xmlns:w14="http://schemas.microsoft.com/office/word/2010/wordml" xmlns:w15="http://schemas.microsoft.com/office/word/2012/wordml" xmlns:w16cex="http://schemas.microsoft.com/office/word/2018/wordml/cex" xmlns:w16cid="http://schemas.microsoft.com/office/word/2016/wordml/cid" xmlns:w16="http://schemas.microsoft.com/office/word/2018/wordml" xmlns:w16sdtdh="http://schemas.microsoft.com/office/word/2020/wordml/sdtdatahash" xmlns:w16se="http://schemas.microsoft.com/office/word/2015/wordml/symex" xmlns:wpg="http://schemas.microsoft.com/office/word/2010/wordprocessingGroup" xmlns:wpi="http://schemas.microsoft.com/office/word/2010/wordprocessingInk" xmlns:wne="http://schemas.microsoft.com/office/word/2006/wordml" xmlns:wps="http://schemas.microsoft.com/office/word/2010/wordprocessingShape" mc:Ignorable="w14 w15 w16se w16cid w16 w16cex w16sdtdh wp14">
+<w:numbering xmlns:wpc="http://schemas.microsoft.com/office/word/2010/wordprocessingCanvas" xmlns:cx="http://schemas.microsoft.com/office/drawing/2014/chartex" xmlns:cx1="http://schemas.microsoft.com/office/drawing/2015/9/8/chartex" xmlns:cx2="http://schemas.microsoft.com/office/drawing/2015/10/21/chartex" xmlns:cx3="http://schemas.microsoft.com/office/drawing/2016/5/9/chartex" xmlns:cx4="http://schemas.microsoft.com/office/drawing/2016/5/10/chartex" xmlns:cx5="http://schemas.microsoft.com/office/drawing/2016/5/11/chartex" xmlns:cx6="http://schemas.microsoft.com/office/drawing/2016/5/12/chartex" xmlns:cx7="http://schemas.microsoft.com/office/drawing/2016/5/13/chartex" xmlns:cx8="http://schemas.microsoft.com/office/drawing/2016/5/14/chartex" xmlns:mc="http://schemas.openxmlformats.org/markup-compatibility/2006" xmlns:aink="http://schemas.microsoft.com/office/drawing/2016/ink" xmlns:am3d="http://schemas.microsoft.com/office/drawing/2017/model3d" xmlns:o="urn:schemas-microsoft-com:office:office" xmlns:r="http://schemas.openxmlformats.org/officeDocument/2006/relationships" xmlns:m="http://schemas.openxmlformats.org/officeDocument/2006/math" xmlns:v="urn:schemas-microsoft-com:vml" xmlns:wp14="http://schemas.microsoft.com/office/word/2010/wordprocessingDrawing" xmlns:wp="http://schemas.openxmlformats.org/drawingml/2006/wordprocessingDrawing" xmlns:w10="urn:schemas-microsoft-com:office:word" xmlns:w="http://schemas.openxmlformats.org/wordprocessingml/2006/main" xmlns:w14="http://schemas.microsoft.com/office/word/2010/wordml" xmlns:w15="http://schemas.microsoft.com/office/word/2012/wordml" xmlns:w16cex="http://schemas.microsoft.com/office/word/2018/wordml/cex" xmlns:w16cid="http://schemas.microsoft.com/office/word/2016/wordml/cid" xmlns:w16="http://schemas.microsoft.com/office/word/2018/wordml" xmlns:w16sdtdh="http://schemas.microsoft.com/office/word/2020/wordml/sdtdatahash" xmlns:w16se="http://schemas.microsoft.com/office/word/2015/wordml/symex" xmlns:wpg="http://schemas.microsoft.com/office/word/2010/wordprocessingGroup" xmlns:wpi="http://schemas.microsoft.com/office/word/2010/wordprocessingInk" xmlns:wne="http://schemas.microsoft.com/office/word/2006/wordml" xmlns:wps="http://schemas.microsoft.com/office/word/2010/wordprocessingShape" mc:Ignorable="w14 w15 w16se w16cid w16 w16cex w16sdtdh wp14">
   <w:abstractNum w:abstractNumId="0" w15:restartNumberingAfterBreak="0">
     <w:nsid w:val="04BC4E0C"/>
     <w:multiLevelType w:val="hybridMultilevel"/>
@@ -1825,6 +2195,92 @@
     </w:lvl>
   </w:abstractNum>
   <w:abstractNum w:abstractNumId="1" w15:restartNumberingAfterBreak="0">
+    <w:nsid w:val="07F025CE"/>
+    <w:multiLevelType w:val="hybridMultilevel"/>
+    <w:tmpl w:val="1A0A5EEC"/>
+    <w:lvl w:ilvl="0" w:tplc="0409000F">
+      <w:start w:val="1"/>
+      <w:numFmt w:val="decimal"/>
+      <w:lvlText w:val="%1."/>
+      <w:lvlJc w:val="left"/>
+      <w:pPr>
+        <w:ind w:left="720" w:hanging="360"/>
+      </w:pPr>
+    </w:lvl>
+    <w:lvl w:ilvl="1" w:tplc="04090019">
+      <w:start w:val="1"/>
+      <w:numFmt w:val="lowerLetter"/>
+      <w:lvlText w:val="%2."/>
+      <w:lvlJc w:val="left"/>
+      <w:pPr>
+        <w:ind w:left="1440" w:hanging="360"/>
+      </w:pPr>
+    </w:lvl>
+    <w:lvl w:ilvl="2" w:tplc="0409001B">
+      <w:start w:val="1"/>
+      <w:numFmt w:val="lowerRoman"/>
+      <w:lvlText w:val="%3."/>
+      <w:lvlJc w:val="right"/>
+      <w:pPr>
+        <w:ind w:left="2160" w:hanging="180"/>
+      </w:pPr>
+    </w:lvl>
+    <w:lvl w:ilvl="3" w:tplc="0409000F" w:tentative="1">
+      <w:start w:val="1"/>
+      <w:numFmt w:val="decimal"/>
+      <w:lvlText w:val="%4."/>
+      <w:lvlJc w:val="left"/>
+      <w:pPr>
+        <w:ind w:left="2880" w:hanging="360"/>
+      </w:pPr>
+    </w:lvl>
+    <w:lvl w:ilvl="4" w:tplc="04090019" w:tentative="1">
+      <w:start w:val="1"/>
+      <w:numFmt w:val="lowerLetter"/>
+      <w:lvlText w:val="%5."/>
+      <w:lvlJc w:val="left"/>
+      <w:pPr>
+        <w:ind w:left="3600" w:hanging="360"/>
+      </w:pPr>
+    </w:lvl>
+    <w:lvl w:ilvl="5" w:tplc="0409001B" w:tentative="1">
+      <w:start w:val="1"/>
+      <w:numFmt w:val="lowerRoman"/>
+      <w:lvlText w:val="%6."/>
+      <w:lvlJc w:val="right"/>
+      <w:pPr>
+        <w:ind w:left="4320" w:hanging="180"/>
+      </w:pPr>
+    </w:lvl>
+    <w:lvl w:ilvl="6" w:tplc="0409000F" w:tentative="1">
+      <w:start w:val="1"/>
+      <w:numFmt w:val="decimal"/>
+      <w:lvlText w:val="%7."/>
+      <w:lvlJc w:val="left"/>
+      <w:pPr>
+        <w:ind w:left="5040" w:hanging="360"/>
+      </w:pPr>
+    </w:lvl>
+    <w:lvl w:ilvl="7" w:tplc="04090019" w:tentative="1">
+      <w:start w:val="1"/>
+      <w:numFmt w:val="lowerLetter"/>
+      <w:lvlText w:val="%8."/>
+      <w:lvlJc w:val="left"/>
+      <w:pPr>
+        <w:ind w:left="5760" w:hanging="360"/>
+      </w:pPr>
+    </w:lvl>
+    <w:lvl w:ilvl="8" w:tplc="0409001B" w:tentative="1">
+      <w:start w:val="1"/>
+      <w:numFmt w:val="lowerRoman"/>
+      <w:lvlText w:val="%9."/>
+      <w:lvlJc w:val="right"/>
+      <w:pPr>
+        <w:ind w:left="6480" w:hanging="180"/>
+      </w:pPr>
+    </w:lvl>
+  </w:abstractNum>
+  <w:abstractNum w:abstractNumId="2" w15:restartNumberingAfterBreak="0">
     <w:nsid w:val="248A6EA2"/>
     <w:multiLevelType w:val="hybridMultilevel"/>
     <w:tmpl w:val="241A6736"/>
@@ -1910,7 +2366,7 @@
       </w:pPr>
     </w:lvl>
   </w:abstractNum>
-  <w:abstractNum w:abstractNumId="2" w15:restartNumberingAfterBreak="0">
+  <w:abstractNum w:abstractNumId="3" w15:restartNumberingAfterBreak="0">
     <w:nsid w:val="36953B0C"/>
     <w:multiLevelType w:val="hybridMultilevel"/>
     <w:tmpl w:val="8D2670F6"/>
@@ -1999,7 +2455,7 @@
       </w:pPr>
     </w:lvl>
   </w:abstractNum>
-  <w:abstractNum w:abstractNumId="3" w15:restartNumberingAfterBreak="0">
+  <w:abstractNum w:abstractNumId="4" w15:restartNumberingAfterBreak="0">
     <w:nsid w:val="52166F0A"/>
     <w:multiLevelType w:val="hybridMultilevel"/>
     <w:tmpl w:val="640C9142"/>
@@ -2112,7 +2568,7 @@
       </w:rPr>
     </w:lvl>
   </w:abstractNum>
-  <w:abstractNum w:abstractNumId="4" w15:restartNumberingAfterBreak="0">
+  <w:abstractNum w:abstractNumId="5" w15:restartNumberingAfterBreak="0">
     <w:nsid w:val="52EA2006"/>
     <w:multiLevelType w:val="hybridMultilevel"/>
     <w:tmpl w:val="8C5C41C4"/>
@@ -2198,7 +2654,7 @@
       </w:pPr>
     </w:lvl>
   </w:abstractNum>
-  <w:abstractNum w:abstractNumId="5" w15:restartNumberingAfterBreak="0">
+  <w:abstractNum w:abstractNumId="6" w15:restartNumberingAfterBreak="0">
     <w:nsid w:val="646117CE"/>
     <w:multiLevelType w:val="hybridMultilevel"/>
     <w:tmpl w:val="EE0E37FE"/>
@@ -2284,23 +2740,26 @@
       </w:pPr>
     </w:lvl>
   </w:abstractNum>
-  <w:num w:numId="1" w16cid:durableId="765156576">
+  <w:num w:numId="1">
+    <w:abstractNumId w:val="4"/>
+  </w:num>
+  <w:num w:numId="2">
+    <w:abstractNumId w:val="2"/>
+  </w:num>
+  <w:num w:numId="3">
+    <w:abstractNumId w:val="5"/>
+  </w:num>
+  <w:num w:numId="4">
+    <w:abstractNumId w:val="6"/>
+  </w:num>
+  <w:num w:numId="5">
     <w:abstractNumId w:val="3"/>
   </w:num>
-  <w:num w:numId="2" w16cid:durableId="379401253">
+  <w:num w:numId="6">
+    <w:abstractNumId w:val="0"/>
+  </w:num>
+  <w:num w:numId="7">
     <w:abstractNumId w:val="1"/>
-  </w:num>
-  <w:num w:numId="3" w16cid:durableId="183517889">
-    <w:abstractNumId w:val="4"/>
-  </w:num>
-  <w:num w:numId="4" w16cid:durableId="1427843651">
-    <w:abstractNumId w:val="5"/>
-  </w:num>
-  <w:num w:numId="5" w16cid:durableId="1682006996">
-    <w:abstractNumId w:val="2"/>
-  </w:num>
-  <w:num w:numId="6" w16cid:durableId="1387298583">
-    <w:abstractNumId w:val="0"/>
   </w:num>
 </w:numbering>
 </file>
@@ -2790,7 +3249,7 @@
 </file>
 
 <file path=word/glossary/document.xml><?xml version="1.0" encoding="utf-8"?>
-<w:glossaryDocument xmlns:wpc="http://schemas.microsoft.com/office/word/2010/wordprocessingCanvas" xmlns:cx="http://schemas.microsoft.com/office/drawing/2014/chartex" xmlns:cx1="http://schemas.microsoft.com/office/drawing/2015/9/8/chartex" xmlns:cx2="http://schemas.microsoft.com/office/drawing/2015/10/21/chartex" xmlns:cx3="http://schemas.microsoft.com/office/drawing/2016/5/9/chartex" xmlns:cx4="http://schemas.microsoft.com/office/drawing/2016/5/10/chartex" xmlns:cx5="http://schemas.microsoft.com/office/drawing/2016/5/11/chartex" xmlns:cx6="http://schemas.microsoft.com/office/drawing/2016/5/12/chartex" xmlns:cx7="http://schemas.microsoft.com/office/drawing/2016/5/13/chartex" xmlns:cx8="http://schemas.microsoft.com/office/drawing/2016/5/14/chartex" xmlns:mc="http://schemas.openxmlformats.org/markup-compatibility/2006" xmlns:aink="http://schemas.microsoft.com/office/drawing/2016/ink" xmlns:am3d="http://schemas.microsoft.com/office/drawing/2017/model3d" xmlns:o="urn:schemas-microsoft-com:office:office" xmlns:oel="http://schemas.microsoft.com/office/2019/extlst" xmlns:r="http://schemas.openxmlformats.org/officeDocument/2006/relationships" xmlns:m="http://schemas.openxmlformats.org/officeDocument/2006/math" xmlns:v="urn:schemas-microsoft-com:vml" xmlns:wp14="http://schemas.microsoft.com/office/word/2010/wordprocessingDrawing" xmlns:wp="http://schemas.openxmlformats.org/drawingml/2006/wordprocessingDrawing" xmlns:w10="urn:schemas-microsoft-com:office:word" xmlns:w="http://schemas.openxmlformats.org/wordprocessingml/2006/main" xmlns:w14="http://schemas.microsoft.com/office/word/2010/wordml" xmlns:w15="http://schemas.microsoft.com/office/word/2012/wordml" xmlns:w16cex="http://schemas.microsoft.com/office/word/2018/wordml/cex" xmlns:w16cid="http://schemas.microsoft.com/office/word/2016/wordml/cid" xmlns:w16="http://schemas.microsoft.com/office/word/2018/wordml" xmlns:w16sdtdh="http://schemas.microsoft.com/office/word/2020/wordml/sdtdatahash" xmlns:w16se="http://schemas.microsoft.com/office/word/2015/wordml/symex" xmlns:wpg="http://schemas.microsoft.com/office/word/2010/wordprocessingGroup" xmlns:wpi="http://schemas.microsoft.com/office/word/2010/wordprocessingInk" xmlns:wne="http://schemas.microsoft.com/office/word/2006/wordml" xmlns:wps="http://schemas.microsoft.com/office/word/2010/wordprocessingShape" mc:Ignorable="w14 w15 w16se w16cid w16 w16cex w16sdtdh wp14">
+<w:glossaryDocument xmlns:wpc="http://schemas.microsoft.com/office/word/2010/wordprocessingCanvas" xmlns:cx="http://schemas.microsoft.com/office/drawing/2014/chartex" xmlns:cx1="http://schemas.microsoft.com/office/drawing/2015/9/8/chartex" xmlns:cx2="http://schemas.microsoft.com/office/drawing/2015/10/21/chartex" xmlns:cx3="http://schemas.microsoft.com/office/drawing/2016/5/9/chartex" xmlns:cx4="http://schemas.microsoft.com/office/drawing/2016/5/10/chartex" xmlns:cx5="http://schemas.microsoft.com/office/drawing/2016/5/11/chartex" xmlns:cx6="http://schemas.microsoft.com/office/drawing/2016/5/12/chartex" xmlns:cx7="http://schemas.microsoft.com/office/drawing/2016/5/13/chartex" xmlns:cx8="http://schemas.microsoft.com/office/drawing/2016/5/14/chartex" xmlns:mc="http://schemas.openxmlformats.org/markup-compatibility/2006" xmlns:aink="http://schemas.microsoft.com/office/drawing/2016/ink" xmlns:am3d="http://schemas.microsoft.com/office/drawing/2017/model3d" xmlns:o="urn:schemas-microsoft-com:office:office" xmlns:r="http://schemas.openxmlformats.org/officeDocument/2006/relationships" xmlns:m="http://schemas.openxmlformats.org/officeDocument/2006/math" xmlns:v="urn:schemas-microsoft-com:vml" xmlns:wp14="http://schemas.microsoft.com/office/word/2010/wordprocessingDrawing" xmlns:wp="http://schemas.openxmlformats.org/drawingml/2006/wordprocessingDrawing" xmlns:w10="urn:schemas-microsoft-com:office:word" xmlns:w="http://schemas.openxmlformats.org/wordprocessingml/2006/main" xmlns:w14="http://schemas.microsoft.com/office/word/2010/wordml" xmlns:w15="http://schemas.microsoft.com/office/word/2012/wordml" xmlns:w16cex="http://schemas.microsoft.com/office/word/2018/wordml/cex" xmlns:w16cid="http://schemas.microsoft.com/office/word/2016/wordml/cid" xmlns:w16="http://schemas.microsoft.com/office/word/2018/wordml" xmlns:w16sdtdh="http://schemas.microsoft.com/office/word/2020/wordml/sdtdatahash" xmlns:w16se="http://schemas.microsoft.com/office/word/2015/wordml/symex" xmlns:wpg="http://schemas.microsoft.com/office/word/2010/wordprocessingGroup" xmlns:wpi="http://schemas.microsoft.com/office/word/2010/wordprocessingInk" xmlns:wne="http://schemas.microsoft.com/office/word/2006/wordml" xmlns:wps="http://schemas.microsoft.com/office/word/2010/wordprocessingShape" mc:Ignorable="w14 w15 w16se w16cid w16 w16cex w16sdtdh wp14">
   <w:docParts>
     <w:docPart>
       <w:docPartPr>
@@ -3206,6 +3665,8 @@
     <w:rsidRoot w:val="00523C51"/>
     <w:rsid w:val="003138CB"/>
     <w:rsid w:val="00523C51"/>
+    <w:rsid w:val="00687E0A"/>
+    <w:rsid w:val="00C66EC9"/>
   </w:rsids>
   <m:mathPr>
     <m:mathFont m:val="Cambria Math"/>
@@ -3664,10 +4125,6 @@
       <w:color w:val="808080"/>
     </w:rPr>
   </w:style>
-  <w:style w:type="paragraph" w:customStyle="1" w:styleId="BFF22919EA04489FB421FD79F6F43AE0">
-    <w:name w:val="BFF22919EA04489FB421FD79F6F43AE0"/>
-    <w:rsid w:val="00523C51"/>
-  </w:style>
   <w:style w:type="paragraph" w:customStyle="1" w:styleId="4994CD4BBAF84659973B79098572C4D6">
     <w:name w:val="4994CD4BBAF84659973B79098572C4D6"/>
     <w:rsid w:val="00523C51"/>
@@ -3700,20 +4157,12 @@
     <w:name w:val="2CCB44771CE244E684167067F94C2509"/>
     <w:rsid w:val="00523C51"/>
   </w:style>
-  <w:style w:type="paragraph" w:customStyle="1" w:styleId="DF51EB6C347C4A62866BC9D44367DC4A">
-    <w:name w:val="DF51EB6C347C4A62866BC9D44367DC4A"/>
-    <w:rsid w:val="00523C51"/>
-  </w:style>
   <w:style w:type="paragraph" w:customStyle="1" w:styleId="B8EF244E6C8F483B9EC4BE415750D23E">
     <w:name w:val="B8EF244E6C8F483B9EC4BE415750D23E"/>
     <w:rsid w:val="00523C51"/>
   </w:style>
   <w:style w:type="paragraph" w:customStyle="1" w:styleId="AA8014095B5144AA9087CA779B228D08">
     <w:name w:val="AA8014095B5144AA9087CA779B228D08"/>
-    <w:rsid w:val="00523C51"/>
-  </w:style>
-  <w:style w:type="paragraph" w:customStyle="1" w:styleId="6202213323AC4FB2ABDF6966F9D9823B">
-    <w:name w:val="6202213323AC4FB2ABDF6966F9D9823B"/>
     <w:rsid w:val="00523C51"/>
   </w:style>
   <w:style w:type="paragraph" w:customStyle="1" w:styleId="5819D7ED70474C18A3163A655D61F132">

</xml_diff>

<commit_message>
outlined results (preliminary) need to create some figs though
</commit_message>
<xml_diff>
--- a/DRAFT.docx
+++ b/DRAFT.docx
@@ -137,7 +137,21 @@
             <w:rPr>
               <w:color w:val="000000"/>
             </w:rPr>
-            <w:t>(Dodds et al., 2008)</w:t>
+            <w:t>(</w:t>
+          </w:r>
+          <w:proofErr w:type="spellStart"/>
+          <w:r>
+            <w:rPr>
+              <w:color w:val="000000"/>
+            </w:rPr>
+            <w:t>Dodds</w:t>
+          </w:r>
+          <w:proofErr w:type="spellEnd"/>
+          <w:r>
+            <w:rPr>
+              <w:color w:val="000000"/>
+            </w:rPr>
+            <w:t xml:space="preserve"> et al., 2008)</w:t>
           </w:r>
         </w:sdtContent>
       </w:sdt>
@@ -230,7 +244,21 @@
             <w:rPr>
               <w:color w:val="000000"/>
             </w:rPr>
-            <w:t>(Dodds et al., 2008)</w:t>
+            <w:t>(</w:t>
+          </w:r>
+          <w:proofErr w:type="spellStart"/>
+          <w:r>
+            <w:rPr>
+              <w:color w:val="000000"/>
+            </w:rPr>
+            <w:t>Dodds</w:t>
+          </w:r>
+          <w:proofErr w:type="spellEnd"/>
+          <w:r>
+            <w:rPr>
+              <w:color w:val="000000"/>
+            </w:rPr>
+            <w:t xml:space="preserve"> et al., 2008)</w:t>
           </w:r>
         </w:sdtContent>
       </w:sdt>
@@ -266,7 +294,21 @@
             <w:rPr>
               <w:color w:val="000000"/>
             </w:rPr>
-            <w:t>(Dodds et al., 2011)</w:t>
+            <w:t>(</w:t>
+          </w:r>
+          <w:proofErr w:type="spellStart"/>
+          <w:r>
+            <w:rPr>
+              <w:color w:val="000000"/>
+            </w:rPr>
+            <w:t>Dodds</w:t>
+          </w:r>
+          <w:proofErr w:type="spellEnd"/>
+          <w:r>
+            <w:rPr>
+              <w:color w:val="000000"/>
+            </w:rPr>
+            <w:t xml:space="preserve"> et al., 2011)</w:t>
           </w:r>
         </w:sdtContent>
       </w:sdt>
@@ -425,7 +467,21 @@
             <w:rPr>
               <w:rFonts w:eastAsia="Times New Roman"/>
             </w:rPr>
-            <w:t>(Sterner &amp; Elser, 2002)</w:t>
+            <w:t xml:space="preserve">(Sterner &amp; </w:t>
+          </w:r>
+          <w:proofErr w:type="spellStart"/>
+          <w:r>
+            <w:rPr>
+              <w:rFonts w:eastAsia="Times New Roman"/>
+            </w:rPr>
+            <w:t>Elser</w:t>
+          </w:r>
+          <w:proofErr w:type="spellEnd"/>
+          <w:r>
+            <w:rPr>
+              <w:rFonts w:eastAsia="Times New Roman"/>
+            </w:rPr>
+            <w:t>, 2002)</w:t>
           </w:r>
         </w:sdtContent>
       </w:sdt>
@@ -461,7 +517,21 @@
             <w:rPr>
               <w:rFonts w:eastAsia="Times New Roman"/>
             </w:rPr>
-            <w:t>(Sterner &amp; Elser, 2002)</w:t>
+            <w:t xml:space="preserve">(Sterner &amp; </w:t>
+          </w:r>
+          <w:proofErr w:type="spellStart"/>
+          <w:r>
+            <w:rPr>
+              <w:rFonts w:eastAsia="Times New Roman"/>
+            </w:rPr>
+            <w:t>Elser</w:t>
+          </w:r>
+          <w:proofErr w:type="spellEnd"/>
+          <w:r>
+            <w:rPr>
+              <w:rFonts w:eastAsia="Times New Roman"/>
+            </w:rPr>
+            <w:t>, 2002)</w:t>
           </w:r>
         </w:sdtContent>
       </w:sdt>
@@ -584,7 +654,21 @@
             <w:rPr>
               <w:color w:val="000000"/>
             </w:rPr>
-            <w:t>(Basu et al., 2011)</w:t>
+            <w:t>(</w:t>
+          </w:r>
+          <w:proofErr w:type="spellStart"/>
+          <w:r>
+            <w:rPr>
+              <w:color w:val="000000"/>
+            </w:rPr>
+            <w:t>Basu</w:t>
+          </w:r>
+          <w:proofErr w:type="spellEnd"/>
+          <w:r>
+            <w:rPr>
+              <w:color w:val="000000"/>
+            </w:rPr>
+            <w:t xml:space="preserve"> et al., 2011)</w:t>
           </w:r>
         </w:sdtContent>
       </w:sdt>
@@ -611,7 +695,21 @@
             <w:rPr>
               <w:color w:val="000000"/>
             </w:rPr>
-            <w:t>(Maranger et al., 2018)</w:t>
+            <w:t>(</w:t>
+          </w:r>
+          <w:proofErr w:type="spellStart"/>
+          <w:r>
+            <w:rPr>
+              <w:color w:val="000000"/>
+            </w:rPr>
+            <w:t>Maranger</w:t>
+          </w:r>
+          <w:proofErr w:type="spellEnd"/>
+          <w:r>
+            <w:rPr>
+              <w:color w:val="000000"/>
+            </w:rPr>
+            <w:t xml:space="preserve"> et al., 2018)</w:t>
           </w:r>
         </w:sdtContent>
       </w:sdt>
@@ -627,8 +725,13 @@
           <w:numId w:val="2"/>
         </w:numPr>
       </w:pPr>
-      <w:r>
-        <w:t xml:space="preserve">Omernik’s development of ecoregions provides a qualitative understanding of spatial patterns and regional homogeneities that can be used to inform freshwater researchers </w:t>
+      <w:proofErr w:type="spellStart"/>
+      <w:r>
+        <w:t>Omernik’s</w:t>
+      </w:r>
+      <w:proofErr w:type="spellEnd"/>
+      <w:r>
+        <w:t xml:space="preserve"> development of ecoregions provides a qualitative understanding of spatial patterns and regional homogeneities that can be used to inform freshwater researchers </w:t>
       </w:r>
       <w:sdt>
         <w:sdtPr>
@@ -647,7 +750,21 @@
             <w:rPr>
               <w:color w:val="000000"/>
             </w:rPr>
-            <w:t>(Omernik, 1987)</w:t>
+            <w:t>(</w:t>
+          </w:r>
+          <w:proofErr w:type="spellStart"/>
+          <w:r>
+            <w:rPr>
+              <w:color w:val="000000"/>
+            </w:rPr>
+            <w:t>Omernik</w:t>
+          </w:r>
+          <w:proofErr w:type="spellEnd"/>
+          <w:r>
+            <w:rPr>
+              <w:color w:val="000000"/>
+            </w:rPr>
+            <w:t>, 1987)</w:t>
           </w:r>
         </w:sdtContent>
       </w:sdt>
@@ -697,7 +814,21 @@
             <w:rPr>
               <w:color w:val="000000"/>
             </w:rPr>
-            <w:t>(Elser et al., 2011)</w:t>
+            <w:t>(</w:t>
+          </w:r>
+          <w:proofErr w:type="spellStart"/>
+          <w:r>
+            <w:rPr>
+              <w:color w:val="000000"/>
+            </w:rPr>
+            <w:t>Elser</w:t>
+          </w:r>
+          <w:proofErr w:type="spellEnd"/>
+          <w:r>
+            <w:rPr>
+              <w:color w:val="000000"/>
+            </w:rPr>
+            <w:t xml:space="preserve"> et al., 2011)</w:t>
           </w:r>
         </w:sdtContent>
       </w:sdt>
@@ -805,7 +936,21 @@
             <w:rPr>
               <w:color w:val="000000"/>
             </w:rPr>
-            <w:t>(Maranger et al., 2018)</w:t>
+            <w:t>(</w:t>
+          </w:r>
+          <w:proofErr w:type="spellStart"/>
+          <w:r>
+            <w:rPr>
+              <w:color w:val="000000"/>
+            </w:rPr>
+            <w:t>Maranger</w:t>
+          </w:r>
+          <w:proofErr w:type="spellEnd"/>
+          <w:r>
+            <w:rPr>
+              <w:color w:val="000000"/>
+            </w:rPr>
+            <w:t xml:space="preserve"> et al., 2018)</w:t>
           </w:r>
         </w:sdtContent>
       </w:sdt>
@@ -1089,12 +1234,50 @@
       <w:pPr>
         <w:pStyle w:val="ListParagraph"/>
         <w:numPr>
+          <w:ilvl w:val="3"/>
+          <w:numId w:val="7"/>
+        </w:numPr>
+      </w:pPr>
+      <w:r>
+        <w:lastRenderedPageBreak/>
+        <w:t xml:space="preserve">Sampling programs often exhibit similar biases including when and which lakes are sampled. Most lake data are collected throughout in the summer and from large lakes (&gt;20 ha) </w:t>
+      </w:r>
+      <w:sdt>
+        <w:sdtPr>
+          <w:rPr>
+            <w:color w:val="000000"/>
+          </w:rPr>
+          <w:tag w:val="MENDELEY_CITATION_v3_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"/>
+          <w:id w:val="-965583444"/>
+          <w:placeholder>
+            <w:docPart w:val="A7716330ADBD401FA5B8729C1D3558EF"/>
+          </w:placeholder>
+        </w:sdtPr>
+        <w:sdtContent>
+          <w:r>
+            <w:rPr>
+              <w:color w:val="000000"/>
+            </w:rPr>
+            <w:t>(Stanley et al., 2019)</w:t>
+          </w:r>
+        </w:sdtContent>
+      </w:sdt>
+      <w:r>
+        <w:t xml:space="preserve">. – NLA data follows the collection during summer, but breaks away from the large lakes sampling only by including </w:t>
+      </w:r>
+      <w:r>
+        <w:t>smaller lakes (&lt;20 ha).</w:t>
+      </w:r>
+    </w:p>
+    <w:p>
+      <w:pPr>
+        <w:pStyle w:val="ListParagraph"/>
+        <w:numPr>
           <w:ilvl w:val="1"/>
           <w:numId w:val="7"/>
         </w:numPr>
       </w:pPr>
       <w:r>
-        <w:lastRenderedPageBreak/>
         <w:t>Lakes sampled during the summer (May-September,</w:t>
       </w:r>
       <w:r>
@@ -1131,11 +1314,31 @@
         <w:t xml:space="preserve"> design </w:t>
       </w:r>
       <w:r>
-        <w:t xml:space="preserve">(citation p. 3 technical doc) </w:t>
+        <w:t xml:space="preserve">(p. 3 technical doc) </w:t>
       </w:r>
       <w:r>
         <w:t xml:space="preserve">to randomly choose sampling sites. </w:t>
       </w:r>
+      <w:sdt>
+        <w:sdtPr>
+          <w:rPr>
+            <w:color w:val="000000"/>
+          </w:rPr>
+          <w:tag w:val="MENDELEY_CITATION_v3_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"/>
+          <w:id w:val="149647459"/>
+          <w:placeholder>
+            <w:docPart w:val="DefaultPlaceholder_-1854013440"/>
+          </w:placeholder>
+        </w:sdtPr>
+        <w:sdtContent>
+          <w:r>
+            <w:rPr>
+              <w:color w:val="000000"/>
+            </w:rPr>
+            <w:t>(USEPA, 2022)</w:t>
+          </w:r>
+        </w:sdtContent>
+      </w:sdt>
     </w:p>
     <w:p>
       <w:pPr>
@@ -1146,7 +1349,15 @@
         </w:numPr>
       </w:pPr>
       <w:r>
-        <w:t>Stratification based on omernik level-3 aggregated ecoregions</w:t>
+        <w:t xml:space="preserve">Stratification based on </w:t>
+      </w:r>
+      <w:proofErr w:type="spellStart"/>
+      <w:r>
+        <w:t>omernik</w:t>
+      </w:r>
+      <w:proofErr w:type="spellEnd"/>
+      <w:r>
+        <w:t xml:space="preserve"> level-3 aggregated ecoregions</w:t>
       </w:r>
       <w:r>
         <w:t xml:space="preserve">, state, and </w:t>
@@ -1171,6 +1382,18 @@
       <w:pPr>
         <w:pStyle w:val="ListParagraph"/>
         <w:numPr>
+          <w:ilvl w:val="3"/>
+          <w:numId w:val="7"/>
+        </w:numPr>
+      </w:pPr>
+      <w:r>
+        <w:t>NLA adjusted site weights will be used to broaden the results to regional and national extents</w:t>
+      </w:r>
+    </w:p>
+    <w:p>
+      <w:pPr>
+        <w:pStyle w:val="ListParagraph"/>
+        <w:numPr>
           <w:ilvl w:val="0"/>
           <w:numId w:val="7"/>
         </w:numPr>
@@ -1194,8 +1417,34 @@
         </w:numPr>
       </w:pPr>
       <w:r>
-        <w:t xml:space="preserve">Standardized sampling and laboratory protocols </w:t>
-      </w:r>
+        <w:t>Standardized sampling protocols</w:t>
+      </w:r>
+      <w:r>
+        <w:t xml:space="preserve"> p.37 manuals</w:t>
+      </w:r>
+      <w:r>
+        <w:t xml:space="preserve"> </w:t>
+      </w:r>
+      <w:sdt>
+        <w:sdtPr>
+          <w:rPr>
+            <w:color w:val="000000"/>
+          </w:rPr>
+          <w:tag w:val="MENDELEY_CITATION_v3_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"/>
+          <w:id w:val="1052035531"/>
+          <w:placeholder>
+            <w:docPart w:val="DefaultPlaceholder_-1854013440"/>
+          </w:placeholder>
+        </w:sdtPr>
+        <w:sdtContent>
+          <w:r>
+            <w:rPr>
+              <w:color w:val="000000"/>
+            </w:rPr>
+            <w:t>(USEPA, 2007b, 2011, 2017a)</w:t>
+          </w:r>
+        </w:sdtContent>
+      </w:sdt>
     </w:p>
     <w:p>
       <w:pPr>
@@ -1205,6 +1454,153 @@
           <w:numId w:val="7"/>
         </w:numPr>
       </w:pPr>
+      <w:r>
+        <w:t xml:space="preserve">Water was collected using an integrated sampler within the euphotic zone (up to 2 m). </w:t>
+      </w:r>
+    </w:p>
+    <w:p>
+      <w:pPr>
+        <w:pStyle w:val="ListParagraph"/>
+        <w:numPr>
+          <w:ilvl w:val="2"/>
+          <w:numId w:val="7"/>
+        </w:numPr>
+      </w:pPr>
+      <w:r>
+        <w:t>Chlorophyll sample is placed in a dark 2L bottle and stored on ice until filtration occurred</w:t>
+      </w:r>
+      <w:r>
+        <w:t xml:space="preserve"> --</w:t>
+      </w:r>
+      <w:r>
+        <w:t xml:space="preserve"> </w:t>
+      </w:r>
+      <w:r>
+        <w:t>Chlorophyll samples filtered</w:t>
+      </w:r>
+      <w:r>
+        <w:t xml:space="preserve"> in the field</w:t>
+      </w:r>
+      <w:r>
+        <w:t xml:space="preserve"> with 0.4 µm pore size polycarbonate filters</w:t>
+      </w:r>
+      <w:r>
+        <w:t>??? Double check this.</w:t>
+      </w:r>
+    </w:p>
+    <w:p>
+      <w:pPr>
+        <w:pStyle w:val="ListParagraph"/>
+        <w:numPr>
+          <w:ilvl w:val="2"/>
+          <w:numId w:val="7"/>
+        </w:numPr>
+      </w:pPr>
+      <w:r>
+        <w:t xml:space="preserve">Nutrients sample is placed </w:t>
+      </w:r>
+      <w:proofErr w:type="spellStart"/>
+      <w:r>
+        <w:t>ino</w:t>
+      </w:r>
+      <w:proofErr w:type="spellEnd"/>
+      <w:r>
+        <w:t xml:space="preserve"> a 250 mL bottle and sulfuric acid is added to stabilize the sample at pH &lt;2 and stored on ice</w:t>
+      </w:r>
+    </w:p>
+    <w:p>
+      <w:pPr>
+        <w:pStyle w:val="ListParagraph"/>
+        <w:numPr>
+          <w:ilvl w:val="1"/>
+          <w:numId w:val="7"/>
+        </w:numPr>
+      </w:pPr>
+      <w:r>
+        <w:t xml:space="preserve">Standardized lab protocols </w:t>
+      </w:r>
+      <w:r>
+        <w:t xml:space="preserve">p.51 manuals </w:t>
+      </w:r>
+      <w:sdt>
+        <w:sdtPr>
+          <w:rPr>
+            <w:color w:val="000000"/>
+          </w:rPr>
+          <w:tag w:val="MENDELEY_CITATION_v3_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"/>
+          <w:id w:val="-1746637239"/>
+          <w:placeholder>
+            <w:docPart w:val="DefaultPlaceholder_-1854013440"/>
+          </w:placeholder>
+        </w:sdtPr>
+        <w:sdtContent>
+          <w:r>
+            <w:rPr>
+              <w:color w:val="000000"/>
+            </w:rPr>
+            <w:t>(USEPA, 2007a, 2012, 2017b)</w:t>
+          </w:r>
+        </w:sdtContent>
+      </w:sdt>
+    </w:p>
+    <w:p>
+      <w:pPr>
+        <w:pStyle w:val="ListParagraph"/>
+        <w:numPr>
+          <w:ilvl w:val="2"/>
+          <w:numId w:val="7"/>
+        </w:numPr>
+      </w:pPr>
+      <w:r>
+        <w:t>Shipped overnight to approved laboratories and processed within 24 hours</w:t>
+      </w:r>
+    </w:p>
+    <w:p>
+      <w:pPr>
+        <w:pStyle w:val="ListParagraph"/>
+        <w:numPr>
+          <w:ilvl w:val="3"/>
+          <w:numId w:val="7"/>
+        </w:numPr>
+      </w:pPr>
+      <w:r>
+        <w:t>Laboratory processing procedures must maintain quality assurance/control outlined by the EPA.</w:t>
+      </w:r>
+    </w:p>
+    <w:p>
+      <w:pPr>
+        <w:pStyle w:val="ListParagraph"/>
+        <w:numPr>
+          <w:ilvl w:val="2"/>
+          <w:numId w:val="7"/>
+        </w:numPr>
+      </w:pPr>
+      <w:r>
+        <w:t>Chlorophyll a is analyzed via extraction in 90% acetone followed by fluorometry</w:t>
+      </w:r>
+    </w:p>
+    <w:p>
+      <w:pPr>
+        <w:pStyle w:val="ListParagraph"/>
+        <w:numPr>
+          <w:ilvl w:val="2"/>
+          <w:numId w:val="7"/>
+        </w:numPr>
+      </w:pPr>
+      <w:r>
+        <w:t>TN and TP (no3 and nh4)</w:t>
+      </w:r>
+      <w:r>
+        <w:t xml:space="preserve"> analyzed via persulfate digestion then </w:t>
+      </w:r>
+      <w:proofErr w:type="spellStart"/>
+      <w:r>
+        <w:t>automaticed</w:t>
+      </w:r>
+      <w:proofErr w:type="spellEnd"/>
+      <w:r>
+        <w:t xml:space="preserve"> colorimetric analysis </w:t>
+      </w:r>
     </w:p>
     <w:p>
       <w:pPr>
@@ -1239,7 +1635,13 @@
         </w:numPr>
       </w:pPr>
       <w:r>
-        <w:t>Statistical analyses</w:t>
+        <w:t>Statistical</w:t>
+      </w:r>
+      <w:r>
+        <w:t>/Data</w:t>
+      </w:r>
+      <w:r>
+        <w:t xml:space="preserve"> analyses</w:t>
       </w:r>
     </w:p>
     <w:p>
@@ -1251,8 +1653,28 @@
         </w:numPr>
       </w:pPr>
       <w:r>
-        <w:t>R programming (cite)</w:t>
-      </w:r>
+        <w:t xml:space="preserve">R programming </w:t>
+      </w:r>
+      <w:sdt>
+        <w:sdtPr>
+          <w:rPr>
+            <w:color w:val="000000"/>
+          </w:rPr>
+          <w:tag w:val="MENDELEY_CITATION_v3_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"/>
+          <w:id w:val="-693077069"/>
+          <w:placeholder>
+            <w:docPart w:val="DefaultPlaceholder_-1854013440"/>
+          </w:placeholder>
+        </w:sdtPr>
+        <w:sdtContent>
+          <w:r>
+            <w:rPr>
+              <w:color w:val="000000"/>
+            </w:rPr>
+            <w:t>(R Core Team, 2022)</w:t>
+          </w:r>
+        </w:sdtContent>
+      </w:sdt>
     </w:p>
     <w:p>
       <w:pPr>
@@ -1262,16 +1684,462 @@
           <w:numId w:val="7"/>
         </w:numPr>
       </w:pPr>
-      <w:r>
-        <w:t>Ggploting (cite)</w:t>
-      </w:r>
-    </w:p>
-    <w:p>
-      <w:pPr>
-        <w:pStyle w:val="ListParagraph"/>
-        <w:ind w:left="1440"/>
-      </w:pPr>
-    </w:p>
+      <w:proofErr w:type="spellStart"/>
+      <w:r>
+        <w:t>tidyverse</w:t>
+      </w:r>
+      <w:proofErr w:type="spellEnd"/>
+      <w:r>
+        <w:t xml:space="preserve"> </w:t>
+      </w:r>
+      <w:sdt>
+        <w:sdtPr>
+          <w:rPr>
+            <w:color w:val="000000"/>
+          </w:rPr>
+          <w:tag w:val="MENDELEY_CITATION_v3_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"/>
+          <w:id w:val="-1416856126"/>
+          <w:placeholder>
+            <w:docPart w:val="DefaultPlaceholder_-1854013440"/>
+          </w:placeholder>
+        </w:sdtPr>
+        <w:sdtContent>
+          <w:r>
+            <w:rPr>
+              <w:color w:val="000000"/>
+            </w:rPr>
+            <w:t>(Wickham et al., 2019)</w:t>
+          </w:r>
+        </w:sdtContent>
+      </w:sdt>
+    </w:p>
+    <w:p>
+      <w:pPr>
+        <w:pStyle w:val="ListParagraph"/>
+        <w:numPr>
+          <w:ilvl w:val="1"/>
+          <w:numId w:val="7"/>
+        </w:numPr>
+      </w:pPr>
+      <w:proofErr w:type="spellStart"/>
+      <w:r>
+        <w:t>Spsurvey</w:t>
+      </w:r>
+      <w:proofErr w:type="spellEnd"/>
+      <w:r>
+        <w:t xml:space="preserve"> </w:t>
+      </w:r>
+      <w:sdt>
+        <w:sdtPr>
+          <w:rPr>
+            <w:color w:val="000000"/>
+          </w:rPr>
+          <w:tag w:val="MENDELEY_CITATION_v3_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"/>
+          <w:id w:val="39870683"/>
+          <w:placeholder>
+            <w:docPart w:val="DefaultPlaceholder_-1854013440"/>
+          </w:placeholder>
+        </w:sdtPr>
+        <w:sdtContent>
+          <w:r>
+            <w:rPr>
+              <w:color w:val="000000"/>
+            </w:rPr>
+            <w:t>(</w:t>
+          </w:r>
+          <w:proofErr w:type="spellStart"/>
+          <w:r>
+            <w:rPr>
+              <w:color w:val="000000"/>
+            </w:rPr>
+            <w:t>Dumelle</w:t>
+          </w:r>
+          <w:proofErr w:type="spellEnd"/>
+          <w:r>
+            <w:rPr>
+              <w:color w:val="000000"/>
+            </w:rPr>
+            <w:t xml:space="preserve"> et al., 2022)</w:t>
+          </w:r>
+        </w:sdtContent>
+      </w:sdt>
+    </w:p>
+    <w:p>
+      <w:pPr>
+        <w:pStyle w:val="ListParagraph"/>
+        <w:numPr>
+          <w:ilvl w:val="2"/>
+          <w:numId w:val="7"/>
+        </w:numPr>
+      </w:pPr>
+      <w:r>
+        <w:rPr>
+          <w:color w:val="000000"/>
+        </w:rPr>
+        <w:t xml:space="preserve">Calculated change in trophic levels at the aggregated ecoregional scale and national scale using </w:t>
+      </w:r>
+      <w:proofErr w:type="spellStart"/>
+      <w:r>
+        <w:rPr>
+          <w:color w:val="000000"/>
+        </w:rPr>
+        <w:t>change.analysis</w:t>
+      </w:r>
+      <w:proofErr w:type="spellEnd"/>
+      <w:r>
+        <w:rPr>
+          <w:color w:val="000000"/>
+        </w:rPr>
+        <w:t xml:space="preserve"> function in the R package </w:t>
+      </w:r>
+      <w:proofErr w:type="spellStart"/>
+      <w:r>
+        <w:rPr>
+          <w:color w:val="000000"/>
+        </w:rPr>
+        <w:t>spsurvey</w:t>
+      </w:r>
+      <w:proofErr w:type="spellEnd"/>
+      <w:r>
+        <w:rPr>
+          <w:color w:val="000000"/>
+        </w:rPr>
+        <w:t xml:space="preserve"> </w:t>
+      </w:r>
+    </w:p>
+    <w:p>
+      <w:pPr>
+        <w:pStyle w:val="ListParagraph"/>
+        <w:numPr>
+          <w:ilvl w:val="3"/>
+          <w:numId w:val="7"/>
+        </w:numPr>
+      </w:pPr>
+      <w:r>
+        <w:rPr>
+          <w:color w:val="000000"/>
+        </w:rPr>
+        <w:t>This analysis and package uses the stratified randomized weighting of lakes</w:t>
+      </w:r>
+      <w:r>
+        <w:rPr>
+          <w:color w:val="000000"/>
+        </w:rPr>
+        <w:t xml:space="preserve"> p 133 tech doc</w:t>
+      </w:r>
+    </w:p>
+    <w:p>
+      <w:pPr>
+        <w:pStyle w:val="ListParagraph"/>
+        <w:numPr>
+          <w:ilvl w:val="1"/>
+          <w:numId w:val="7"/>
+        </w:numPr>
+        <w:rPr>
+          <w:highlight w:val="yellow"/>
+        </w:rPr>
+      </w:pPr>
+      <w:r>
+        <w:rPr>
+          <w:color w:val="000000"/>
+          <w:highlight w:val="yellow"/>
+        </w:rPr>
+        <w:t xml:space="preserve">More TBD as results come in </w:t>
+      </w:r>
+    </w:p>
+    <w:p>
+      <w:pPr>
+        <w:pStyle w:val="ListParagraph"/>
+        <w:numPr>
+          <w:ilvl w:val="1"/>
+          <w:numId w:val="7"/>
+        </w:numPr>
+      </w:pPr>
+      <w:r>
+        <w:rPr>
+          <w:color w:val="000000"/>
+        </w:rPr>
+        <w:t>Use N:P to assess nutrient limitation and stoichiometry at national and ecoregional scales</w:t>
+      </w:r>
+    </w:p>
+    <w:p>
+      <w:pPr>
+        <w:pStyle w:val="ListParagraph"/>
+        <w:numPr>
+          <w:ilvl w:val="1"/>
+          <w:numId w:val="7"/>
+        </w:numPr>
+      </w:pPr>
+      <w:r>
+        <w:rPr>
+          <w:color w:val="000000"/>
+        </w:rPr>
+        <w:lastRenderedPageBreak/>
+        <w:t>Analyze nutrient limitation in relation to trophic state</w:t>
+      </w:r>
+    </w:p>
+    <w:p>
+      <w:pPr>
+        <w:pStyle w:val="ListParagraph"/>
+        <w:numPr>
+          <w:ilvl w:val="1"/>
+          <w:numId w:val="7"/>
+        </w:numPr>
+      </w:pPr>
+      <w:r>
+        <w:rPr>
+          <w:color w:val="000000"/>
+        </w:rPr>
+        <w:t>Analyze stoichiometric shifts across time to evaluate the condition of waters</w:t>
+      </w:r>
+    </w:p>
+    <w:p>
+      <w:pPr>
+        <w:pStyle w:val="Heading1"/>
+      </w:pPr>
+      <w:r>
+        <w:t>Results</w:t>
+      </w:r>
+      <w:r>
+        <w:t xml:space="preserve"> – very preliminary – I need help determining what tests to run and what else to look at</w:t>
+      </w:r>
+    </w:p>
+    <w:p>
+      <w:pPr>
+        <w:pStyle w:val="ListParagraph"/>
+        <w:numPr>
+          <w:ilvl w:val="0"/>
+          <w:numId w:val="10"/>
+        </w:numPr>
+      </w:pPr>
+      <w:r>
+        <w:t>How does nutrient limitation/enrichment vary across ecoregions and what are the underlying mechanisms?</w:t>
+      </w:r>
+    </w:p>
+    <w:p>
+      <w:pPr>
+        <w:pStyle w:val="ListParagraph"/>
+        <w:numPr>
+          <w:ilvl w:val="1"/>
+          <w:numId w:val="10"/>
+        </w:numPr>
+      </w:pPr>
+      <w:r>
+        <w:t>Figure showing N limitation and P limitation + citations used for justification (e.g. Bergstrom, McCauley)</w:t>
+      </w:r>
+    </w:p>
+    <w:p>
+      <w:pPr>
+        <w:pStyle w:val="ListParagraph"/>
+        <w:numPr>
+          <w:ilvl w:val="1"/>
+          <w:numId w:val="10"/>
+        </w:numPr>
+      </w:pPr>
+      <w:proofErr w:type="spellStart"/>
+      <w:r>
+        <w:t>Sp</w:t>
+      </w:r>
+      <w:proofErr w:type="spellEnd"/>
+      <w:r>
+        <w:t xml:space="preserve"> survey of limitation shifts over time – national, ecoregional</w:t>
+      </w:r>
+    </w:p>
+    <w:p>
+      <w:pPr>
+        <w:pStyle w:val="ListParagraph"/>
+        <w:numPr>
+          <w:ilvl w:val="1"/>
+          <w:numId w:val="10"/>
+        </w:numPr>
+      </w:pPr>
+      <w:r>
+        <w:t>Trophic status in N-limited, P-limited</w:t>
+      </w:r>
+    </w:p>
+    <w:p>
+      <w:pPr>
+        <w:pStyle w:val="ListParagraph"/>
+        <w:numPr>
+          <w:ilvl w:val="2"/>
+          <w:numId w:val="10"/>
+        </w:numPr>
+      </w:pPr>
+      <w:r>
+        <w:t>Ecoregional, national</w:t>
+      </w:r>
+    </w:p>
+    <w:p>
+      <w:pPr>
+        <w:pStyle w:val="ListParagraph"/>
+        <w:numPr>
+          <w:ilvl w:val="2"/>
+          <w:numId w:val="10"/>
+        </w:numPr>
+      </w:pPr>
+      <w:r>
+        <w:t>Changes in these numbers through the years</w:t>
+      </w:r>
+    </w:p>
+    <w:p>
+      <w:pPr>
+        <w:pStyle w:val="ListParagraph"/>
+        <w:numPr>
+          <w:ilvl w:val="0"/>
+          <w:numId w:val="10"/>
+        </w:numPr>
+      </w:pPr>
+      <w:r>
+        <w:t>Is trophic status (based on chlorophyll) more influenced by nitrogen or phosphorus and how/why does this relationship vary spatially?</w:t>
+      </w:r>
+    </w:p>
+    <w:p>
+      <w:pPr>
+        <w:pStyle w:val="ListParagraph"/>
+        <w:numPr>
+          <w:ilvl w:val="1"/>
+          <w:numId w:val="10"/>
+        </w:numPr>
+      </w:pPr>
+      <w:r>
+        <w:t>TN:TP ratio vs TS</w:t>
+      </w:r>
+    </w:p>
+    <w:p>
+      <w:pPr>
+        <w:pStyle w:val="ListParagraph"/>
+        <w:numPr>
+          <w:ilvl w:val="2"/>
+          <w:numId w:val="10"/>
+        </w:numPr>
+      </w:pPr>
+      <w:r>
+        <w:t>Ecoregion, nationally (all data?)</w:t>
+      </w:r>
+    </w:p>
+    <w:p>
+      <w:pPr>
+        <w:pStyle w:val="ListParagraph"/>
+        <w:numPr>
+          <w:ilvl w:val="1"/>
+          <w:numId w:val="10"/>
+        </w:numPr>
+      </w:pPr>
+      <w:r>
+        <w:t>TN vs TS</w:t>
+      </w:r>
+    </w:p>
+    <w:p>
+      <w:pPr>
+        <w:pStyle w:val="ListParagraph"/>
+        <w:numPr>
+          <w:ilvl w:val="2"/>
+          <w:numId w:val="10"/>
+        </w:numPr>
+      </w:pPr>
+      <w:r>
+        <w:t>Ecoregion, nationally (all data?)</w:t>
+      </w:r>
+    </w:p>
+    <w:p>
+      <w:pPr>
+        <w:pStyle w:val="ListParagraph"/>
+        <w:numPr>
+          <w:ilvl w:val="1"/>
+          <w:numId w:val="10"/>
+        </w:numPr>
+      </w:pPr>
+      <w:r>
+        <w:t xml:space="preserve">TP vs TS </w:t>
+      </w:r>
+    </w:p>
+    <w:p>
+      <w:pPr>
+        <w:pStyle w:val="ListParagraph"/>
+        <w:numPr>
+          <w:ilvl w:val="2"/>
+          <w:numId w:val="10"/>
+        </w:numPr>
+      </w:pPr>
+      <w:r>
+        <w:t>Ecoregion, nationally (all data?)</w:t>
+      </w:r>
+    </w:p>
+    <w:p>
+      <w:pPr>
+        <w:pStyle w:val="ListParagraph"/>
+        <w:numPr>
+          <w:ilvl w:val="0"/>
+          <w:numId w:val="10"/>
+        </w:numPr>
+      </w:pPr>
+      <w:r>
+        <w:t>What are the trends</w:t>
+      </w:r>
+      <w:r>
+        <w:t xml:space="preserve"> of stoichiometry and trophic levels ac</w:t>
+      </w:r>
+      <w:r>
+        <w:t>ross ecoregional and the national scale</w:t>
+      </w:r>
+      <w:r>
+        <w:t>?</w:t>
+      </w:r>
+    </w:p>
+    <w:p>
+      <w:pPr>
+        <w:pStyle w:val="ListParagraph"/>
+        <w:numPr>
+          <w:ilvl w:val="1"/>
+          <w:numId w:val="10"/>
+        </w:numPr>
+      </w:pPr>
+      <w:r>
+        <w:t>Trophic status across ecoregions, national</w:t>
+      </w:r>
+    </w:p>
+    <w:p>
+      <w:pPr>
+        <w:pStyle w:val="ListParagraph"/>
+        <w:numPr>
+          <w:ilvl w:val="1"/>
+          <w:numId w:val="10"/>
+        </w:numPr>
+      </w:pPr>
+      <w:r>
+        <w:t xml:space="preserve">Look at urban vs. </w:t>
+      </w:r>
+      <w:proofErr w:type="spellStart"/>
+      <w:r>
+        <w:t>non urban</w:t>
+      </w:r>
+      <w:proofErr w:type="spellEnd"/>
+    </w:p>
+    <w:p>
+      <w:pPr>
+        <w:pStyle w:val="ListParagraph"/>
+        <w:numPr>
+          <w:ilvl w:val="1"/>
+          <w:numId w:val="10"/>
+        </w:numPr>
+      </w:pPr>
+      <w:r>
+        <w:t xml:space="preserve">% development and % ag </w:t>
+      </w:r>
+    </w:p>
+    <w:p>
+      <w:pPr>
+        <w:pStyle w:val="ListParagraph"/>
+        <w:numPr>
+          <w:ilvl w:val="1"/>
+          <w:numId w:val="10"/>
+        </w:numPr>
+      </w:pPr>
+      <w:r>
+        <w:t xml:space="preserve">Elevation </w:t>
+      </w:r>
+    </w:p>
+    <w:p/>
     <w:p/>
     <w:p/>
     <w:sdt>
@@ -1289,18 +2157,26 @@
             <w:autoSpaceDE w:val="0"/>
             <w:autoSpaceDN w:val="0"/>
             <w:ind w:hanging="480"/>
-            <w:divId w:val="1203327333"/>
+            <w:divId w:val="141047251"/>
             <w:rPr>
               <w:rFonts w:eastAsia="Times New Roman"/>
               <w:sz w:val="24"/>
               <w:szCs w:val="24"/>
             </w:rPr>
           </w:pPr>
-          <w:r>
-            <w:rPr>
-              <w:rFonts w:eastAsia="Times New Roman"/>
-            </w:rPr>
-            <w:t xml:space="preserve">Basu, N. B., Thompson, S. E., Suresh, P., &amp; Rao, C. (2011). Hydrologic and biogeochemical functioning of intensively managed catchments: A synthesis of top-down analyses. </w:t>
+          <w:proofErr w:type="spellStart"/>
+          <w:r>
+            <w:rPr>
+              <w:rFonts w:eastAsia="Times New Roman"/>
+            </w:rPr>
+            <w:t>Basu</w:t>
+          </w:r>
+          <w:proofErr w:type="spellEnd"/>
+          <w:r>
+            <w:rPr>
+              <w:rFonts w:eastAsia="Times New Roman"/>
+            </w:rPr>
+            <w:t xml:space="preserve">, N. B., Thompson, S. E., Suresh, P., &amp; Rao, C. (2011). Hydrologic and biogeochemical functioning of intensively managed catchments: A synthesis of top-down analyses. </w:t>
           </w:r>
           <w:r>
             <w:rPr>
@@ -1336,7 +2212,7 @@
             <w:autoSpaceDE w:val="0"/>
             <w:autoSpaceDN w:val="0"/>
             <w:ind w:hanging="480"/>
-            <w:divId w:val="764574193"/>
+            <w:divId w:val="23017580"/>
             <w:rPr>
               <w:rFonts w:eastAsia="Times New Roman"/>
             </w:rPr>
@@ -1381,7 +2257,7 @@
             <w:autoSpaceDE w:val="0"/>
             <w:autoSpaceDN w:val="0"/>
             <w:ind w:hanging="480"/>
-            <w:divId w:val="819270969"/>
+            <w:divId w:val="842428259"/>
             <w:rPr>
               <w:rFonts w:eastAsia="Times New Roman"/>
             </w:rPr>
@@ -1390,7 +2266,35 @@
             <w:rPr>
               <w:rFonts w:eastAsia="Times New Roman"/>
             </w:rPr>
-            <w:t xml:space="preserve">Carpenter, S. R., Stanley, E. H., &amp; Zanden, M. J. vander. (2011). State of the World’s Freshwater Ecosystems: Physical, Chemical, and Biological Changes. </w:t>
+            <w:t xml:space="preserve">Carpenter, S. R., Stanley, E. H., &amp; </w:t>
+          </w:r>
+          <w:proofErr w:type="spellStart"/>
+          <w:r>
+            <w:rPr>
+              <w:rFonts w:eastAsia="Times New Roman"/>
+            </w:rPr>
+            <w:t>Zanden</w:t>
+          </w:r>
+          <w:proofErr w:type="spellEnd"/>
+          <w:r>
+            <w:rPr>
+              <w:rFonts w:eastAsia="Times New Roman"/>
+            </w:rPr>
+            <w:t xml:space="preserve">, M. J. </w:t>
+          </w:r>
+          <w:proofErr w:type="spellStart"/>
+          <w:r>
+            <w:rPr>
+              <w:rFonts w:eastAsia="Times New Roman"/>
+            </w:rPr>
+            <w:t>vander</w:t>
+          </w:r>
+          <w:proofErr w:type="spellEnd"/>
+          <w:r>
+            <w:rPr>
+              <w:rFonts w:eastAsia="Times New Roman"/>
+            </w:rPr>
+            <w:t xml:space="preserve">. (2011). State of the World’s Freshwater Ecosystems: Physical, Chemical, and Biological Changes. </w:t>
           </w:r>
           <w:r>
             <w:rPr>
@@ -1426,7 +2330,7 @@
             <w:autoSpaceDE w:val="0"/>
             <w:autoSpaceDN w:val="0"/>
             <w:ind w:hanging="480"/>
-            <w:divId w:val="755709636"/>
+            <w:divId w:val="1097678329"/>
             <w:rPr>
               <w:rFonts w:eastAsia="Times New Roman"/>
             </w:rPr>
@@ -1435,7 +2339,22 @@
             <w:rPr>
               <w:rFonts w:eastAsia="Times New Roman"/>
             </w:rPr>
-            <w:t xml:space="preserve">Collins, S. M., Oliver, S. K., Lapierre, J. F., Stanley, E. H., Jones, J. R., Wagner, T., &amp; Soranno, P. A. (2017). Lake nutrient stoichiometry is less predictable than nutrient concentrations at regional and sub-continental scales: In </w:t>
+            <w:lastRenderedPageBreak/>
+            <w:t xml:space="preserve">Collins, S. M., Oliver, S. K., Lapierre, J. F., Stanley, E. H., Jones, J. R., Wagner, T., &amp; </w:t>
+          </w:r>
+          <w:proofErr w:type="spellStart"/>
+          <w:r>
+            <w:rPr>
+              <w:rFonts w:eastAsia="Times New Roman"/>
+            </w:rPr>
+            <w:t>Soranno</w:t>
+          </w:r>
+          <w:proofErr w:type="spellEnd"/>
+          <w:r>
+            <w:rPr>
+              <w:rFonts w:eastAsia="Times New Roman"/>
+            </w:rPr>
+            <w:t xml:space="preserve">, P. A. (2017). Lake nutrient stoichiometry is less predictable than nutrient concentrations at regional and sub-continental scales: In </w:t>
           </w:r>
           <w:r>
             <w:rPr>
@@ -1457,16 +2376,80 @@
             <w:autoSpaceDE w:val="0"/>
             <w:autoSpaceDN w:val="0"/>
             <w:ind w:hanging="480"/>
-            <w:divId w:val="518199935"/>
+            <w:divId w:val="279187907"/>
             <w:rPr>
               <w:rFonts w:eastAsia="Times New Roman"/>
             </w:rPr>
           </w:pPr>
-          <w:r>
-            <w:rPr>
-              <w:rFonts w:eastAsia="Times New Roman"/>
-            </w:rPr>
-            <w:t xml:space="preserve">Dodds, W. K., Bouska, W. W., Eitzmann, J. L., Pilger, T. J., Pitts, K. L., Riley, A. J., Schloesser, J. T., &amp; Thornbrugh, D. J. (2008). Eutrophication of U.S. Freshwaters: Analysis of Potential Economic Damages. </w:t>
+          <w:proofErr w:type="spellStart"/>
+          <w:r>
+            <w:rPr>
+              <w:rFonts w:eastAsia="Times New Roman"/>
+            </w:rPr>
+            <w:t>Dodds</w:t>
+          </w:r>
+          <w:proofErr w:type="spellEnd"/>
+          <w:r>
+            <w:rPr>
+              <w:rFonts w:eastAsia="Times New Roman"/>
+            </w:rPr>
+            <w:t xml:space="preserve">, W. K., </w:t>
+          </w:r>
+          <w:proofErr w:type="spellStart"/>
+          <w:r>
+            <w:rPr>
+              <w:rFonts w:eastAsia="Times New Roman"/>
+            </w:rPr>
+            <w:t>Bouska</w:t>
+          </w:r>
+          <w:proofErr w:type="spellEnd"/>
+          <w:r>
+            <w:rPr>
+              <w:rFonts w:eastAsia="Times New Roman"/>
+            </w:rPr>
+            <w:t xml:space="preserve">, W. W., </w:t>
+          </w:r>
+          <w:proofErr w:type="spellStart"/>
+          <w:r>
+            <w:rPr>
+              <w:rFonts w:eastAsia="Times New Roman"/>
+            </w:rPr>
+            <w:t>Eitzmann</w:t>
+          </w:r>
+          <w:proofErr w:type="spellEnd"/>
+          <w:r>
+            <w:rPr>
+              <w:rFonts w:eastAsia="Times New Roman"/>
+            </w:rPr>
+            <w:t xml:space="preserve">, J. L., Pilger, T. J., Pitts, K. L., Riley, A. J., </w:t>
+          </w:r>
+          <w:proofErr w:type="spellStart"/>
+          <w:r>
+            <w:rPr>
+              <w:rFonts w:eastAsia="Times New Roman"/>
+            </w:rPr>
+            <w:t>Schloesser</w:t>
+          </w:r>
+          <w:proofErr w:type="spellEnd"/>
+          <w:r>
+            <w:rPr>
+              <w:rFonts w:eastAsia="Times New Roman"/>
+            </w:rPr>
+            <w:t xml:space="preserve">, J. T., &amp; </w:t>
+          </w:r>
+          <w:proofErr w:type="spellStart"/>
+          <w:r>
+            <w:rPr>
+              <w:rFonts w:eastAsia="Times New Roman"/>
+            </w:rPr>
+            <w:t>Thornbrugh</w:t>
+          </w:r>
+          <w:proofErr w:type="spellEnd"/>
+          <w:r>
+            <w:rPr>
+              <w:rFonts w:eastAsia="Times New Roman"/>
+            </w:rPr>
+            <w:t xml:space="preserve">, D. J. (2008). Eutrophication of U.S. Freshwaters: Analysis of Potential Economic Damages. </w:t>
           </w:r>
           <w:r>
             <w:rPr>
@@ -1502,16 +2485,24 @@
             <w:autoSpaceDE w:val="0"/>
             <w:autoSpaceDN w:val="0"/>
             <w:ind w:hanging="480"/>
-            <w:divId w:val="2054957108"/>
+            <w:divId w:val="87310411"/>
             <w:rPr>
               <w:rFonts w:eastAsia="Times New Roman"/>
             </w:rPr>
           </w:pPr>
-          <w:r>
-            <w:rPr>
-              <w:rFonts w:eastAsia="Times New Roman"/>
-            </w:rPr>
-            <w:t xml:space="preserve">Dodds, W. K., Smith, V. H., &amp; Lohman, K. (2011). Nitrogen and phosphorus relationships to benthic algal biomass in temperate streams. </w:t>
+          <w:proofErr w:type="spellStart"/>
+          <w:r>
+            <w:rPr>
+              <w:rFonts w:eastAsia="Times New Roman"/>
+            </w:rPr>
+            <w:t>Dodds</w:t>
+          </w:r>
+          <w:proofErr w:type="spellEnd"/>
+          <w:r>
+            <w:rPr>
+              <w:rFonts w:eastAsia="Times New Roman"/>
+            </w:rPr>
+            <w:t xml:space="preserve">, W. K., Smith, V. H., &amp; Lohman, K. (2011). Nitrogen and phosphorus relationships to benthic algal biomass in temperate streams. </w:t>
           </w:r>
           <w:r>
             <w:rPr>
@@ -1547,7 +2538,7 @@
             <w:autoSpaceDE w:val="0"/>
             <w:autoSpaceDN w:val="0"/>
             <w:ind w:hanging="480"/>
-            <w:divId w:val="1797790532"/>
+            <w:divId w:val="451560185"/>
             <w:rPr>
               <w:rFonts w:eastAsia="Times New Roman"/>
             </w:rPr>
@@ -1556,7 +2547,6 @@
             <w:rPr>
               <w:rFonts w:eastAsia="Times New Roman"/>
             </w:rPr>
-            <w:lastRenderedPageBreak/>
             <w:t xml:space="preserve">Downing, J. A., &amp; McCauley, E. (1992). The nitrogen : phosphorus relationship in lakes. </w:t>
           </w:r>
           <w:r>
@@ -1593,44 +2583,48 @@
             <w:autoSpaceDE w:val="0"/>
             <w:autoSpaceDN w:val="0"/>
             <w:ind w:hanging="480"/>
-            <w:divId w:val="86585711"/>
+            <w:divId w:val="1484346227"/>
             <w:rPr>
               <w:rFonts w:eastAsia="Times New Roman"/>
             </w:rPr>
           </w:pPr>
-          <w:r>
-            <w:rPr>
-              <w:rFonts w:eastAsia="Times New Roman"/>
-            </w:rPr>
-            <w:t xml:space="preserve">Elser, J. J., Marzolf, E. R., Goldrnan, C. R., Marnoif, E. R., &amp; Goldman, C. 8. (2011). Phosphorus and Nitrogen Limitation of Phytoplankton Growth in the Freshwaters of North America: A Review and Critique of Experimental Enrichments. </w:t>
-          </w:r>
+          <w:proofErr w:type="spellStart"/>
+          <w:r>
+            <w:rPr>
+              <w:rFonts w:eastAsia="Times New Roman"/>
+            </w:rPr>
+            <w:t>Dumelle</w:t>
+          </w:r>
+          <w:proofErr w:type="spellEnd"/>
+          <w:r>
+            <w:rPr>
+              <w:rFonts w:eastAsia="Times New Roman"/>
+            </w:rPr>
+            <w:t xml:space="preserve">, M., Kincaid, T. M., Olsen, A. R., &amp; Weber, M. H. (2022). </w:t>
+          </w:r>
+          <w:proofErr w:type="spellStart"/>
           <w:r>
             <w:rPr>
               <w:rFonts w:eastAsia="Times New Roman"/>
               <w:i/>
               <w:iCs/>
             </w:rPr>
-            <w:t>Https://Doi.Org/10.1139/F90-165</w:t>
-          </w:r>
-          <w:r>
-            <w:rPr>
-              <w:rFonts w:eastAsia="Times New Roman"/>
-            </w:rPr>
-            <w:t xml:space="preserve">, </w:t>
-          </w:r>
+            <w:t>spsurvey</w:t>
+          </w:r>
+          <w:proofErr w:type="spellEnd"/>
           <w:r>
             <w:rPr>
               <w:rFonts w:eastAsia="Times New Roman"/>
               <w:i/>
               <w:iCs/>
             </w:rPr>
-            <w:t>47</w:t>
-          </w:r>
-          <w:r>
-            <w:rPr>
-              <w:rFonts w:eastAsia="Times New Roman"/>
-            </w:rPr>
-            <w:t>(7), 1468–1477. https://doi.org/10.1139/F90-165</w:t>
+            <w:t>: Spatial Sampling Design and Analysis</w:t>
+          </w:r>
+          <w:r>
+            <w:rPr>
+              <w:rFonts w:eastAsia="Times New Roman"/>
+            </w:rPr>
+            <w:t>.</w:t>
           </w:r>
         </w:p>
         <w:p>
@@ -1638,16 +2632,66 @@
             <w:autoSpaceDE w:val="0"/>
             <w:autoSpaceDN w:val="0"/>
             <w:ind w:hanging="480"/>
-            <w:divId w:val="144011935"/>
+            <w:divId w:val="1959527545"/>
             <w:rPr>
               <w:rFonts w:eastAsia="Times New Roman"/>
             </w:rPr>
           </w:pPr>
-          <w:r>
-            <w:rPr>
-              <w:rFonts w:eastAsia="Times New Roman"/>
-            </w:rPr>
-            <w:t xml:space="preserve">Finlay, J. C., Small, G. E., &amp; Sterner, R. W. (2013). Human influences on nitrogen removal in lakes. </w:t>
+          <w:proofErr w:type="spellStart"/>
+          <w:r>
+            <w:rPr>
+              <w:rFonts w:eastAsia="Times New Roman"/>
+            </w:rPr>
+            <w:t>Elser</w:t>
+          </w:r>
+          <w:proofErr w:type="spellEnd"/>
+          <w:r>
+            <w:rPr>
+              <w:rFonts w:eastAsia="Times New Roman"/>
+            </w:rPr>
+            <w:t xml:space="preserve">, J. J., </w:t>
+          </w:r>
+          <w:proofErr w:type="spellStart"/>
+          <w:r>
+            <w:rPr>
+              <w:rFonts w:eastAsia="Times New Roman"/>
+            </w:rPr>
+            <w:t>Marzolf</w:t>
+          </w:r>
+          <w:proofErr w:type="spellEnd"/>
+          <w:r>
+            <w:rPr>
+              <w:rFonts w:eastAsia="Times New Roman"/>
+            </w:rPr>
+            <w:t xml:space="preserve">, E. R., </w:t>
+          </w:r>
+          <w:proofErr w:type="spellStart"/>
+          <w:r>
+            <w:rPr>
+              <w:rFonts w:eastAsia="Times New Roman"/>
+            </w:rPr>
+            <w:t>Goldrnan</w:t>
+          </w:r>
+          <w:proofErr w:type="spellEnd"/>
+          <w:r>
+            <w:rPr>
+              <w:rFonts w:eastAsia="Times New Roman"/>
+            </w:rPr>
+            <w:t xml:space="preserve">, C. R., </w:t>
+          </w:r>
+          <w:proofErr w:type="spellStart"/>
+          <w:r>
+            <w:rPr>
+              <w:rFonts w:eastAsia="Times New Roman"/>
+            </w:rPr>
+            <w:t>Marnoif</w:t>
+          </w:r>
+          <w:proofErr w:type="spellEnd"/>
+          <w:r>
+            <w:rPr>
+              <w:rFonts w:eastAsia="Times New Roman"/>
+            </w:rPr>
+            <w:t xml:space="preserve">, E. R., &amp; Goldman, C. 8. (2011). Phosphorus and Nitrogen Limitation of Phytoplankton Growth in the Freshwaters of North America: A Review and Critique of Experimental Enrichments. </w:t>
           </w:r>
           <w:r>
             <w:rPr>
@@ -1655,7 +2699,7 @@
               <w:i/>
               <w:iCs/>
             </w:rPr>
-            <w:t>Science</w:t>
+            <w:t>Https://Doi.Org/10.1139/F90-165</w:t>
           </w:r>
           <w:r>
             <w:rPr>
@@ -1669,13 +2713,13 @@
               <w:i/>
               <w:iCs/>
             </w:rPr>
-            <w:t>342</w:t>
-          </w:r>
-          <w:r>
-            <w:rPr>
-              <w:rFonts w:eastAsia="Times New Roman"/>
-            </w:rPr>
-            <w:t>(6155), 247–250. https://doi.org/10.1126/SCIENCE.1242575</w:t>
+            <w:t>47</w:t>
+          </w:r>
+          <w:r>
+            <w:rPr>
+              <w:rFonts w:eastAsia="Times New Roman"/>
+            </w:rPr>
+            <w:t>(7), 1468–1477. https://doi.org/10.1139/F90-165</w:t>
           </w:r>
         </w:p>
         <w:p>
@@ -1683,7 +2727,7 @@
             <w:autoSpaceDE w:val="0"/>
             <w:autoSpaceDN w:val="0"/>
             <w:ind w:hanging="480"/>
-            <w:divId w:val="2043439752"/>
+            <w:divId w:val="455682229"/>
             <w:rPr>
               <w:rFonts w:eastAsia="Times New Roman"/>
             </w:rPr>
@@ -1692,7 +2736,7 @@
             <w:rPr>
               <w:rFonts w:eastAsia="Times New Roman"/>
             </w:rPr>
-            <w:t xml:space="preserve">Keiser, D. A., Kling, C. L., &amp; Shapiro, J. S. (2019). The low but uncertain measured benefits of US water quality policy. </w:t>
+            <w:t xml:space="preserve">Finlay, J. C., Small, G. E., &amp; Sterner, R. W. (2013). Human influences on nitrogen removal in lakes. </w:t>
           </w:r>
           <w:r>
             <w:rPr>
@@ -1700,7 +2744,7 @@
               <w:i/>
               <w:iCs/>
             </w:rPr>
-            <w:t>Proceedings of the National Academy of Sciences</w:t>
+            <w:t>Science</w:t>
           </w:r>
           <w:r>
             <w:rPr>
@@ -1714,13 +2758,13 @@
               <w:i/>
               <w:iCs/>
             </w:rPr>
-            <w:t>116</w:t>
-          </w:r>
-          <w:r>
-            <w:rPr>
-              <w:rFonts w:eastAsia="Times New Roman"/>
-            </w:rPr>
-            <w:t>(12), 5262–5269. https://doi.org/10.1073/pnas.1802870115</w:t>
+            <w:t>342</w:t>
+          </w:r>
+          <w:r>
+            <w:rPr>
+              <w:rFonts w:eastAsia="Times New Roman"/>
+            </w:rPr>
+            <w:t>(6155), 247–250. https://doi.org/10.1126/SCIENCE.1242575</w:t>
           </w:r>
         </w:p>
         <w:p>
@@ -1728,7 +2772,7 @@
             <w:autoSpaceDE w:val="0"/>
             <w:autoSpaceDN w:val="0"/>
             <w:ind w:hanging="480"/>
-            <w:divId w:val="8025810"/>
+            <w:divId w:val="1246649305"/>
             <w:rPr>
               <w:rFonts w:eastAsia="Times New Roman"/>
             </w:rPr>
@@ -1737,7 +2781,7 @@
             <w:rPr>
               <w:rFonts w:eastAsia="Times New Roman"/>
             </w:rPr>
-            <w:t xml:space="preserve">Lin, J., Compton, J. E., Hill, R. A., Herlihy, A. T., Sabo, R. D., Brooks, J. R., Weber, M., Pickard, B., Paulsen, S. G., &amp; Stoddard, J. L. (2021). Context is Everything: Interacting Inputs and Landscape Characteristics Control Stream Nitrogen. </w:t>
+            <w:t xml:space="preserve">Keiser, D. A., Kling, C. L., &amp; Shapiro, J. S. (2019). The low but uncertain measured benefits of US water quality policy. </w:t>
           </w:r>
           <w:r>
             <w:rPr>
@@ -1745,13 +2789,27 @@
               <w:i/>
               <w:iCs/>
             </w:rPr>
-            <w:t>Environmental Science &amp; Technology</w:t>
-          </w:r>
-          <w:r>
-            <w:rPr>
-              <w:rFonts w:eastAsia="Times New Roman"/>
-            </w:rPr>
-            <w:t>. https://doi.org/10.1021/acs.est.0c07102</w:t>
+            <w:t>Proceedings of the National Academy of Sciences</w:t>
+          </w:r>
+          <w:r>
+            <w:rPr>
+              <w:rFonts w:eastAsia="Times New Roman"/>
+            </w:rPr>
+            <w:t xml:space="preserve">, </w:t>
+          </w:r>
+          <w:r>
+            <w:rPr>
+              <w:rFonts w:eastAsia="Times New Roman"/>
+              <w:i/>
+              <w:iCs/>
+            </w:rPr>
+            <w:t>116</w:t>
+          </w:r>
+          <w:r>
+            <w:rPr>
+              <w:rFonts w:eastAsia="Times New Roman"/>
+            </w:rPr>
+            <w:t>(12), 5262–5269. https://doi.org/10.1073/pnas.1802870115</w:t>
           </w:r>
         </w:p>
         <w:p>
@@ -1759,7 +2817,7 @@
             <w:autoSpaceDE w:val="0"/>
             <w:autoSpaceDN w:val="0"/>
             <w:ind w:hanging="480"/>
-            <w:divId w:val="10305930"/>
+            <w:divId w:val="1180047900"/>
             <w:rPr>
               <w:rFonts w:eastAsia="Times New Roman"/>
             </w:rPr>
@@ -1768,7 +2826,7 @@
             <w:rPr>
               <w:rFonts w:eastAsia="Times New Roman"/>
             </w:rPr>
-            <w:t xml:space="preserve">Maranger, R., Jones, S. E., &amp; Cotner, J. B. (2018). Stoichiometry of carbon, nitrogen, and phosphorus through the freshwater pipe. </w:t>
+            <w:t xml:space="preserve">Lin, J., Compton, J. E., Hill, R. A., Herlihy, A. T., Sabo, R. D., Brooks, J. R., Weber, M., Pickard, B., Paulsen, S. G., &amp; Stoddard, J. L. (2021). Context is Everything: Interacting Inputs and Landscape Characteristics Control Stream Nitrogen. </w:t>
           </w:r>
           <w:r>
             <w:rPr>
@@ -1776,27 +2834,13 @@
               <w:i/>
               <w:iCs/>
             </w:rPr>
-            <w:t>Limnology and Oceanography Letters</w:t>
-          </w:r>
-          <w:r>
-            <w:rPr>
-              <w:rFonts w:eastAsia="Times New Roman"/>
-            </w:rPr>
-            <w:t xml:space="preserve">, </w:t>
-          </w:r>
-          <w:r>
-            <w:rPr>
-              <w:rFonts w:eastAsia="Times New Roman"/>
-              <w:i/>
-              <w:iCs/>
-            </w:rPr>
-            <w:t>3</w:t>
-          </w:r>
-          <w:r>
-            <w:rPr>
-              <w:rFonts w:eastAsia="Times New Roman"/>
-            </w:rPr>
-            <w:t>(3), 89–101. https://doi.org/10.1002/LOL2.10080</w:t>
+            <w:t>Environmental Science &amp; Technology</w:t>
+          </w:r>
+          <w:r>
+            <w:rPr>
+              <w:rFonts w:eastAsia="Times New Roman"/>
+            </w:rPr>
+            <w:t>. https://doi.org/10.1021/acs.est.0c07102</w:t>
           </w:r>
         </w:p>
         <w:p>
@@ -1804,16 +2848,38 @@
             <w:autoSpaceDE w:val="0"/>
             <w:autoSpaceDN w:val="0"/>
             <w:ind w:hanging="480"/>
-            <w:divId w:val="1940481795"/>
+            <w:divId w:val="691107269"/>
             <w:rPr>
               <w:rFonts w:eastAsia="Times New Roman"/>
             </w:rPr>
           </w:pPr>
-          <w:r>
-            <w:rPr>
-              <w:rFonts w:eastAsia="Times New Roman"/>
-            </w:rPr>
-            <w:t xml:space="preserve">Omernik, J. M. (1987). Ecoregions of the Conterminous United States. </w:t>
+          <w:proofErr w:type="spellStart"/>
+          <w:r>
+            <w:rPr>
+              <w:rFonts w:eastAsia="Times New Roman"/>
+            </w:rPr>
+            <w:t>Maranger</w:t>
+          </w:r>
+          <w:proofErr w:type="spellEnd"/>
+          <w:r>
+            <w:rPr>
+              <w:rFonts w:eastAsia="Times New Roman"/>
+            </w:rPr>
+            <w:t xml:space="preserve">, R., Jones, S. E., &amp; </w:t>
+          </w:r>
+          <w:proofErr w:type="spellStart"/>
+          <w:r>
+            <w:rPr>
+              <w:rFonts w:eastAsia="Times New Roman"/>
+            </w:rPr>
+            <w:t>Cotner</w:t>
+          </w:r>
+          <w:proofErr w:type="spellEnd"/>
+          <w:r>
+            <w:rPr>
+              <w:rFonts w:eastAsia="Times New Roman"/>
+            </w:rPr>
+            <w:t xml:space="preserve">, J. B. (2018). Stoichiometry of carbon, nitrogen, and phosphorus through the freshwater pipe. </w:t>
           </w:r>
           <w:r>
             <w:rPr>
@@ -1821,7 +2887,7 @@
               <w:i/>
               <w:iCs/>
             </w:rPr>
-            <w:t>Annals of the Association of American Geographers</w:t>
+            <w:t>Limnology and Oceanography Letters</w:t>
           </w:r>
           <w:r>
             <w:rPr>
@@ -1835,13 +2901,13 @@
               <w:i/>
               <w:iCs/>
             </w:rPr>
-            <w:t>77</w:t>
-          </w:r>
-          <w:r>
-            <w:rPr>
-              <w:rFonts w:eastAsia="Times New Roman"/>
-            </w:rPr>
-            <w:t>(1), 118–125. https://doi.org/10.1111/J.1467-8306.1987.TB00149.X</w:t>
+            <w:t>3</w:t>
+          </w:r>
+          <w:r>
+            <w:rPr>
+              <w:rFonts w:eastAsia="Times New Roman"/>
+            </w:rPr>
+            <w:t>(3), 89–101. https://doi.org/10.1002/LOL2.10080</w:t>
           </w:r>
         </w:p>
         <w:p>
@@ -1849,16 +2915,24 @@
             <w:autoSpaceDE w:val="0"/>
             <w:autoSpaceDN w:val="0"/>
             <w:ind w:hanging="480"/>
-            <w:divId w:val="122234813"/>
+            <w:divId w:val="808785540"/>
             <w:rPr>
               <w:rFonts w:eastAsia="Times New Roman"/>
             </w:rPr>
           </w:pPr>
-          <w:r>
-            <w:rPr>
-              <w:rFonts w:eastAsia="Times New Roman"/>
-            </w:rPr>
-            <w:t xml:space="preserve">Oviedo-Vargas, D., Royer, T. v., &amp; Johnson, L. T. (2013). Dissolved organic carbon manipulation reveals coupled cycling of carbon, nitrogen, and phosphorus in a nitrogen-rich stream. </w:t>
+          <w:proofErr w:type="spellStart"/>
+          <w:r>
+            <w:rPr>
+              <w:rFonts w:eastAsia="Times New Roman"/>
+            </w:rPr>
+            <w:t>Omernik</w:t>
+          </w:r>
+          <w:proofErr w:type="spellEnd"/>
+          <w:r>
+            <w:rPr>
+              <w:rFonts w:eastAsia="Times New Roman"/>
+            </w:rPr>
+            <w:t xml:space="preserve">, J. M. (1987). Ecoregions of the Conterminous United States. </w:t>
           </w:r>
           <w:r>
             <w:rPr>
@@ -1866,7 +2940,7 @@
               <w:i/>
               <w:iCs/>
             </w:rPr>
-            <w:t>Limnology and Oceanography</w:t>
+            <w:t>Annals of the Association of American Geographers</w:t>
           </w:r>
           <w:r>
             <w:rPr>
@@ -1880,13 +2954,13 @@
               <w:i/>
               <w:iCs/>
             </w:rPr>
-            <w:t>58</w:t>
-          </w:r>
-          <w:r>
-            <w:rPr>
-              <w:rFonts w:eastAsia="Times New Roman"/>
-            </w:rPr>
-            <w:t>(4), 1196–1206. https://doi.org/10.4319/LO.2013.58.4.1196</w:t>
+            <w:t>77</w:t>
+          </w:r>
+          <w:r>
+            <w:rPr>
+              <w:rFonts w:eastAsia="Times New Roman"/>
+            </w:rPr>
+            <w:t>(1), 118–125. https://doi.org/10.1111/J.1467-8306.1987.TB00149.X</w:t>
           </w:r>
         </w:p>
         <w:p>
@@ -1894,7 +2968,7 @@
             <w:autoSpaceDE w:val="0"/>
             <w:autoSpaceDN w:val="0"/>
             <w:ind w:hanging="480"/>
-            <w:divId w:val="100152844"/>
+            <w:divId w:val="1686177810"/>
             <w:rPr>
               <w:rFonts w:eastAsia="Times New Roman"/>
             </w:rPr>
@@ -1903,7 +2977,7 @@
             <w:rPr>
               <w:rFonts w:eastAsia="Times New Roman"/>
             </w:rPr>
-            <w:t xml:space="preserve">Redfield, A. C. (1958). THE BIOLOGICAL CONTROL OF CHEMICAL FACTORS IN THE ENVIRONMENT. </w:t>
+            <w:t xml:space="preserve">Oviedo-Vargas, D., Royer, T. v., &amp; Johnson, L. T. (2013). Dissolved organic carbon manipulation reveals coupled cycling of carbon, nitrogen, and phosphorus in a nitrogen-rich stream. </w:t>
           </w:r>
           <w:r>
             <w:rPr>
@@ -1911,7 +2985,7 @@
               <w:i/>
               <w:iCs/>
             </w:rPr>
-            <w:t>American Scientist</w:t>
+            <w:t>Limnology and Oceanography</w:t>
           </w:r>
           <w:r>
             <w:rPr>
@@ -1925,13 +2999,13 @@
               <w:i/>
               <w:iCs/>
             </w:rPr>
-            <w:t>46</w:t>
-          </w:r>
-          <w:r>
-            <w:rPr>
-              <w:rFonts w:eastAsia="Times New Roman"/>
-            </w:rPr>
-            <w:t>(3), 230A – 221. http://www.jstor.org/stable/27827150</w:t>
+            <w:t>58</w:t>
+          </w:r>
+          <w:r>
+            <w:rPr>
+              <w:rFonts w:eastAsia="Times New Roman"/>
+            </w:rPr>
+            <w:t>(4), 1196–1206. https://doi.org/10.4319/LO.2013.58.4.1196</w:t>
           </w:r>
         </w:p>
         <w:p>
@@ -1939,7 +3013,7 @@
             <w:autoSpaceDE w:val="0"/>
             <w:autoSpaceDN w:val="0"/>
             <w:ind w:hanging="480"/>
-            <w:divId w:val="2079284348"/>
+            <w:divId w:val="532039648"/>
             <w:rPr>
               <w:rFonts w:eastAsia="Times New Roman"/>
             </w:rPr>
@@ -1948,7 +3022,7 @@
             <w:rPr>
               <w:rFonts w:eastAsia="Times New Roman"/>
             </w:rPr>
-            <w:t xml:space="preserve">Reid, A. J., Carlson, A. K., Creed, I. F., Eliason, E. J., Gell, P. A., Johnson, P. T. J., Kidd, K. A., MacCormack, T. J., Olden, J. D., Ormerod, S. J., Smol, J. P., Taylor, W. W., Tockner, K., Vermaire, J. C., Dudgeon, D., &amp; Cooke, S. J. (2019). Emerging threats and persistent conservation challenges for freshwater biodiversity. </w:t>
+            <w:t xml:space="preserve">R Core Team. (2022). </w:t>
           </w:r>
           <w:r>
             <w:rPr>
@@ -1956,27 +3030,13 @@
               <w:i/>
               <w:iCs/>
             </w:rPr>
-            <w:t>Biological Reviews</w:t>
-          </w:r>
-          <w:r>
-            <w:rPr>
-              <w:rFonts w:eastAsia="Times New Roman"/>
-            </w:rPr>
-            <w:t xml:space="preserve">, </w:t>
-          </w:r>
-          <w:r>
-            <w:rPr>
-              <w:rFonts w:eastAsia="Times New Roman"/>
-              <w:i/>
-              <w:iCs/>
-            </w:rPr>
-            <w:t>94</w:t>
-          </w:r>
-          <w:r>
-            <w:rPr>
-              <w:rFonts w:eastAsia="Times New Roman"/>
-            </w:rPr>
-            <w:t>(3), 849–873. https://doi.org/10.1111/brv.12480</w:t>
+            <w:t>R: A Language and Environment for Statistical Computing</w:t>
+          </w:r>
+          <w:r>
+            <w:rPr>
+              <w:rFonts w:eastAsia="Times New Roman"/>
+            </w:rPr>
+            <w:t>. https://www.R-project.org/</w:t>
           </w:r>
         </w:p>
         <w:p>
@@ -1984,7 +3044,7 @@
             <w:autoSpaceDE w:val="0"/>
             <w:autoSpaceDN w:val="0"/>
             <w:ind w:hanging="480"/>
-            <w:divId w:val="423572995"/>
+            <w:divId w:val="133571057"/>
             <w:rPr>
               <w:rFonts w:eastAsia="Times New Roman"/>
             </w:rPr>
@@ -1993,7 +3053,8 @@
             <w:rPr>
               <w:rFonts w:eastAsia="Times New Roman"/>
             </w:rPr>
-            <w:t xml:space="preserve">Smith, V. H., &amp; Schindler, D. W. (2009). Eutrophication science: where do we go from here? </w:t>
+            <w:lastRenderedPageBreak/>
+            <w:t xml:space="preserve">Redfield, A. C. (1958). THE BIOLOGICAL CONTROL OF CHEMICAL FACTORS IN THE ENVIRONMENT. </w:t>
           </w:r>
           <w:r>
             <w:rPr>
@@ -2001,7 +3062,7 @@
               <w:i/>
               <w:iCs/>
             </w:rPr>
-            <w:t>Trends in Ecology &amp; Evolution</w:t>
+            <w:t>American Scientist</w:t>
           </w:r>
           <w:r>
             <w:rPr>
@@ -2015,13 +3076,13 @@
               <w:i/>
               <w:iCs/>
             </w:rPr>
-            <w:t>24</w:t>
-          </w:r>
-          <w:r>
-            <w:rPr>
-              <w:rFonts w:eastAsia="Times New Roman"/>
-            </w:rPr>
-            <w:t>(4), 201–207. https://doi.org/10.1016/J.TREE.2008.11.009</w:t>
+            <w:t>46</w:t>
+          </w:r>
+          <w:r>
+            <w:rPr>
+              <w:rFonts w:eastAsia="Times New Roman"/>
+            </w:rPr>
+            <w:t>(3), 230A – 221. http://www.jstor.org/stable/27827150</w:t>
           </w:r>
         </w:p>
         <w:p>
@@ -2029,7 +3090,7 @@
             <w:autoSpaceDE w:val="0"/>
             <w:autoSpaceDN w:val="0"/>
             <w:ind w:hanging="480"/>
-            <w:divId w:val="831484606"/>
+            <w:divId w:val="884098962"/>
             <w:rPr>
               <w:rFonts w:eastAsia="Times New Roman"/>
             </w:rPr>
@@ -2038,7 +3099,77 @@
             <w:rPr>
               <w:rFonts w:eastAsia="Times New Roman"/>
             </w:rPr>
-            <w:t xml:space="preserve">Sterner, R. Warner., &amp; Elser, J. J. (2002). </w:t>
+            <w:t xml:space="preserve">Reid, A. J., Carlson, A. K., Creed, I. F., Eliason, E. J., </w:t>
+          </w:r>
+          <w:proofErr w:type="spellStart"/>
+          <w:r>
+            <w:rPr>
+              <w:rFonts w:eastAsia="Times New Roman"/>
+            </w:rPr>
+            <w:t>Gell</w:t>
+          </w:r>
+          <w:proofErr w:type="spellEnd"/>
+          <w:r>
+            <w:rPr>
+              <w:rFonts w:eastAsia="Times New Roman"/>
+            </w:rPr>
+            <w:t xml:space="preserve">, P. A., Johnson, P. T. J., Kidd, K. A., </w:t>
+          </w:r>
+          <w:proofErr w:type="spellStart"/>
+          <w:r>
+            <w:rPr>
+              <w:rFonts w:eastAsia="Times New Roman"/>
+            </w:rPr>
+            <w:t>MacCormack</w:t>
+          </w:r>
+          <w:proofErr w:type="spellEnd"/>
+          <w:r>
+            <w:rPr>
+              <w:rFonts w:eastAsia="Times New Roman"/>
+            </w:rPr>
+            <w:t xml:space="preserve">, T. J., Olden, J. D., Ormerod, S. J., </w:t>
+          </w:r>
+          <w:proofErr w:type="spellStart"/>
+          <w:r>
+            <w:rPr>
+              <w:rFonts w:eastAsia="Times New Roman"/>
+            </w:rPr>
+            <w:t>Smol</w:t>
+          </w:r>
+          <w:proofErr w:type="spellEnd"/>
+          <w:r>
+            <w:rPr>
+              <w:rFonts w:eastAsia="Times New Roman"/>
+            </w:rPr>
+            <w:t xml:space="preserve">, J. P., Taylor, W. W., </w:t>
+          </w:r>
+          <w:proofErr w:type="spellStart"/>
+          <w:r>
+            <w:rPr>
+              <w:rFonts w:eastAsia="Times New Roman"/>
+            </w:rPr>
+            <w:t>Tockner</w:t>
+          </w:r>
+          <w:proofErr w:type="spellEnd"/>
+          <w:r>
+            <w:rPr>
+              <w:rFonts w:eastAsia="Times New Roman"/>
+            </w:rPr>
+            <w:t xml:space="preserve">, K., </w:t>
+          </w:r>
+          <w:proofErr w:type="spellStart"/>
+          <w:r>
+            <w:rPr>
+              <w:rFonts w:eastAsia="Times New Roman"/>
+            </w:rPr>
+            <w:t>Vermaire</w:t>
+          </w:r>
+          <w:proofErr w:type="spellEnd"/>
+          <w:r>
+            <w:rPr>
+              <w:rFonts w:eastAsia="Times New Roman"/>
+            </w:rPr>
+            <w:t xml:space="preserve">, J. C., Dudgeon, D., &amp; Cooke, S. J. (2019). Emerging threats and persistent conservation challenges for freshwater biodiversity. </w:t>
           </w:r>
           <w:r>
             <w:rPr>
@@ -2046,13 +3177,27 @@
               <w:i/>
               <w:iCs/>
             </w:rPr>
-            <w:t>Ecological stoichiometry : the biology of elements from molecules to the biosphere</w:t>
-          </w:r>
-          <w:r>
-            <w:rPr>
-              <w:rFonts w:eastAsia="Times New Roman"/>
-            </w:rPr>
-            <w:t>.</w:t>
+            <w:t>Biological Reviews</w:t>
+          </w:r>
+          <w:r>
+            <w:rPr>
+              <w:rFonts w:eastAsia="Times New Roman"/>
+            </w:rPr>
+            <w:t xml:space="preserve">, </w:t>
+          </w:r>
+          <w:r>
+            <w:rPr>
+              <w:rFonts w:eastAsia="Times New Roman"/>
+              <w:i/>
+              <w:iCs/>
+            </w:rPr>
+            <w:t>94</w:t>
+          </w:r>
+          <w:r>
+            <w:rPr>
+              <w:rFonts w:eastAsia="Times New Roman"/>
+            </w:rPr>
+            <w:t>(3), 849–873. https://doi.org/10.1111/brv.12480</w:t>
           </w:r>
         </w:p>
         <w:p>
@@ -2060,7 +3205,7 @@
             <w:autoSpaceDE w:val="0"/>
             <w:autoSpaceDN w:val="0"/>
             <w:ind w:hanging="480"/>
-            <w:divId w:val="362944555"/>
+            <w:divId w:val="1460033685"/>
             <w:rPr>
               <w:rFonts w:eastAsia="Times New Roman"/>
             </w:rPr>
@@ -2069,7 +3214,7 @@
             <w:rPr>
               <w:rFonts w:eastAsia="Times New Roman"/>
             </w:rPr>
-            <w:t xml:space="preserve">Wetzel, R. G. (2001). </w:t>
+            <w:t xml:space="preserve">Smith, V. H., &amp; Schindler, D. W. (2009). Eutrophication science: where do we go from here? </w:t>
           </w:r>
           <w:r>
             <w:rPr>
@@ -2077,6 +3222,400 @@
               <w:i/>
               <w:iCs/>
             </w:rPr>
+            <w:t>Trends in Ecology &amp; Evolution</w:t>
+          </w:r>
+          <w:r>
+            <w:rPr>
+              <w:rFonts w:eastAsia="Times New Roman"/>
+            </w:rPr>
+            <w:t xml:space="preserve">, </w:t>
+          </w:r>
+          <w:r>
+            <w:rPr>
+              <w:rFonts w:eastAsia="Times New Roman"/>
+              <w:i/>
+              <w:iCs/>
+            </w:rPr>
+            <w:t>24</w:t>
+          </w:r>
+          <w:r>
+            <w:rPr>
+              <w:rFonts w:eastAsia="Times New Roman"/>
+            </w:rPr>
+            <w:t>(4), 201–207. https://doi.org/10.1016/J.TREE.2008.11.009</w:t>
+          </w:r>
+        </w:p>
+        <w:p>
+          <w:pPr>
+            <w:autoSpaceDE w:val="0"/>
+            <w:autoSpaceDN w:val="0"/>
+            <w:ind w:hanging="480"/>
+            <w:divId w:val="1690913580"/>
+            <w:rPr>
+              <w:rFonts w:eastAsia="Times New Roman"/>
+            </w:rPr>
+          </w:pPr>
+          <w:r>
+            <w:rPr>
+              <w:rFonts w:eastAsia="Times New Roman"/>
+            </w:rPr>
+            <w:t xml:space="preserve">Stanley, E. H., Collins, S. M., </w:t>
+          </w:r>
+          <w:proofErr w:type="spellStart"/>
+          <w:r>
+            <w:rPr>
+              <w:rFonts w:eastAsia="Times New Roman"/>
+            </w:rPr>
+            <w:t>Lottig</w:t>
+          </w:r>
+          <w:proofErr w:type="spellEnd"/>
+          <w:r>
+            <w:rPr>
+              <w:rFonts w:eastAsia="Times New Roman"/>
+            </w:rPr>
+            <w:t xml:space="preserve">, N. R., Oliver, S. K., Webster, K. E., </w:t>
+          </w:r>
+          <w:proofErr w:type="spellStart"/>
+          <w:r>
+            <w:rPr>
+              <w:rFonts w:eastAsia="Times New Roman"/>
+            </w:rPr>
+            <w:t>Cheruvelil</w:t>
+          </w:r>
+          <w:proofErr w:type="spellEnd"/>
+          <w:r>
+            <w:rPr>
+              <w:rFonts w:eastAsia="Times New Roman"/>
+            </w:rPr>
+            <w:t xml:space="preserve">, K. S., &amp; </w:t>
+          </w:r>
+          <w:proofErr w:type="spellStart"/>
+          <w:r>
+            <w:rPr>
+              <w:rFonts w:eastAsia="Times New Roman"/>
+            </w:rPr>
+            <w:t>Soranno</w:t>
+          </w:r>
+          <w:proofErr w:type="spellEnd"/>
+          <w:r>
+            <w:rPr>
+              <w:rFonts w:eastAsia="Times New Roman"/>
+            </w:rPr>
+            <w:t xml:space="preserve">, P. A. (2019). Biases in lake water quality sampling and implications for macroscale research. </w:t>
+          </w:r>
+          <w:r>
+            <w:rPr>
+              <w:rFonts w:eastAsia="Times New Roman"/>
+              <w:i/>
+              <w:iCs/>
+            </w:rPr>
+            <w:t>Limnology and Oceanography</w:t>
+          </w:r>
+          <w:r>
+            <w:rPr>
+              <w:rFonts w:eastAsia="Times New Roman"/>
+            </w:rPr>
+            <w:t xml:space="preserve">, </w:t>
+          </w:r>
+          <w:r>
+            <w:rPr>
+              <w:rFonts w:eastAsia="Times New Roman"/>
+              <w:i/>
+              <w:iCs/>
+            </w:rPr>
+            <w:t>64</w:t>
+          </w:r>
+          <w:r>
+            <w:rPr>
+              <w:rFonts w:eastAsia="Times New Roman"/>
+            </w:rPr>
+            <w:t>(4), 1572–1585. https://doi.org/10.1002/lno.11136</w:t>
+          </w:r>
+        </w:p>
+        <w:p>
+          <w:pPr>
+            <w:autoSpaceDE w:val="0"/>
+            <w:autoSpaceDN w:val="0"/>
+            <w:ind w:hanging="480"/>
+            <w:divId w:val="1928541309"/>
+            <w:rPr>
+              <w:rFonts w:eastAsia="Times New Roman"/>
+            </w:rPr>
+          </w:pPr>
+          <w:r>
+            <w:rPr>
+              <w:rFonts w:eastAsia="Times New Roman"/>
+            </w:rPr>
+            <w:t xml:space="preserve">Sterner, R. Warner., &amp; </w:t>
+          </w:r>
+          <w:proofErr w:type="spellStart"/>
+          <w:r>
+            <w:rPr>
+              <w:rFonts w:eastAsia="Times New Roman"/>
+            </w:rPr>
+            <w:t>Elser</w:t>
+          </w:r>
+          <w:proofErr w:type="spellEnd"/>
+          <w:r>
+            <w:rPr>
+              <w:rFonts w:eastAsia="Times New Roman"/>
+            </w:rPr>
+            <w:t xml:space="preserve">, J. J. (2002). </w:t>
+          </w:r>
+          <w:r>
+            <w:rPr>
+              <w:rFonts w:eastAsia="Times New Roman"/>
+              <w:i/>
+              <w:iCs/>
+            </w:rPr>
+            <w:t>Ecological stoichiometry : the biology of elements from molecules to the biosphere</w:t>
+          </w:r>
+          <w:r>
+            <w:rPr>
+              <w:rFonts w:eastAsia="Times New Roman"/>
+            </w:rPr>
+            <w:t>.</w:t>
+          </w:r>
+        </w:p>
+        <w:p>
+          <w:pPr>
+            <w:autoSpaceDE w:val="0"/>
+            <w:autoSpaceDN w:val="0"/>
+            <w:ind w:hanging="480"/>
+            <w:divId w:val="654798590"/>
+            <w:rPr>
+              <w:rFonts w:eastAsia="Times New Roman"/>
+            </w:rPr>
+          </w:pPr>
+          <w:r>
+            <w:rPr>
+              <w:rFonts w:eastAsia="Times New Roman"/>
+            </w:rPr>
+            <w:t xml:space="preserve">USEPA. (2007a). Survey of the Nation’s Lakes: Integrated Quality Assurance Project Plan. EPA/841-B-07-003. </w:t>
+          </w:r>
+          <w:r>
+            <w:rPr>
+              <w:rFonts w:eastAsia="Times New Roman"/>
+              <w:i/>
+              <w:iCs/>
+            </w:rPr>
+            <w:t>U.S. Environmental Protection Agency, Office of Water and Office of Research and Development, Washington, DC</w:t>
+          </w:r>
+          <w:r>
+            <w:rPr>
+              <w:rFonts w:eastAsia="Times New Roman"/>
+            </w:rPr>
+            <w:t>. https://www.epa.gov/national-aquatic-resource-surveys/national-lakes-assessment-2007-quality-assurance-project-plan</w:t>
+          </w:r>
+        </w:p>
+        <w:p>
+          <w:pPr>
+            <w:autoSpaceDE w:val="0"/>
+            <w:autoSpaceDN w:val="0"/>
+            <w:ind w:hanging="480"/>
+            <w:divId w:val="985008783"/>
+            <w:rPr>
+              <w:rFonts w:eastAsia="Times New Roman"/>
+            </w:rPr>
+          </w:pPr>
+          <w:r>
+            <w:rPr>
+              <w:rFonts w:eastAsia="Times New Roman"/>
+            </w:rPr>
+            <w:t xml:space="preserve">USEPA. (2007b). Survey of the Nation’s Lakes. Field Operations Manual. EPA 841-B-07- 004. </w:t>
+          </w:r>
+          <w:r>
+            <w:rPr>
+              <w:rFonts w:eastAsia="Times New Roman"/>
+              <w:i/>
+              <w:iCs/>
+            </w:rPr>
+            <w:t>U.S. Environmental Protection Agency, Washington, DC</w:t>
+          </w:r>
+          <w:r>
+            <w:rPr>
+              <w:rFonts w:eastAsia="Times New Roman"/>
+            </w:rPr>
+            <w:t>. https://www.epa.gov/national-aquatic-resource-surveys/national-lakes-assessment-2007-field-operations-manual</w:t>
+          </w:r>
+        </w:p>
+        <w:p>
+          <w:pPr>
+            <w:autoSpaceDE w:val="0"/>
+            <w:autoSpaceDN w:val="0"/>
+            <w:ind w:hanging="480"/>
+            <w:divId w:val="442922676"/>
+            <w:rPr>
+              <w:rFonts w:eastAsia="Times New Roman"/>
+            </w:rPr>
+          </w:pPr>
+          <w:r>
+            <w:rPr>
+              <w:rFonts w:eastAsia="Times New Roman"/>
+            </w:rPr>
+            <w:t xml:space="preserve">USEPA. (2011). 2012 National Lakes Assessment. Field Operations Manual. EPA 841-B-11-003. </w:t>
+          </w:r>
+          <w:r>
+            <w:rPr>
+              <w:rFonts w:eastAsia="Times New Roman"/>
+              <w:i/>
+              <w:iCs/>
+            </w:rPr>
+            <w:t>U.S. Environmental Protection Agency, Washington, DC</w:t>
+          </w:r>
+          <w:r>
+            <w:rPr>
+              <w:rFonts w:eastAsia="Times New Roman"/>
+            </w:rPr>
+            <w:t>. https://www.epa.gov/national-aquatic-resource-surveys/national-lakes-assessment-2012-field-operations-manual</w:t>
+          </w:r>
+        </w:p>
+        <w:p>
+          <w:pPr>
+            <w:autoSpaceDE w:val="0"/>
+            <w:autoSpaceDN w:val="0"/>
+            <w:ind w:hanging="480"/>
+            <w:divId w:val="1920794854"/>
+            <w:rPr>
+              <w:rFonts w:eastAsia="Times New Roman"/>
+            </w:rPr>
+          </w:pPr>
+          <w:r>
+            <w:rPr>
+              <w:rFonts w:eastAsia="Times New Roman"/>
+            </w:rPr>
+            <w:t xml:space="preserve">USEPA. (2012). 2012 National Lakes Assessment. Laboratory Operations Manual. EPA-841-B-11-004. </w:t>
+          </w:r>
+          <w:r>
+            <w:rPr>
+              <w:rFonts w:eastAsia="Times New Roman"/>
+              <w:i/>
+              <w:iCs/>
+            </w:rPr>
+            <w:t>U.S. Environmental Protection Agency, Washington, DC</w:t>
+          </w:r>
+          <w:r>
+            <w:rPr>
+              <w:rFonts w:eastAsia="Times New Roman"/>
+            </w:rPr>
+            <w:t>. https://www.epa.gov/national-aquatic-resource-surveys/national-lakes-assessment-2012-laboratory-operations-manual</w:t>
+          </w:r>
+        </w:p>
+        <w:p>
+          <w:pPr>
+            <w:autoSpaceDE w:val="0"/>
+            <w:autoSpaceDN w:val="0"/>
+            <w:ind w:hanging="480"/>
+            <w:divId w:val="1898080924"/>
+            <w:rPr>
+              <w:rFonts w:eastAsia="Times New Roman"/>
+            </w:rPr>
+          </w:pPr>
+          <w:r>
+            <w:rPr>
+              <w:rFonts w:eastAsia="Times New Roman"/>
+            </w:rPr>
+            <w:t xml:space="preserve">USEPA. (2017a). National Lakes Assessment 2017. Field Operations Manual. EPA 841-B-16-002. </w:t>
+          </w:r>
+          <w:r>
+            <w:rPr>
+              <w:rFonts w:eastAsia="Times New Roman"/>
+              <w:i/>
+              <w:iCs/>
+            </w:rPr>
+            <w:t>U.S. Environmental Protection Agency, Washington, DC</w:t>
+          </w:r>
+          <w:r>
+            <w:rPr>
+              <w:rFonts w:eastAsia="Times New Roman"/>
+            </w:rPr>
+            <w:t>. https://www.epa.gov/national-aquatic-resource-surveys/national-lakes-assessment-2017-field-operations-manual</w:t>
+          </w:r>
+        </w:p>
+        <w:p>
+          <w:pPr>
+            <w:autoSpaceDE w:val="0"/>
+            <w:autoSpaceDN w:val="0"/>
+            <w:ind w:hanging="480"/>
+            <w:divId w:val="134109808"/>
+            <w:rPr>
+              <w:rFonts w:eastAsia="Times New Roman"/>
+            </w:rPr>
+          </w:pPr>
+          <w:r>
+            <w:rPr>
+              <w:rFonts w:eastAsia="Times New Roman"/>
+            </w:rPr>
+            <w:t xml:space="preserve">USEPA. (2017b). National Lakes Assessment 2017. Laboratory Operations Manual. V.1.1. EPA 841‐B‐16‐ 004. </w:t>
+          </w:r>
+          <w:r>
+            <w:rPr>
+              <w:rFonts w:eastAsia="Times New Roman"/>
+              <w:i/>
+              <w:iCs/>
+            </w:rPr>
+            <w:t>U.S. Environmental Protection Agency, Washington, DC</w:t>
+          </w:r>
+          <w:r>
+            <w:rPr>
+              <w:rFonts w:eastAsia="Times New Roman"/>
+            </w:rPr>
+            <w:t>. https://www.epa.gov/national-aquatic-resource-surveys/national-lakes-assessment-2017-laboratory-operations-manual</w:t>
+          </w:r>
+        </w:p>
+        <w:p>
+          <w:pPr>
+            <w:autoSpaceDE w:val="0"/>
+            <w:autoSpaceDN w:val="0"/>
+            <w:ind w:hanging="480"/>
+            <w:divId w:val="587618159"/>
+            <w:rPr>
+              <w:rFonts w:eastAsia="Times New Roman"/>
+            </w:rPr>
+          </w:pPr>
+          <w:r>
+            <w:rPr>
+              <w:rFonts w:eastAsia="Times New Roman"/>
+            </w:rPr>
+            <w:t xml:space="preserve">USEPA. (2022). National Lakes Assessment 2017: Technical Support Document. EPA 841‐R‐22‐001. </w:t>
+          </w:r>
+          <w:r>
+            <w:rPr>
+              <w:rFonts w:eastAsia="Times New Roman"/>
+              <w:i/>
+              <w:iCs/>
+            </w:rPr>
+            <w:t>U.S. Environmental Protection Agency, Office of Water and Office of Research and Development</w:t>
+          </w:r>
+          <w:r>
+            <w:rPr>
+              <w:rFonts w:eastAsia="Times New Roman"/>
+            </w:rPr>
+            <w:t>. . https://www.epa.gov/national‐aquatic‐ resource‐surveys/national‐lakes‐assessment‐2017‐technical‐support‐document</w:t>
+          </w:r>
+        </w:p>
+        <w:p>
+          <w:pPr>
+            <w:autoSpaceDE w:val="0"/>
+            <w:autoSpaceDN w:val="0"/>
+            <w:ind w:hanging="480"/>
+            <w:divId w:val="1385445658"/>
+            <w:rPr>
+              <w:rFonts w:eastAsia="Times New Roman"/>
+            </w:rPr>
+          </w:pPr>
+          <w:r>
+            <w:rPr>
+              <w:rFonts w:eastAsia="Times New Roman"/>
+            </w:rPr>
+            <w:t xml:space="preserve">Wetzel, R. G. (2001). </w:t>
+          </w:r>
+          <w:r>
+            <w:rPr>
+              <w:rFonts w:eastAsia="Times New Roman"/>
+              <w:i/>
+              <w:iCs/>
+            </w:rPr>
             <w:t>Limnology</w:t>
           </w:r>
           <w:r>
@@ -2084,6 +3623,136 @@
               <w:rFonts w:eastAsia="Times New Roman"/>
             </w:rPr>
             <w:t xml:space="preserve"> (3rd ed.). Academic Press.</w:t>
+          </w:r>
+        </w:p>
+        <w:p>
+          <w:pPr>
+            <w:autoSpaceDE w:val="0"/>
+            <w:autoSpaceDN w:val="0"/>
+            <w:ind w:hanging="480"/>
+            <w:divId w:val="747845565"/>
+            <w:rPr>
+              <w:rFonts w:eastAsia="Times New Roman"/>
+            </w:rPr>
+          </w:pPr>
+          <w:r>
+            <w:rPr>
+              <w:rFonts w:eastAsia="Times New Roman"/>
+            </w:rPr>
+            <w:lastRenderedPageBreak/>
+            <w:t xml:space="preserve">Wickham, H., </w:t>
+          </w:r>
+          <w:proofErr w:type="spellStart"/>
+          <w:r>
+            <w:rPr>
+              <w:rFonts w:eastAsia="Times New Roman"/>
+            </w:rPr>
+            <w:t>Averick</w:t>
+          </w:r>
+          <w:proofErr w:type="spellEnd"/>
+          <w:r>
+            <w:rPr>
+              <w:rFonts w:eastAsia="Times New Roman"/>
+            </w:rPr>
+            <w:t xml:space="preserve">, M., Bryan, J., Chang, W., McGowan, L. D., François, R., </w:t>
+          </w:r>
+          <w:proofErr w:type="spellStart"/>
+          <w:r>
+            <w:rPr>
+              <w:rFonts w:eastAsia="Times New Roman"/>
+            </w:rPr>
+            <w:t>Grolemund</w:t>
+          </w:r>
+          <w:proofErr w:type="spellEnd"/>
+          <w:r>
+            <w:rPr>
+              <w:rFonts w:eastAsia="Times New Roman"/>
+            </w:rPr>
+            <w:t xml:space="preserve">, G., Hayes, A., Henry, L., Hester, J., Kuhn, M., Pedersen, T. L., Miller, E., Bache, S. M., Müller, K., </w:t>
+          </w:r>
+          <w:proofErr w:type="spellStart"/>
+          <w:r>
+            <w:rPr>
+              <w:rFonts w:eastAsia="Times New Roman"/>
+            </w:rPr>
+            <w:t>Ooms</w:t>
+          </w:r>
+          <w:proofErr w:type="spellEnd"/>
+          <w:r>
+            <w:rPr>
+              <w:rFonts w:eastAsia="Times New Roman"/>
+            </w:rPr>
+            <w:t xml:space="preserve">, J., Robinson, D., Seidel, D. P., </w:t>
+          </w:r>
+          <w:proofErr w:type="spellStart"/>
+          <w:r>
+            <w:rPr>
+              <w:rFonts w:eastAsia="Times New Roman"/>
+            </w:rPr>
+            <w:t>Spinu</w:t>
+          </w:r>
+          <w:proofErr w:type="spellEnd"/>
+          <w:r>
+            <w:rPr>
+              <w:rFonts w:eastAsia="Times New Roman"/>
+            </w:rPr>
+            <w:t xml:space="preserve">, V., … </w:t>
+          </w:r>
+          <w:proofErr w:type="spellStart"/>
+          <w:r>
+            <w:rPr>
+              <w:rFonts w:eastAsia="Times New Roman"/>
+            </w:rPr>
+            <w:t>Yutani</w:t>
+          </w:r>
+          <w:proofErr w:type="spellEnd"/>
+          <w:r>
+            <w:rPr>
+              <w:rFonts w:eastAsia="Times New Roman"/>
+            </w:rPr>
+            <w:t xml:space="preserve">, H. (2019). Welcome to the </w:t>
+          </w:r>
+          <w:proofErr w:type="spellStart"/>
+          <w:r>
+            <w:rPr>
+              <w:rFonts w:eastAsia="Times New Roman"/>
+            </w:rPr>
+            <w:t>tidyverse</w:t>
+          </w:r>
+          <w:proofErr w:type="spellEnd"/>
+          <w:r>
+            <w:rPr>
+              <w:rFonts w:eastAsia="Times New Roman"/>
+            </w:rPr>
+            <w:t xml:space="preserve">. </w:t>
+          </w:r>
+          <w:r>
+            <w:rPr>
+              <w:rFonts w:eastAsia="Times New Roman"/>
+              <w:i/>
+              <w:iCs/>
+            </w:rPr>
+            <w:t>Journal of Open Source Software</w:t>
+          </w:r>
+          <w:r>
+            <w:rPr>
+              <w:rFonts w:eastAsia="Times New Roman"/>
+            </w:rPr>
+            <w:t xml:space="preserve">, </w:t>
+          </w:r>
+          <w:r>
+            <w:rPr>
+              <w:rFonts w:eastAsia="Times New Roman"/>
+              <w:i/>
+              <w:iCs/>
+            </w:rPr>
+            <w:t>4</w:t>
+          </w:r>
+          <w:r>
+            <w:rPr>
+              <w:rFonts w:eastAsia="Times New Roman"/>
+            </w:rPr>
+            <w:t>(43), 1686. https://doi.org/10.21105/joss.01686</w:t>
           </w:r>
         </w:p>
         <w:p>
@@ -2225,7 +3894,7 @@
         <w:ind w:left="2160" w:hanging="180"/>
       </w:pPr>
     </w:lvl>
-    <w:lvl w:ilvl="3" w:tplc="0409000F" w:tentative="1">
+    <w:lvl w:ilvl="3" w:tplc="0409000F">
       <w:start w:val="1"/>
       <w:numFmt w:val="decimal"/>
       <w:lvlText w:val="%4."/>
@@ -2281,6 +3950,92 @@
     </w:lvl>
   </w:abstractNum>
   <w:abstractNum w:abstractNumId="2" w15:restartNumberingAfterBreak="0">
+    <w:nsid w:val="15BB657C"/>
+    <w:multiLevelType w:val="hybridMultilevel"/>
+    <w:tmpl w:val="B7B087A4"/>
+    <w:lvl w:ilvl="0" w:tplc="04090019">
+      <w:start w:val="1"/>
+      <w:numFmt w:val="lowerLetter"/>
+      <w:lvlText w:val="%1."/>
+      <w:lvlJc w:val="left"/>
+      <w:pPr>
+        <w:ind w:left="720" w:hanging="360"/>
+      </w:pPr>
+    </w:lvl>
+    <w:lvl w:ilvl="1" w:tplc="04090019">
+      <w:start w:val="1"/>
+      <w:numFmt w:val="lowerLetter"/>
+      <w:lvlText w:val="%2."/>
+      <w:lvlJc w:val="left"/>
+      <w:pPr>
+        <w:ind w:left="1440" w:hanging="360"/>
+      </w:pPr>
+    </w:lvl>
+    <w:lvl w:ilvl="2" w:tplc="0409001B" w:tentative="1">
+      <w:start w:val="1"/>
+      <w:numFmt w:val="lowerRoman"/>
+      <w:lvlText w:val="%3."/>
+      <w:lvlJc w:val="right"/>
+      <w:pPr>
+        <w:ind w:left="2160" w:hanging="180"/>
+      </w:pPr>
+    </w:lvl>
+    <w:lvl w:ilvl="3" w:tplc="0409000F" w:tentative="1">
+      <w:start w:val="1"/>
+      <w:numFmt w:val="decimal"/>
+      <w:lvlText w:val="%4."/>
+      <w:lvlJc w:val="left"/>
+      <w:pPr>
+        <w:ind w:left="2880" w:hanging="360"/>
+      </w:pPr>
+    </w:lvl>
+    <w:lvl w:ilvl="4" w:tplc="04090019" w:tentative="1">
+      <w:start w:val="1"/>
+      <w:numFmt w:val="lowerLetter"/>
+      <w:lvlText w:val="%5."/>
+      <w:lvlJc w:val="left"/>
+      <w:pPr>
+        <w:ind w:left="3600" w:hanging="360"/>
+      </w:pPr>
+    </w:lvl>
+    <w:lvl w:ilvl="5" w:tplc="0409001B" w:tentative="1">
+      <w:start w:val="1"/>
+      <w:numFmt w:val="lowerRoman"/>
+      <w:lvlText w:val="%6."/>
+      <w:lvlJc w:val="right"/>
+      <w:pPr>
+        <w:ind w:left="4320" w:hanging="180"/>
+      </w:pPr>
+    </w:lvl>
+    <w:lvl w:ilvl="6" w:tplc="0409000F" w:tentative="1">
+      <w:start w:val="1"/>
+      <w:numFmt w:val="decimal"/>
+      <w:lvlText w:val="%7."/>
+      <w:lvlJc w:val="left"/>
+      <w:pPr>
+        <w:ind w:left="5040" w:hanging="360"/>
+      </w:pPr>
+    </w:lvl>
+    <w:lvl w:ilvl="7" w:tplc="04090019" w:tentative="1">
+      <w:start w:val="1"/>
+      <w:numFmt w:val="lowerLetter"/>
+      <w:lvlText w:val="%8."/>
+      <w:lvlJc w:val="left"/>
+      <w:pPr>
+        <w:ind w:left="5760" w:hanging="360"/>
+      </w:pPr>
+    </w:lvl>
+    <w:lvl w:ilvl="8" w:tplc="0409001B" w:tentative="1">
+      <w:start w:val="1"/>
+      <w:numFmt w:val="lowerRoman"/>
+      <w:lvlText w:val="%9."/>
+      <w:lvlJc w:val="right"/>
+      <w:pPr>
+        <w:ind w:left="6480" w:hanging="180"/>
+      </w:pPr>
+    </w:lvl>
+  </w:abstractNum>
+  <w:abstractNum w:abstractNumId="3" w15:restartNumberingAfterBreak="0">
     <w:nsid w:val="248A6EA2"/>
     <w:multiLevelType w:val="hybridMultilevel"/>
     <w:tmpl w:val="241A6736"/>
@@ -2366,7 +4121,7 @@
       </w:pPr>
     </w:lvl>
   </w:abstractNum>
-  <w:abstractNum w:abstractNumId="3" w15:restartNumberingAfterBreak="0">
+  <w:abstractNum w:abstractNumId="4" w15:restartNumberingAfterBreak="0">
     <w:nsid w:val="36953B0C"/>
     <w:multiLevelType w:val="hybridMultilevel"/>
     <w:tmpl w:val="8D2670F6"/>
@@ -2455,7 +4210,93 @@
       </w:pPr>
     </w:lvl>
   </w:abstractNum>
-  <w:abstractNum w:abstractNumId="4" w15:restartNumberingAfterBreak="0">
+  <w:abstractNum w:abstractNumId="5" w15:restartNumberingAfterBreak="0">
+    <w:nsid w:val="48871AE6"/>
+    <w:multiLevelType w:val="hybridMultilevel"/>
+    <w:tmpl w:val="4D38DDBC"/>
+    <w:lvl w:ilvl="0" w:tplc="0409001B">
+      <w:start w:val="1"/>
+      <w:numFmt w:val="lowerRoman"/>
+      <w:lvlText w:val="%1."/>
+      <w:lvlJc w:val="right"/>
+      <w:pPr>
+        <w:ind w:left="720" w:hanging="360"/>
+      </w:pPr>
+    </w:lvl>
+    <w:lvl w:ilvl="1" w:tplc="04090019" w:tentative="1">
+      <w:start w:val="1"/>
+      <w:numFmt w:val="lowerLetter"/>
+      <w:lvlText w:val="%2."/>
+      <w:lvlJc w:val="left"/>
+      <w:pPr>
+        <w:ind w:left="1440" w:hanging="360"/>
+      </w:pPr>
+    </w:lvl>
+    <w:lvl w:ilvl="2" w:tplc="0409001B" w:tentative="1">
+      <w:start w:val="1"/>
+      <w:numFmt w:val="lowerRoman"/>
+      <w:lvlText w:val="%3."/>
+      <w:lvlJc w:val="right"/>
+      <w:pPr>
+        <w:ind w:left="2160" w:hanging="180"/>
+      </w:pPr>
+    </w:lvl>
+    <w:lvl w:ilvl="3" w:tplc="0409000F" w:tentative="1">
+      <w:start w:val="1"/>
+      <w:numFmt w:val="decimal"/>
+      <w:lvlText w:val="%4."/>
+      <w:lvlJc w:val="left"/>
+      <w:pPr>
+        <w:ind w:left="2880" w:hanging="360"/>
+      </w:pPr>
+    </w:lvl>
+    <w:lvl w:ilvl="4" w:tplc="04090019" w:tentative="1">
+      <w:start w:val="1"/>
+      <w:numFmt w:val="lowerLetter"/>
+      <w:lvlText w:val="%5."/>
+      <w:lvlJc w:val="left"/>
+      <w:pPr>
+        <w:ind w:left="3600" w:hanging="360"/>
+      </w:pPr>
+    </w:lvl>
+    <w:lvl w:ilvl="5" w:tplc="0409001B" w:tentative="1">
+      <w:start w:val="1"/>
+      <w:numFmt w:val="lowerRoman"/>
+      <w:lvlText w:val="%6."/>
+      <w:lvlJc w:val="right"/>
+      <w:pPr>
+        <w:ind w:left="4320" w:hanging="180"/>
+      </w:pPr>
+    </w:lvl>
+    <w:lvl w:ilvl="6" w:tplc="0409000F" w:tentative="1">
+      <w:start w:val="1"/>
+      <w:numFmt w:val="decimal"/>
+      <w:lvlText w:val="%7."/>
+      <w:lvlJc w:val="left"/>
+      <w:pPr>
+        <w:ind w:left="5040" w:hanging="360"/>
+      </w:pPr>
+    </w:lvl>
+    <w:lvl w:ilvl="7" w:tplc="04090019" w:tentative="1">
+      <w:start w:val="1"/>
+      <w:numFmt w:val="lowerLetter"/>
+      <w:lvlText w:val="%8."/>
+      <w:lvlJc w:val="left"/>
+      <w:pPr>
+        <w:ind w:left="5760" w:hanging="360"/>
+      </w:pPr>
+    </w:lvl>
+    <w:lvl w:ilvl="8" w:tplc="0409001B" w:tentative="1">
+      <w:start w:val="1"/>
+      <w:numFmt w:val="lowerRoman"/>
+      <w:lvlText w:val="%9."/>
+      <w:lvlJc w:val="right"/>
+      <w:pPr>
+        <w:ind w:left="6480" w:hanging="180"/>
+      </w:pPr>
+    </w:lvl>
+  </w:abstractNum>
+  <w:abstractNum w:abstractNumId="6" w15:restartNumberingAfterBreak="0">
     <w:nsid w:val="52166F0A"/>
     <w:multiLevelType w:val="hybridMultilevel"/>
     <w:tmpl w:val="640C9142"/>
@@ -2568,7 +4409,93 @@
       </w:rPr>
     </w:lvl>
   </w:abstractNum>
-  <w:abstractNum w:abstractNumId="5" w15:restartNumberingAfterBreak="0">
+  <w:abstractNum w:abstractNumId="7" w15:restartNumberingAfterBreak="0">
+    <w:nsid w:val="528B55E3"/>
+    <w:multiLevelType w:val="hybridMultilevel"/>
+    <w:tmpl w:val="4E0EEAEC"/>
+    <w:lvl w:ilvl="0" w:tplc="0409000F">
+      <w:start w:val="1"/>
+      <w:numFmt w:val="decimal"/>
+      <w:lvlText w:val="%1."/>
+      <w:lvlJc w:val="left"/>
+      <w:pPr>
+        <w:ind w:left="720" w:hanging="360"/>
+      </w:pPr>
+    </w:lvl>
+    <w:lvl w:ilvl="1" w:tplc="04090019">
+      <w:start w:val="1"/>
+      <w:numFmt w:val="lowerLetter"/>
+      <w:lvlText w:val="%2."/>
+      <w:lvlJc w:val="left"/>
+      <w:pPr>
+        <w:ind w:left="1440" w:hanging="360"/>
+      </w:pPr>
+    </w:lvl>
+    <w:lvl w:ilvl="2" w:tplc="0409001B">
+      <w:start w:val="1"/>
+      <w:numFmt w:val="lowerRoman"/>
+      <w:lvlText w:val="%3."/>
+      <w:lvlJc w:val="right"/>
+      <w:pPr>
+        <w:ind w:left="2160" w:hanging="180"/>
+      </w:pPr>
+    </w:lvl>
+    <w:lvl w:ilvl="3" w:tplc="0409000F" w:tentative="1">
+      <w:start w:val="1"/>
+      <w:numFmt w:val="decimal"/>
+      <w:lvlText w:val="%4."/>
+      <w:lvlJc w:val="left"/>
+      <w:pPr>
+        <w:ind w:left="2880" w:hanging="360"/>
+      </w:pPr>
+    </w:lvl>
+    <w:lvl w:ilvl="4" w:tplc="04090019" w:tentative="1">
+      <w:start w:val="1"/>
+      <w:numFmt w:val="lowerLetter"/>
+      <w:lvlText w:val="%5."/>
+      <w:lvlJc w:val="left"/>
+      <w:pPr>
+        <w:ind w:left="3600" w:hanging="360"/>
+      </w:pPr>
+    </w:lvl>
+    <w:lvl w:ilvl="5" w:tplc="0409001B" w:tentative="1">
+      <w:start w:val="1"/>
+      <w:numFmt w:val="lowerRoman"/>
+      <w:lvlText w:val="%6."/>
+      <w:lvlJc w:val="right"/>
+      <w:pPr>
+        <w:ind w:left="4320" w:hanging="180"/>
+      </w:pPr>
+    </w:lvl>
+    <w:lvl w:ilvl="6" w:tplc="0409000F" w:tentative="1">
+      <w:start w:val="1"/>
+      <w:numFmt w:val="decimal"/>
+      <w:lvlText w:val="%7."/>
+      <w:lvlJc w:val="left"/>
+      <w:pPr>
+        <w:ind w:left="5040" w:hanging="360"/>
+      </w:pPr>
+    </w:lvl>
+    <w:lvl w:ilvl="7" w:tplc="04090019" w:tentative="1">
+      <w:start w:val="1"/>
+      <w:numFmt w:val="lowerLetter"/>
+      <w:lvlText w:val="%8."/>
+      <w:lvlJc w:val="left"/>
+      <w:pPr>
+        <w:ind w:left="5760" w:hanging="360"/>
+      </w:pPr>
+    </w:lvl>
+    <w:lvl w:ilvl="8" w:tplc="0409001B" w:tentative="1">
+      <w:start w:val="1"/>
+      <w:numFmt w:val="lowerRoman"/>
+      <w:lvlText w:val="%9."/>
+      <w:lvlJc w:val="right"/>
+      <w:pPr>
+        <w:ind w:left="6480" w:hanging="180"/>
+      </w:pPr>
+    </w:lvl>
+  </w:abstractNum>
+  <w:abstractNum w:abstractNumId="8" w15:restartNumberingAfterBreak="0">
     <w:nsid w:val="52EA2006"/>
     <w:multiLevelType w:val="hybridMultilevel"/>
     <w:tmpl w:val="8C5C41C4"/>
@@ -2654,7 +4581,7 @@
       </w:pPr>
     </w:lvl>
   </w:abstractNum>
-  <w:abstractNum w:abstractNumId="6" w15:restartNumberingAfterBreak="0">
+  <w:abstractNum w:abstractNumId="9" w15:restartNumberingAfterBreak="0">
     <w:nsid w:val="646117CE"/>
     <w:multiLevelType w:val="hybridMultilevel"/>
     <w:tmpl w:val="EE0E37FE"/>
@@ -2741,25 +4668,34 @@
     </w:lvl>
   </w:abstractNum>
   <w:num w:numId="1">
-    <w:abstractNumId w:val="4"/>
+    <w:abstractNumId w:val="6"/>
   </w:num>
   <w:num w:numId="2">
-    <w:abstractNumId w:val="2"/>
+    <w:abstractNumId w:val="3"/>
   </w:num>
   <w:num w:numId="3">
-    <w:abstractNumId w:val="5"/>
+    <w:abstractNumId w:val="8"/>
   </w:num>
   <w:num w:numId="4">
-    <w:abstractNumId w:val="6"/>
+    <w:abstractNumId w:val="9"/>
   </w:num>
   <w:num w:numId="5">
-    <w:abstractNumId w:val="3"/>
+    <w:abstractNumId w:val="4"/>
   </w:num>
   <w:num w:numId="6">
     <w:abstractNumId w:val="0"/>
   </w:num>
   <w:num w:numId="7">
     <w:abstractNumId w:val="1"/>
+  </w:num>
+  <w:num w:numId="8">
+    <w:abstractNumId w:val="2"/>
+  </w:num>
+  <w:num w:numId="9">
+    <w:abstractNumId w:val="5"/>
+  </w:num>
+  <w:num w:numId="10">
+    <w:abstractNumId w:val="7"/>
   </w:num>
 </w:numbering>
 </file>
@@ -3596,6 +5532,35 @@
         </w:p>
       </w:docPartBody>
     </w:docPart>
+    <w:docPart>
+      <w:docPartPr>
+        <w:name w:val="A7716330ADBD401FA5B8729C1D3558EF"/>
+        <w:category>
+          <w:name w:val="General"/>
+          <w:gallery w:val="placeholder"/>
+        </w:category>
+        <w:types>
+          <w:type w:val="bbPlcHdr"/>
+        </w:types>
+        <w:behaviors>
+          <w:behavior w:val="content"/>
+        </w:behaviors>
+        <w:guid w:val="{D8AB823A-66D5-4523-9940-5CDCD04D289F}"/>
+      </w:docPartPr>
+      <w:docPartBody>
+        <w:p>
+          <w:pPr>
+            <w:pStyle w:val="A7716330ADBD401FA5B8729C1D3558EF"/>
+          </w:pPr>
+          <w:r>
+            <w:rPr>
+              <w:rStyle w:val="PlaceholderText"/>
+            </w:rPr>
+            <w:t>Click or tap here to enter text.</w:t>
+          </w:r>
+        </w:p>
+      </w:docPartBody>
+    </w:docPart>
   </w:docParts>
 </w:glossaryDocument>
 </file>
@@ -3664,6 +5629,8 @@
   <w:rsids>
     <w:rsidRoot w:val="00523C51"/>
     <w:rsid w:val="003138CB"/>
+    <w:rsid w:val="003F0F52"/>
+    <w:rsid w:val="00473EA0"/>
     <w:rsid w:val="00523C51"/>
     <w:rsid w:val="00687E0A"/>
     <w:rsid w:val="00C66EC9"/>
@@ -4120,7 +6087,7 @@
     <w:basedOn w:val="DefaultParagraphFont"/>
     <w:uiPriority w:val="99"/>
     <w:semiHidden/>
-    <w:rsid w:val="00523C51"/>
+    <w:rsid w:val="00473EA0"/>
     <w:rPr>
       <w:color w:val="808080"/>
     </w:rPr>
@@ -4168,6 +6135,10 @@
   <w:style w:type="paragraph" w:customStyle="1" w:styleId="5819D7ED70474C18A3163A655D61F132">
     <w:name w:val="5819D7ED70474C18A3163A655D61F132"/>
     <w:rsid w:val="00523C51"/>
+  </w:style>
+  <w:style w:type="paragraph" w:customStyle="1" w:styleId="A7716330ADBD401FA5B8729C1D3558EF">
+    <w:name w:val="A7716330ADBD401FA5B8729C1D3558EF"/>
+    <w:rsid w:val="00473EA0"/>
   </w:style>
 </w:styles>
 </file>
@@ -4476,7 +6447,7 @@
 
 <file path=word/webextensions/taskpanes.xml><?xml version="1.0" encoding="utf-8"?>
 <wetp:taskpanes xmlns:wetp="http://schemas.microsoft.com/office/webextensions/taskpanes/2010/11">
-  <wetp:taskpane dockstate="right" visibility="0" width="438" row="1">
+  <wetp:taskpane dockstate="right" visibility="0" width="350" row="5">
     <wetp:webextensionref xmlns:r="http://schemas.openxmlformats.org/officeDocument/2006/relationships" r:id="rId1"/>
   </wetp:taskpane>
 </wetp:taskpanes>
@@ -4489,7 +6460,7 @@
     <we:reference id="WA104382081" version="1.46.0.0" store="" storeType="OMEX"/>
   </we:alternateReferences>
   <we:properties>
-    <we:property name="MENDELEY_CITATIONS" value="[{&quot;citationID&quot;:&quot;MENDELEY_CITATION_05dcf5f9-ce03-4421-b608-ea536374887e&quot;,&quot;properties&quot;:{&quot;noteIndex&quot;:0},&quot;isEdited&quot;:false,&quot;manualOverride&quot;:{&quot;isManuallyOverridden&quot;:false,&quot;citeprocText&quot;:&quot;(Camargo &amp;#38; Alonso, 2006)&quot;,&quot;manualOverrideText&quot;:&quot;&quot;},&quot;citationTag&quot;:&quot;MENDELEY_CITATION_v3_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&quot;,&quot;citationItems&quot;:[{&quot;id&quot;:&quot;d642e6a5-9939-35ea-99ab-3e0ade2b235d&quot;,&quot;itemData&quot;:{&quot;type&quot;:&quot;article-journal&quot;,&quot;id&quot;:&quot;d642e6a5-9939-35ea-99ab-3e0ade2b235d&quot;,&quot;title&quot;:&quot;Ecological and toxicological effects of inorganic nitrogen pollution in aquatic ecosystems: A global assessment&quot;,&quot;author&quot;:[{&quot;family&quot;:&quot;Camargo&quot;,&quot;given&quot;:&quot;Julio A.&quot;,&quot;parse-names&quot;:false,&quot;dropping-particle&quot;:&quot;&quot;,&quot;non-dropping-particle&quot;:&quot;&quot;},{&quot;family&quot;:&quot;Alonso&quot;,&quot;given&quot;:&quot;Álvaro&quot;,&quot;parse-names&quot;:false,&quot;dropping-particle&quot;:&quot;&quot;,&quot;non-dropping-particle&quot;:&quot;&quot;}],&quot;container-title&quot;:&quot;Environment International&quot;,&quot;accessed&quot;:{&quot;date-parts&quot;:[[2021,9,28]]},&quot;DOI&quot;:&quot;10.1016/J.ENVINT.2006.05.002&quot;,&quot;ISSN&quot;:&quot;0160-4120&quot;,&quot;issued&quot;:{&quot;date-parts&quot;:[[2006,8,1]]},&quot;page&quot;:&quot;831-849&quot;,&quot;abstract&quot;:&quot;We provide a global assessment, with detailed multi-scale data, of the ecological and toxicological effects generated by inorganic nitrogen pollution in aquatic ecosystems. Our synthesis of the published scientific literature shows three major environmental problems: (1) it can increase the concentration of hydrogen ions in freshwater ecosystems without much acid-neutralizing capacity, resulting in acidification of those systems; (2) it can stimulate or enhance the development, maintenance and proliferation of primary producers, resulting in eutrophication of aquatic ecosystems; (3) it can reach toxic levels that impair the ability of aquatic animals to survive, grow and reproduce. Inorganic nitrogen pollution of ground and surface waters can also induce adverse effects on human health and economy. Because reductions in SO2 emissions have reduced the atmospheric deposition of H2SO4 across large portions of North America and Europe, while emissions of NOx have gone unchecked, HNO3 is now playing an increasing role in the acidification of freshwater ecosystems. This acidification process has caused several adverse effects on primary and secondary producers, with significant biotic impoverishments, particularly concerning invertebrates and fishes, in many atmospherically acidified lakes and streams. The cultural eutrophication of freshwater, estuarine, and coastal marine ecosystems can cause ecological and toxicological effects that are either directly or indirectly related to the proliferation of primary producers. Extensive kills of both invertebrates and fishes are probably the most dramatic manifestation of hypoxia (or anoxia) in eutrophic and hypereutrophic aquatic ecosystems with low water turnover rates. The decline in dissolved oxygen concentrations can also promote the formation of reduced compounds, such as hydrogen sulphide, resulting in higher adverse (toxic) effects on aquatic animals. Additionally, the occurrence of toxic algae can significantly contribute to the extensive kills of aquatic animals. Cyanobacteria, dinoflagellates and diatoms appear to be major responsible that may be stimulated by inorganic nitrogen pollution. Among the different inorganic nitrogenous compounds (NH4+, NH3, NO2-, HNO2, NO3-) that aquatic animals can take up directly from the ambient water, unionized ammonia is the most toxic, while ammonium and nitrate ions are the least toxic. In general, seawater animals seem to be more tolerant to the toxicity of inorganic nitrogenous compounds than freshwater animals, probably because of the ameliorating effect of water salinity (sodium, chloride, calcium and other ions) on the tolerance of aquatic animals. Ingested nitrites and nitrates from polluted drinking waters can induce methemoglobinemia in humans, particularly in young infants, by blocking the oxygen-carrying capacity of hemoglobin. Ingested nitrites and nitrates also have a potential role in developing cancers of the digestive tract through their contribution to the formation of nitrosamines. In addition, some scientific evidences suggest that ingested nitrites and nitrates might result in mutagenicity, teratogenicity and birth defects, contribute to the risks of non-Hodgkin's lymphoma and bladder and ovarian cancers, play a role in the etiology of insulin-dependent diabetes mellitus and in the development of thyroid hypertrophy, or cause spontaneous abortions and respiratory tract infections. Indirect health hazards can occur as a consequence of algal toxins, causing nausea, vomiting, diarrhoea, pneumonia, gastroenteritis, hepatoenteritis, muscular cramps, and several poisoning syndromes (paralytic shellfish poisoning, neurotoxic shellfish poisoning, amnesic shellfish poisoning). Other indirect health hazards can also come from the potential relationship between inorganic nitrogen pollution and human infectious diseases (malaria, cholera). Human sickness and death, extensive kills of aquatic animals, and other negative effects, can have elevated costs on human economy, with the recreation and tourism industry suffering the most important economic impacts, at least locally. It is concluded that levels of total nitrogen lower than 0.5-1.0 mg TN/L could prevent aquatic ecosystems (excluding those ecosystems with naturally high N levels) from developing acidification and eutrophication, at least by inorganic nitrogen pollution. Those relatively low TN levels could also protect aquatic animals against the toxicity of inorganic nitrogenous compounds since, in the absence of eutrophication, surface waters usually present relatively high concentrations of dissolved oxygen, most inorganic reactive nitrogen being in the form of nitrate. Additionally, human health and economy would be safer from the adverse effects of inorganic nitrogen pollution. © 2006 Elsevier Ltd. All rights reserved.&quot;,&quot;publisher&quot;:&quot;Pergamon&quot;,&quot;issue&quot;:&quot;6&quot;,&quot;volume&quot;:&quot;32&quot;,&quot;container-title-short&quot;:&quot;&quot;},&quot;isTemporary&quot;:false}]},{&quot;citationID&quot;:&quot;MENDELEY_CITATION_ed29dcdc-7985-4d35-a331-da7db51eadd2&quot;,&quot;properties&quot;:{&quot;noteIndex&quot;:0},&quot;isEdited&quot;:false,&quot;manualOverride&quot;:{&quot;isManuallyOverridden&quot;:false,&quot;citeprocText&quot;:&quot;(Smith &amp;#38; Schindler, 2009)&quot;,&quot;manualOverrideText&quot;:&quot;&quot;},&quot;citationTag&quot;:&quot;MENDELEY_CITATION_v3_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&quot;,&quot;citationItems&quot;:[{&quot;id&quot;:&quot;f8a66106-9f44-3703-8b62-deca7957af5b&quot;,&quot;itemData&quot;:{&quot;type&quot;:&quot;article-journal&quot;,&quot;id&quot;:&quot;f8a66106-9f44-3703-8b62-deca7957af5b&quot;,&quot;title&quot;:&quot;Eutrophication science: where do we go from here?&quot;,&quot;author&quot;:[{&quot;family&quot;:&quot;Smith&quot;,&quot;given&quot;:&quot;Val H.&quot;,&quot;parse-names&quot;:false,&quot;dropping-particle&quot;:&quot;&quot;,&quot;non-dropping-particle&quot;:&quot;&quot;},{&quot;family&quot;:&quot;Schindler&quot;,&quot;given&quot;:&quot;David W.&quot;,&quot;parse-names&quot;:false,&quot;dropping-particle&quot;:&quot;&quot;,&quot;non-dropping-particle&quot;:&quot;&quot;}],&quot;container-title&quot;:&quot;Trends in Ecology &amp; Evolution&quot;,&quot;accessed&quot;:{&quot;date-parts&quot;:[[2021,10,2]]},&quot;DOI&quot;:&quot;10.1016/J.TREE.2008.11.009&quot;,&quot;ISSN&quot;:&quot;0169-5347&quot;,&quot;issued&quot;:{&quot;date-parts&quot;:[[2009,4,1]]},&quot;page&quot;:&quot;201-207&quot;,&quot;abstract&quot;:&quot;Cultural eutrophication has become the primary water quality issue for most of the freshwater and coastal marine ecosystems in the world. However, despite extensive research during the past four to five decades, many key questions in eutrophication science remain unanswered. Much is yet to be understood concerning the interactions that can occur between nutrients and ecosystem stability: whether they are stable or not, alternate states pose important complexities for the management of aquatic resources. Evidence is also mounting rapidly that nutrients strongly influence the fate and effects of other non-nutrient contaminants, including pathogens. In addition, it will be important to resolve ongoing debates about the optimal design of nutrient loading controls as a water quality management strategy for estuarine and coastal marine ecosystems. © 2009 Elsevier Ltd. All rights reserved.&quot;,&quot;publisher&quot;:&quot;Elsevier Current Trends&quot;,&quot;issue&quot;:&quot;4&quot;,&quot;volume&quot;:&quot;24&quot;,&quot;container-title-short&quot;:&quot;&quot;},&quot;isTemporary&quot;:false}]},{&quot;citationID&quot;:&quot;MENDELEY_CITATION_1481400b-a0e0-404c-8fe9-325871e8bbb6&quot;,&quot;properties&quot;:{&quot;noteIndex&quot;:0},&quot;isEdited&quot;:false,&quot;manualOverride&quot;:{&quot;isManuallyOverridden&quot;:false,&quot;citeprocText&quot;:&quot;(Reid et al., 2019)&quot;,&quot;manualOverrideText&quot;:&quot;&quot;},&quot;citationTag&quot;:&quot;MENDELEY_CITATION_v3_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&quot;,&quot;citationItems&quot;:[{&quot;id&quot;:&quot;864d03e6-d288-3f54-8d31-553f6eb5e7b7&quot;,&quot;itemData&quot;:{&quot;type&quot;:&quot;article-journal&quot;,&quot;id&quot;:&quot;864d03e6-d288-3f54-8d31-553f6eb5e7b7&quot;,&quot;title&quot;:&quot;Emerging threats and persistent conservation challenges for freshwater biodiversity&quot;,&quot;author&quot;:[{&quot;family&quot;:&quot;Reid&quot;,&quot;given&quot;:&quot;Andrea J.&quot;,&quot;parse-names&quot;:false,&quot;dropping-particle&quot;:&quot;&quot;,&quot;non-dropping-particle&quot;:&quot;&quot;},{&quot;family&quot;:&quot;Carlson&quot;,&quot;given&quot;:&quot;Andrew K.&quot;,&quot;parse-names&quot;:false,&quot;dropping-particle&quot;:&quot;&quot;,&quot;non-dropping-particle&quot;:&quot;&quot;},{&quot;family&quot;:&quot;Creed&quot;,&quot;given&quot;:&quot;Irena F.&quot;,&quot;parse-names&quot;:false,&quot;dropping-particle&quot;:&quot;&quot;,&quot;non-dropping-particle&quot;:&quot;&quot;},{&quot;family&quot;:&quot;Eliason&quot;,&quot;given&quot;:&quot;Erika J.&quot;,&quot;parse-names&quot;:false,&quot;dropping-particle&quot;:&quot;&quot;,&quot;non-dropping-particle&quot;:&quot;&quot;},{&quot;family&quot;:&quot;Gell&quot;,&quot;given&quot;:&quot;Peter A.&quot;,&quot;parse-names&quot;:false,&quot;dropping-particle&quot;:&quot;&quot;,&quot;non-dropping-particle&quot;:&quot;&quot;},{&quot;family&quot;:&quot;Johnson&quot;,&quot;given&quot;:&quot;Pieter T.J.&quot;,&quot;parse-names&quot;:false,&quot;dropping-particle&quot;:&quot;&quot;,&quot;non-dropping-particle&quot;:&quot;&quot;},{&quot;family&quot;:&quot;Kidd&quot;,&quot;given&quot;:&quot;Karen A.&quot;,&quot;parse-names&quot;:false,&quot;dropping-particle&quot;:&quot;&quot;,&quot;non-dropping-particle&quot;:&quot;&quot;},{&quot;family&quot;:&quot;MacCormack&quot;,&quot;given&quot;:&quot;Tyson J.&quot;,&quot;parse-names&quot;:false,&quot;dropping-particle&quot;:&quot;&quot;,&quot;non-dropping-particle&quot;:&quot;&quot;},{&quot;family&quot;:&quot;Olden&quot;,&quot;given&quot;:&quot;Julian D.&quot;,&quot;parse-names&quot;:false,&quot;dropping-particle&quot;:&quot;&quot;,&quot;non-dropping-particle&quot;:&quot;&quot;},{&quot;family&quot;:&quot;Ormerod&quot;,&quot;given&quot;:&quot;Steve J.&quot;,&quot;parse-names&quot;:false,&quot;dropping-particle&quot;:&quot;&quot;,&quot;non-dropping-particle&quot;:&quot;&quot;},{&quot;family&quot;:&quot;Smol&quot;,&quot;given&quot;:&quot;John P.&quot;,&quot;parse-names&quot;:false,&quot;dropping-particle&quot;:&quot;&quot;,&quot;non-dropping-particle&quot;:&quot;&quot;},{&quot;family&quot;:&quot;Taylor&quot;,&quot;given&quot;:&quot;William W.&quot;,&quot;parse-names&quot;:false,&quot;dropping-particle&quot;:&quot;&quot;,&quot;non-dropping-particle&quot;:&quot;&quot;},{&quot;family&quot;:&quot;Tockner&quot;,&quot;given&quot;:&quot;Klement&quot;,&quot;parse-names&quot;:false,&quot;dropping-particle&quot;:&quot;&quot;,&quot;non-dropping-particle&quot;:&quot;&quot;},{&quot;family&quot;:&quot;Vermaire&quot;,&quot;given&quot;:&quot;Jesse C.&quot;,&quot;parse-names&quot;:false,&quot;dropping-particle&quot;:&quot;&quot;,&quot;non-dropping-particle&quot;:&quot;&quot;},{&quot;family&quot;:&quot;Dudgeon&quot;,&quot;given&quot;:&quot;David&quot;,&quot;parse-names&quot;:false,&quot;dropping-particle&quot;:&quot;&quot;,&quot;non-dropping-particle&quot;:&quot;&quot;},{&quot;family&quot;:&quot;Cooke&quot;,&quot;given&quot;:&quot;Steven J.&quot;,&quot;parse-names&quot;:false,&quot;dropping-particle&quot;:&quot;&quot;,&quot;non-dropping-particle&quot;:&quot;&quot;}],&quot;container-title&quot;:&quot;Biological Reviews&quot;,&quot;accessed&quot;:{&quot;date-parts&quot;:[[2021,5,27]]},&quot;DOI&quot;:&quot;10.1111/brv.12480&quot;,&quot;ISSN&quot;:&quot;1469185X&quot;,&quot;PMID&quot;:&quot;30467930&quot;,&quot;issued&quot;:{&quot;date-parts&quot;:[[2019,6,1]]},&quot;page&quot;:&quot;849-873&quot;,&quot;abstract&quot;:&quot;In the 12 years since Dudgeon et al. (2006) reviewed major pressures on freshwater ecosystems, the biodiversity crisis in the world's lakes, reservoirs, rivers, streams and wetlands has deepened. While lakes, reservoirs and rivers cover only 2.3% of the Earth's surface, these ecosystems host at least 9.5% of the Earth's described animal species. Furthermore, using the World Wide Fund for Nature's Living Planet Index, freshwater population declines (83% between 1970 and 2014) continue to outpace contemporaneous declines in marine or terrestrial systems. The Anthropocene has brought multiple new and varied threats that disproportionately impact freshwater systems. We document 12 emerging threats to freshwater biodiversity that are either entirely new since 2006 or have since intensified: (i) changing climates; (ii) e-commerce and invasions; (iii) infectious diseases; (iv) harmful algal blooms; (v) expanding hydropower; (vi) emerging contaminants; (vii) engineered nanomaterials; (viii) microplastic pollution; (ix) light and noise; (x) freshwater salinisation; (xi) declining calcium; and (xii) cumulative stressors. Effects are evidenced for amphibians, fishes, invertebrates, microbes, plants, turtles and waterbirds, with potential for ecosystem-level changes through bottom-up and top-down processes. In our highly uncertain future, the net effects of these threats raise serious concerns for freshwater ecosystems. However, we also highlight opportunities for conservation gains as a result of novel management tools (e.g. environmental flows, environmental DNA) and specific conservation-oriented actions (e.g. dam removal, habitat protection policies, managed relocation of species) that have been met with varying levels of success. Moving forward, we advocate hybrid approaches that manage fresh waters as crucial ecosystems for human life support as well as essential hotspots of biodiversity and ecological function. Efforts to reverse global trends in freshwater degradation now depend on bridging an immense gap between the aspirations of conservation biologists and the accelerating rate of species endangerment.&quot;,&quot;publisher&quot;:&quot;Blackwell Publishing Ltd&quot;,&quot;issue&quot;:&quot;3&quot;,&quot;volume&quot;:&quot;94&quot;,&quot;container-title-short&quot;:&quot;&quot;},&quot;isTemporary&quot;:false}]},{&quot;citationID&quot;:&quot;MENDELEY_CITATION_fa3101cc-9075-4c00-86a4-025af471c5ea&quot;,&quot;properties&quot;:{&quot;noteIndex&quot;:0},&quot;isEdited&quot;:false,&quot;manualOverride&quot;:{&quot;isManuallyOverridden&quot;:false,&quot;citeprocText&quot;:&quot;(Dodds et al., 2008)&quot;,&quot;manualOverrideText&quot;:&quot;&quot;},&quot;citationItems&quot;:[{&quot;id&quot;:&quot;76705cd4-2282-3bc7-9c9a-ab4ac56bca5b&quot;,&quot;itemData&quot;:{&quot;type&quot;:&quot;article-journal&quot;,&quot;id&quot;:&quot;76705cd4-2282-3bc7-9c9a-ab4ac56bca5b&quot;,&quot;title&quot;:&quot;Eutrophication of U.S. Freshwaters: Analysis of Potential Economic Damages&quot;,&quot;author&quot;:[{&quot;family&quot;:&quot;Dodds&quot;,&quot;given&quot;:&quot;Walter K.&quot;,&quot;parse-names&quot;:false,&quot;dropping-particle&quot;:&quot;&quot;,&quot;non-dropping-particle&quot;:&quot;&quot;},{&quot;family&quot;:&quot;Bouska&quot;,&quot;given&quot;:&quot;Wes W.&quot;,&quot;parse-names&quot;:false,&quot;dropping-particle&quot;:&quot;&quot;,&quot;non-dropping-particle&quot;:&quot;&quot;},{&quot;family&quot;:&quot;Eitzmann&quot;,&quot;given&quot;:&quot;Jeffrey L.&quot;,&quot;parse-names&quot;:false,&quot;dropping-particle&quot;:&quot;&quot;,&quot;non-dropping-particle&quot;:&quot;&quot;},{&quot;family&quot;:&quot;Pilger&quot;,&quot;given&quot;:&quot;Tyler J.&quot;,&quot;parse-names&quot;:false,&quot;dropping-particle&quot;:&quot;&quot;,&quot;non-dropping-particle&quot;:&quot;&quot;},{&quot;family&quot;:&quot;Pitts&quot;,&quot;given&quot;:&quot;Kristen L.&quot;,&quot;parse-names&quot;:false,&quot;dropping-particle&quot;:&quot;&quot;,&quot;non-dropping-particle&quot;:&quot;&quot;},{&quot;family&quot;:&quot;Riley&quot;,&quot;given&quot;:&quot;Alyssa J.&quot;,&quot;parse-names&quot;:false,&quot;dropping-particle&quot;:&quot;&quot;,&quot;non-dropping-particle&quot;:&quot;&quot;},{&quot;family&quot;:&quot;Schloesser&quot;,&quot;given&quot;:&quot;Joshua T.&quot;,&quot;parse-names&quot;:false,&quot;dropping-particle&quot;:&quot;&quot;,&quot;non-dropping-particle&quot;:&quot;&quot;},{&quot;family&quot;:&quot;Thornbrugh&quot;,&quot;given&quot;:&quot;Darren J.&quot;,&quot;parse-names&quot;:false,&quot;dropping-particle&quot;:&quot;&quot;,&quot;non-dropping-particle&quot;:&quot;&quot;}],&quot;container-title&quot;:&quot;Environmental Science and Technology&quot;,&quot;accessed&quot;:{&quot;date-parts&quot;:[[2021,9,28]]},&quot;DOI&quot;:&quot;10.1021/ES801217Q&quot;,&quot;URL&quot;:&quot;https://pubs.acs.org/doi/full/10.1021/es801217q&quot;,&quot;issued&quot;:{&quot;date-parts&quot;:[[2008,1,1]]},&quot;page&quot;:&quot;12-19&quot;,&quot;abstract&quot;:&quot;Human-induced eutrophication degrades freshwater systems worldwide by reducing water quality and altering ecosystem structure and function. We compared current total nitrogen (TN) and phosphorus (T...&quot;,&quot;publisher&quot;:&quot; American Chemical Society&quot;,&quot;issue&quot;:&quot;1&quot;,&quot;volume&quot;:&quot;43&quot;,&quot;container-title-short&quot;:&quot;&quot;},&quot;isTemporary&quot;:false}],&quot;citationTag&quot;:&quot;MENDELEY_CITATION_v3_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&quot;},{&quot;citationID&quot;:&quot;MENDELEY_CITATION_21845d05-c9fd-4df7-9e35-e2ac8b707734&quot;,&quot;properties&quot;:{&quot;noteIndex&quot;:0},&quot;isEdited&quot;:false,&quot;manualOverride&quot;:{&quot;isManuallyOverridden&quot;:false,&quot;citeprocText&quot;:&quot;(Keiser et al., 2019)&quot;,&quot;manualOverrideText&quot;:&quot;&quot;},&quot;citationItems&quot;:[{&quot;id&quot;:&quot;b49b3221-b23a-3dd6-9892-b4aed673d64d&quot;,&quot;itemData&quot;:{&quot;type&quot;:&quot;article-journal&quot;,&quot;id&quot;:&quot;b49b3221-b23a-3dd6-9892-b4aed673d64d&quot;,&quot;title&quot;:&quot;The low but uncertain measured benefits of US water quality policy&quot;,&quot;author&quot;:[{&quot;family&quot;:&quot;Keiser&quot;,&quot;given&quot;:&quot;David A.&quot;,&quot;parse-names&quot;:false,&quot;dropping-particle&quot;:&quot;&quot;,&quot;non-dropping-particle&quot;:&quot;&quot;},{&quot;family&quot;:&quot;Kling&quot;,&quot;given&quot;:&quot;Catherine L.&quot;,&quot;parse-names&quot;:false,&quot;dropping-particle&quot;:&quot;&quot;,&quot;non-dropping-particle&quot;:&quot;&quot;},{&quot;family&quot;:&quot;Shapiro&quot;,&quot;given&quot;:&quot;Joseph S.&quot;,&quot;parse-names&quot;:false,&quot;dropping-particle&quot;:&quot;&quot;,&quot;non-dropping-particle&quot;:&quot;&quot;}],&quot;container-title&quot;:&quot;Proceedings of the National Academy of Sciences&quot;,&quot;DOI&quot;:&quot;10.1073/pnas.1802870115&quot;,&quot;ISSN&quot;:&quot;0027-8424&quot;,&quot;issued&quot;:{&quot;date-parts&quot;:[[2019,3,19]]},&quot;page&quot;:&quot;5262-5269&quot;,&quot;abstract&quot;:&quot;&lt;p&gt;US investment to decrease pollution in rivers, lakes, and other surface waters has exceeded $1.9 trillion since 1960, and has also exceeded the cost of most other US environmental initiatives. These investments come both from the 1972 Clean Water Act and the largely voluntary efforts to control pollution from agriculture and urban runoff. This paper reviews the methods and conclusions of about 20 recent evaluations of these policies. Surprisingly, most analyses estimate that these policies’ benefits are much smaller than their costs; the benefit–cost ratio from the median study is 0.37. However, existing evidence is limited and undercounts many types of benefits. We conclude that it is unclear whether many of these regulations truly fail a benefit–cost test or whether existing evidence understates their net benefits; we also describe specific questions that when answered would help eliminate this uncertainty.&lt;/p&gt;&quot;,&quot;issue&quot;:&quot;12&quot;,&quot;volume&quot;:&quot;116&quot;,&quot;container-title-short&quot;:&quot;&quot;},&quot;isTemporary&quot;:false}],&quot;citationTag&quot;:&quot;MENDELEY_CITATION_v3_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&quot;},{&quot;citationID&quot;:&quot;MENDELEY_CITATION_5dfb5448-c218-4cae-a317-f459e69fe410&quot;,&quot;properties&quot;:{&quot;noteIndex&quot;:0},&quot;isEdited&quot;:false,&quot;manualOverride&quot;:{&quot;isManuallyOverridden&quot;:false,&quot;citeprocText&quot;:&quot;(Dodds et al., 2008)&quot;,&quot;manualOverrideText&quot;:&quot;&quot;},&quot;citationItems&quot;:[{&quot;id&quot;:&quot;76705cd4-2282-3bc7-9c9a-ab4ac56bca5b&quot;,&quot;itemData&quot;:{&quot;type&quot;:&quot;article-journal&quot;,&quot;id&quot;:&quot;76705cd4-2282-3bc7-9c9a-ab4ac56bca5b&quot;,&quot;title&quot;:&quot;Eutrophication of U.S. Freshwaters: Analysis of Potential Economic Damages&quot;,&quot;author&quot;:[{&quot;family&quot;:&quot;Dodds&quot;,&quot;given&quot;:&quot;Walter K.&quot;,&quot;parse-names&quot;:false,&quot;dropping-particle&quot;:&quot;&quot;,&quot;non-dropping-particle&quot;:&quot;&quot;},{&quot;family&quot;:&quot;Bouska&quot;,&quot;given&quot;:&quot;Wes W.&quot;,&quot;parse-names&quot;:false,&quot;dropping-particle&quot;:&quot;&quot;,&quot;non-dropping-particle&quot;:&quot;&quot;},{&quot;family&quot;:&quot;Eitzmann&quot;,&quot;given&quot;:&quot;Jeffrey L.&quot;,&quot;parse-names&quot;:false,&quot;dropping-particle&quot;:&quot;&quot;,&quot;non-dropping-particle&quot;:&quot;&quot;},{&quot;family&quot;:&quot;Pilger&quot;,&quot;given&quot;:&quot;Tyler J.&quot;,&quot;parse-names&quot;:false,&quot;dropping-particle&quot;:&quot;&quot;,&quot;non-dropping-particle&quot;:&quot;&quot;},{&quot;family&quot;:&quot;Pitts&quot;,&quot;given&quot;:&quot;Kristen L.&quot;,&quot;parse-names&quot;:false,&quot;dropping-particle&quot;:&quot;&quot;,&quot;non-dropping-particle&quot;:&quot;&quot;},{&quot;family&quot;:&quot;Riley&quot;,&quot;given&quot;:&quot;Alyssa J.&quot;,&quot;parse-names&quot;:false,&quot;dropping-particle&quot;:&quot;&quot;,&quot;non-dropping-particle&quot;:&quot;&quot;},{&quot;family&quot;:&quot;Schloesser&quot;,&quot;given&quot;:&quot;Joshua T.&quot;,&quot;parse-names&quot;:false,&quot;dropping-particle&quot;:&quot;&quot;,&quot;non-dropping-particle&quot;:&quot;&quot;},{&quot;family&quot;:&quot;Thornbrugh&quot;,&quot;given&quot;:&quot;Darren J.&quot;,&quot;parse-names&quot;:false,&quot;dropping-particle&quot;:&quot;&quot;,&quot;non-dropping-particle&quot;:&quot;&quot;}],&quot;container-title&quot;:&quot;Environmental Science and Technology&quot;,&quot;accessed&quot;:{&quot;date-parts&quot;:[[2021,9,28]]},&quot;DOI&quot;:&quot;10.1021/ES801217Q&quot;,&quot;URL&quot;:&quot;https://pubs.acs.org/doi/full/10.1021/es801217q&quot;,&quot;issued&quot;:{&quot;date-parts&quot;:[[2008,1,1]]},&quot;page&quot;:&quot;12-19&quot;,&quot;abstract&quot;:&quot;Human-induced eutrophication degrades freshwater systems worldwide by reducing water quality and altering ecosystem structure and function. We compared current total nitrogen (TN) and phosphorus (T...&quot;,&quot;publisher&quot;:&quot; American Chemical Society&quot;,&quot;issue&quot;:&quot;1&quot;,&quot;volume&quot;:&quot;43&quot;,&quot;container-title-short&quot;:&quot;&quot;},&quot;isTemporary&quot;:false}],&quot;citationTag&quot;:&quot;MENDELEY_CITATION_v3_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&quot;},{&quot;citationID&quot;:&quot;MENDELEY_CITATION_3dc75205-8d99-43eb-8537-442f0e157bb0&quot;,&quot;properties&quot;:{&quot;noteIndex&quot;:0},&quot;isEdited&quot;:false,&quot;manualOverride&quot;:{&quot;isManuallyOverridden&quot;:false,&quot;citeprocText&quot;:&quot;(Dodds et al., 2011)&quot;,&quot;manualOverrideText&quot;:&quot;&quot;},&quot;citationItems&quot;:[{&quot;id&quot;:&quot;0ff97065-7cf9-3ce1-850c-39dd18e80b0a&quot;,&quot;itemData&quot;:{&quot;type&quot;:&quot;article-journal&quot;,&quot;id&quot;:&quot;0ff97065-7cf9-3ce1-850c-39dd18e80b0a&quot;,&quot;title&quot;:&quot;Nitrogen and phosphorus relationships to benthic algal biomass in temperate streams&quot;,&quot;author&quot;:[{&quot;family&quot;:&quot;Dodds&quot;,&quot;given&quot;:&quot;Walter K.&quot;,&quot;parse-names&quot;:false,&quot;dropping-particle&quot;:&quot;&quot;,&quot;non-dropping-particle&quot;:&quot;&quot;},{&quot;family&quot;:&quot;Smith&quot;,&quot;given&quot;:&quot;Val H.&quot;,&quot;parse-names&quot;:false,&quot;dropping-particle&quot;:&quot;&quot;,&quot;non-dropping-particle&quot;:&quot;&quot;},{&quot;family&quot;:&quot;Lohman&quot;,&quot;given&quot;:&quot;Kirk&quot;,&quot;parse-names&quot;:false,&quot;dropping-particle&quot;:&quot;&quot;,&quot;non-dropping-particle&quot;:&quot;&quot;}],&quot;container-title&quot;:&quot;https://doi.org/10.1139/f02-063&quot;,&quot;accessed&quot;:{&quot;date-parts&quot;:[[2022,5,9]]},&quot;DOI&quot;:&quot;10.1139/F02-063&quot;,&quot;ISSN&quot;:&quot;0706652X&quot;,&quot;URL&quot;:&quot;https://cdnsciencepub.com/doi/abs/10.1139/f02-063&quot;,&quot;issued&quot;:{&quot;date-parts&quot;:[[2011]]},&quot;page&quot;:&quot;865-874&quot;,&quot;abstract&quot;:&quot;Knowledge of factors limiting benthic algal (periphyton) biomass is central to understanding energy flow in stream ecosystems and stream eutrophication. We used several data sets to determine how w...&quot;,&quot;publisher&quot;:&quot; NRC Research Press Ottawa, Canada &quot;,&quot;issue&quot;:&quot;5&quot;,&quot;volume&quot;:&quot;59&quot;,&quot;container-title-short&quot;:&quot;&quot;},&quot;isTemporary&quot;:false}],&quot;citationTag&quot;:&quot;MENDELEY_CITATION_v3_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&quot;},{&quot;citationID&quot;:&quot;MENDELEY_CITATION_1b14f52f-a05f-4307-9193-19224ffde291&quot;,&quot;properties&quot;:{&quot;noteIndex&quot;:0},&quot;isEdited&quot;:false,&quot;manualOverride&quot;:{&quot;isManuallyOverridden&quot;:false,&quot;citeprocText&quot;:&quot;(Wetzel, 2001)&quot;,&quot;manualOverrideText&quot;:&quot;&quot;},&quot;citationTag&quot;:&quot;MENDELEY_CITATION_v3_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&quot;,&quot;citationItems&quot;:[{&quot;id&quot;:&quot;9b023644-a0e1-32bd-b282-b7eb0561b3d0&quot;,&quot;itemData&quot;:{&quot;type&quot;:&quot;book&quot;,&quot;id&quot;:&quot;9b023644-a0e1-32bd-b282-b7eb0561b3d0&quot;,&quot;title&quot;:&quot;Limnology&quot;,&quot;author&quot;:[{&quot;family&quot;:&quot;Wetzel&quot;,&quot;given&quot;:&quot;Robert G.&quot;,&quot;parse-names&quot;:false,&quot;dropping-particle&quot;:&quot;&quot;,&quot;non-dropping-particle&quot;:&quot;&quot;}],&quot;issued&quot;:{&quot;date-parts&quot;:[[2001]]},&quot;publisher-place&quot;:&quot;San Diego&quot;,&quot;number-of-pages&quot;:&quot;-1006&quot;,&quot;edition&quot;:&quot;3rd&quot;,&quot;publisher&quot;:&quot;Academic Press&quot;,&quot;container-title-short&quot;:&quot;&quot;},&quot;isTemporary&quot;:false}]},{&quot;citationID&quot;:&quot;MENDELEY_CITATION_73a77d82-5862-4b9c-8a78-4fcc36ec3a9c&quot;,&quot;properties&quot;:{&quot;noteIndex&quot;:0},&quot;isEdited&quot;:false,&quot;manualOverride&quot;:{&quot;isManuallyOverridden&quot;:false,&quot;citeprocText&quot;:&quot;(Oviedo-Vargas et al., 2013)&quot;,&quot;manualOverrideText&quot;:&quot;&quot;},&quot;citationTag&quot;:&quot;MENDELEY_CITATION_v3_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&quot;,&quot;citationItems&quot;:[{&quot;id&quot;:&quot;523f23a4-58b5-395d-b7af-a2951745e442&quot;,&quot;itemData&quot;:{&quot;type&quot;:&quot;article-journal&quot;,&quot;id&quot;:&quot;523f23a4-58b5-395d-b7af-a2951745e442&quot;,&quot;title&quot;:&quot;Dissolved organic carbon manipulation reveals coupled cycling of carbon, nitrogen, and phosphorus in a nitrogen-rich stream&quot;,&quot;author&quot;:[{&quot;family&quot;:&quot;Oviedo-Vargas&quot;,&quot;given&quot;:&quot;Diana&quot;,&quot;parse-names&quot;:false,&quot;dropping-particle&quot;:&quot;&quot;,&quot;non-dropping-particle&quot;:&quot;&quot;},{&quot;family&quot;:&quot;Royer&quot;,&quot;given&quot;:&quot;Todd&quot;,&quot;parse-names&quot;:false,&quot;dropping-particle&quot;:&quot;v.&quot;,&quot;non-dropping-particle&quot;:&quot;&quot;},{&quot;family&quot;:&quot;Johnson&quot;,&quot;given&quot;:&quot;Laura T.&quot;,&quot;parse-names&quot;:false,&quot;dropping-particle&quot;:&quot;&quot;,&quot;non-dropping-particle&quot;:&quot;&quot;}],&quot;container-title&quot;:&quot;Limnology and Oceanography&quot;,&quot;accessed&quot;:{&quot;date-parts&quot;:[[2021,9,29]]},&quot;DOI&quot;:&quot;10.4319/LO.2013.58.4.1196&quot;,&quot;ISSN&quot;:&quot;1939-5590&quot;,&quot;URL&quot;:&quot;https://onlinelibrary.wiley.com/doi/full/10.4319/lo.2013.58.4.1196&quot;,&quot;issued&quot;:{&quot;date-parts&quot;:[[2013,7,1]]},&quot;page&quot;:&quot;1196-1206&quot;,&quot;abstract&quot;:&quot;To investigate the coupling between carbon (C) and phosphorus (P) cycling in a human-altered stream, we conducted a whole-ecosystem manipulation of the labile dissolved organic carbon (DOC) pool in a nitrate (NO-3)-rich stream in the midwestern United States. For 6 d, we increased stream DOC by ~ 1 mg L-1 through a continuous addition of sodium acetate. On the sixth day of the addition, ammonium (NH+4) was increased by ~ 130 μg N L-1 to examine the potential for nitrogen (N) to mediate coupled C and P cycling. Of the added DOC, 85% was retained within the treatment reach, which increased ecosystem respiration with respect to the reference reach. Alkaline phosphatase activity (APA) increased from day 1 to day 6; however, water column P uptake only increased on day 6 concurrent with the NH+4 addition. Gross primary production decreased during the DOC addition relative to the reference reach, yet seemed to recover on day 6 (NH+4 addition). These results suggest that during the DOC addition, heterotrophs out-competed autotrophs for N and that sediment-sorbed P sustained the heterotrophic community while P uptake from the water column was dominated by autotrophs. Because APA and P uptake were stimulated by the simultaneous DOC and NH+4 addition, P cycling appeared to be N limited, despite the high ambient NO-3 concentration; this indicates a strong preferential uptake of NH4 over NO+4: In streams, C and P cycling can be intrinsically coupled through biological mechanisms, and this coupling can be mediated by the availability of different forms of inorganic N. © 2013, by the Association for the Sciences of Limnology and Oceanography, Inc.&quot;,&quot;publisher&quot;:&quot;John Wiley &amp; Sons, Ltd&quot;,&quot;issue&quot;:&quot;4&quot;,&quot;volume&quot;:&quot;58&quot;,&quot;container-title-short&quot;:&quot;&quot;},&quot;isTemporary&quot;:false}]},{&quot;citationID&quot;:&quot;MENDELEY_CITATION_09ab5fbc-0760-4181-bdc5-6e7648710d49&quot;,&quot;properties&quot;:{&quot;noteIndex&quot;:0},&quot;isEdited&quot;:false,&quot;manualOverride&quot;:{&quot;isManuallyOverridden&quot;:false,&quot;citeprocText&quot;:&quot;(Finlay et al., 2013)&quot;,&quot;manualOverrideText&quot;:&quot;&quot;},&quot;citationItems&quot;:[{&quot;id&quot;:&quot;50740443-8dbc-35a4-baf8-8f9552540205&quot;,&quot;itemData&quot;:{&quot;type&quot;:&quot;article-journal&quot;,&quot;id&quot;:&quot;50740443-8dbc-35a4-baf8-8f9552540205&quot;,&quot;title&quot;:&quot;Human influences on nitrogen removal in lakes&quot;,&quot;author&quot;:[{&quot;family&quot;:&quot;Finlay&quot;,&quot;given&quot;:&quot;Jacques C.&quot;,&quot;parse-names&quot;:false,&quot;dropping-particle&quot;:&quot;&quot;,&quot;non-dropping-particle&quot;:&quot;&quot;},{&quot;family&quot;:&quot;Small&quot;,&quot;given&quot;:&quot;Gaston E.&quot;,&quot;parse-names&quot;:false,&quot;dropping-particle&quot;:&quot;&quot;,&quot;non-dropping-particle&quot;:&quot;&quot;},{&quot;family&quot;:&quot;Sterner&quot;,&quot;given&quot;:&quot;Robert W.&quot;,&quot;parse-names&quot;:false,&quot;dropping-particle&quot;:&quot;&quot;,&quot;non-dropping-particle&quot;:&quot;&quot;}],&quot;container-title&quot;:&quot;Science&quot;,&quot;container-title-short&quot;:&quot;Science (1979)&quot;,&quot;accessed&quot;:{&quot;date-parts&quot;:[[2021,9,28]]},&quot;DOI&quot;:&quot;10.1126/SCIENCE.1242575&quot;,&quot;ISSN&quot;:&quot;0036-8075&quot;,&quot;PMID&quot;:&quot;24115440&quot;,&quot;URL&quot;:&quot;https://experts.umn.edu/en/publications/human-influences-on-nitrogen-removal-in-lakes&quot;,&quot;issued&quot;:{&quot;date-parts&quot;:[[2013]]},&quot;page&quot;:&quot;247-250&quot;,&quot;abstract&quot;:&quot;Human activities have increased the availability of reactive nitrogen in many ecosystems, leading to negative impacts on human health, biodiversity, and water quality. Freshwater ecosystems, including lakes, streams, and wetlands, are a large global sink for reactive nitrogen, but factors that determine the efficacy of freshwater nitrogen removal rates are poorly known. Using a global lake data set, we show that the availability of phosphorus, a limiting nutrient, affects both annual nitrogen removal rate and efficiency. This result indicates that increased phosphorus inputs from human activities have stimulated nitrogen removal processes in many lakes. Recent management-driven reductions in phosphorus availability promote water column accumulation and export of nitrogen from large lakes, an unintended consequence of single-element management that argues for greater control of nitrogen as well as phosphorus sources.&quot;,&quot;publisher&quot;:&quot;American Association for the Advancement of Science&quot;,&quot;issue&quot;:&quot;6155&quot;,&quot;volume&quot;:&quot;342&quot;},&quot;isTemporary&quot;:false}],&quot;citationTag&quot;:&quot;MENDELEY_CITATION_v3_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&quot;},{&quot;citationID&quot;:&quot;MENDELEY_CITATION_b9587f5c-6841-47f9-a824-4608dade535c&quot;,&quot;properties&quot;:{&quot;noteIndex&quot;:0},&quot;isEdited&quot;:false,&quot;manualOverride&quot;:{&quot;isManuallyOverridden&quot;:false,&quot;citeprocText&quot;:&quot;(Sterner &amp;#38; Elser, 2002)&quot;,&quot;manualOverrideText&quot;:&quot;&quot;},&quot;citationTag&quot;:&quot;MENDELEY_CITATION_v3_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&quot;,&quot;citationItems&quot;:[{&quot;id&quot;:&quot;ee7c16d4-51e7-32d3-9358-ba2e8f76fe64&quot;,&quot;itemData&quot;:{&quot;type&quot;:&quot;article-journal&quot;,&quot;id&quot;:&quot;ee7c16d4-51e7-32d3-9358-ba2e8f76fe64&quot;,&quot;title&quot;:&quot;Ecological stoichiometry : the biology of elements from molecules to the biosphere&quot;,&quot;author&quot;:[{&quot;family&quot;:&quot;Sterner&quot;,&quot;given&quot;:&quot;Robert Warner.&quot;,&quot;parse-names&quot;:false,&quot;dropping-particle&quot;:&quot;&quot;,&quot;non-dropping-particle&quot;:&quot;&quot;},{&quot;family&quot;:&quot;Elser&quot;,&quot;given&quot;:&quot;James J.&quot;,&quot;parse-names&quot;:false,&quot;dropping-particle&quot;:&quot;&quot;,&quot;non-dropping-particle&quot;:&quot;&quot;}],&quot;accessed&quot;:{&quot;date-parts&quot;:[[2022,7,17]]},&quot;ISBN&quot;:&quot;978-1-4008-8569-5&quot;,&quot;issued&quot;:{&quot;date-parts&quot;:[[2002]]},&quot;abstract&quot;:&quot;Synthesizing a wide range of knowledge, the authors show how an understanding of the biochemical deployment of elements in organisms from microbes to metazoa provides the key to making sense of both aquatic and terrestrial ecosystems. Cover; Title; Copyright; Contents; List of Figures; List of Tables; Foreword; Preface; 1. Stoichiometry and Homeostasis; Scope; Stoichiometry and Homeostasis; Yield; The Redfield Ratio; Conventions and Concerns about Element Ratios; Some Conventions about Growth Rate; A Logical Framework; The Structure of This Book; Summary and Synthesis; Key Definitions; 2. Biological Chemistry: Building Cells from Elements; The Basis for Selection of Carbon, Nitrogen, and Phosphorus in Biochemical Evolution; The Elemental Composition of Major Biochemicals. Cell Components: The Elemental Composition of Cellular Structures; Summary and Synthesis; 3. The Stoichiometry of Autotroph Growth: Variation at the Base of Food Webs; Cellular and Physiological Bases; C:N:P Stoichiometry of Entire Higher Plants; Autotrophs in Captivity; Theories of Autotroph Stoichiometry; Autotrophs in the Wild: Oceans, Lakes, and Land; Causes of Variation in Autotroph C:N:P in Nature; Catalysts for Ecological Stoichiometry; Summary and Synthesis; 4. How to Build an Animal: The Stoichiometry of Metazoans; Biochemical and Biological Determinants of Body Elemental Composition. Invertebrate Stoichiometry: C:N:P in Zooplankton and Insects; Determinants of C:N:P in Invertebrates: The Growth Rate Hypothesis; Molecular Biology and the C:N:P Stoichiometry of Growth, or Ecosystem Scientists Go Astray; A Simple Molecular-Kinetic Model of the Growth Rate-C:N:P Connection; Structural Investment and the Stoichiometry of Vertebrates; Elemental Composition and Body Size; Catalysts for Ecological Stoichiometry; Summary and Synthesis; 5. Imbalanced Resources and Animal Growth; Mass Balance in Growth Processes; Maximizing Yield in Chemistry and in Ecology. Limiting Factors for Heterotroph Growth: Development of Threshold Element Ratio Theory; A New Minimal Model of the Stoichiometry of Secondary Production; Some Real World Problems in Stoichiometric Balance; Growth Efficiency; Catalysts for Ecological Stoichiometry; Summary and Synthesis; 6. The Stoichiometry of Consumer-Driven Nutrient Recycling; A Brief History of Studies of Consumer-Driven Nutrient Recycling; Stoichiometric Theories of Consumer-Driven Nutrient Recycling; Evidence That Consumers Differentially Recycle Nitrogen and Phosphorus; Microbial Mineralization. The Stoichiometry of Consumer-Driven Nutrient Recycling by Vertebrates; Catalysts for Ecological Stoichiometry; Summary and Synthesis; 7. Stoichiometry in Communities: Dynamics and Interactions; Species Interactions; Positive Feedbacks and Multiple Stable States; Trophic Cascades; Light:Nutrient Effects at the Community Level; Feedbacks Owing to the \&quot;Constraints of Stuff\&quot;: C:N Ratios in Tall-Grass Prairie; Catalysts for Ecological Stoichiometry; Summary and Synthesis; 8. Big-Scale Stoichiometry: Ecosystems in Space and Time; Empirical Patterns in Ecosystem Stoichiometry.&quot;,&quot;publisher&quot;:&quot;Princeton University Press&quot;,&quot;container-title-short&quot;:&quot;&quot;},&quot;isTemporary&quot;:false}]},{&quot;citationID&quot;:&quot;MENDELEY_CITATION_12f6fa17-d144-4e0d-8cec-7cfa67534aeb&quot;,&quot;properties&quot;:{&quot;noteIndex&quot;:0},&quot;isEdited&quot;:false,&quot;manualOverride&quot;:{&quot;isManuallyOverridden&quot;:false,&quot;citeprocText&quot;:&quot;(Sterner &amp;#38; Elser, 2002)&quot;,&quot;manualOverrideText&quot;:&quot;&quot;},&quot;citationTag&quot;:&quot;MENDELEY_CITATION_v3_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&quot;,&quot;citationItems&quot;:[{&quot;id&quot;:&quot;ee7c16d4-51e7-32d3-9358-ba2e8f76fe64&quot;,&quot;itemData&quot;:{&quot;type&quot;:&quot;article-journal&quot;,&quot;id&quot;:&quot;ee7c16d4-51e7-32d3-9358-ba2e8f76fe64&quot;,&quot;title&quot;:&quot;Ecological stoichiometry : the biology of elements from molecules to the biosphere&quot;,&quot;author&quot;:[{&quot;family&quot;:&quot;Sterner&quot;,&quot;given&quot;:&quot;Robert Warner.&quot;,&quot;parse-names&quot;:false,&quot;dropping-particle&quot;:&quot;&quot;,&quot;non-dropping-particle&quot;:&quot;&quot;},{&quot;family&quot;:&quot;Elser&quot;,&quot;given&quot;:&quot;James J.&quot;,&quot;parse-names&quot;:false,&quot;dropping-particle&quot;:&quot;&quot;,&quot;non-dropping-particle&quot;:&quot;&quot;}],&quot;accessed&quot;:{&quot;date-parts&quot;:[[2022,7,17]]},&quot;ISBN&quot;:&quot;978-1-4008-8569-5&quot;,&quot;issued&quot;:{&quot;date-parts&quot;:[[2002]]},&quot;abstract&quot;:&quot;Synthesizing a wide range of knowledge, the authors show how an understanding of the biochemical deployment of elements in organisms from microbes to metazoa provides the key to making sense of both aquatic and terrestrial ecosystems. Cover; Title; Copyright; Contents; List of Figures; List of Tables; Foreword; Preface; 1. Stoichiometry and Homeostasis; Scope; Stoichiometry and Homeostasis; Yield; The Redfield Ratio; Conventions and Concerns about Element Ratios; Some Conventions about Growth Rate; A Logical Framework; The Structure of This Book; Summary and Synthesis; Key Definitions; 2. Biological Chemistry: Building Cells from Elements; The Basis for Selection of Carbon, Nitrogen, and Phosphorus in Biochemical Evolution; The Elemental Composition of Major Biochemicals. Cell Components: The Elemental Composition of Cellular Structures; Summary and Synthesis; 3. The Stoichiometry of Autotroph Growth: Variation at the Base of Food Webs; Cellular and Physiological Bases; C:N:P Stoichiometry of Entire Higher Plants; Autotrophs in Captivity; Theories of Autotroph Stoichiometry; Autotrophs in the Wild: Oceans, Lakes, and Land; Causes of Variation in Autotroph C:N:P in Nature; Catalysts for Ecological Stoichiometry; Summary and Synthesis; 4. How to Build an Animal: The Stoichiometry of Metazoans; Biochemical and Biological Determinants of Body Elemental Composition. Invertebrate Stoichiometry: C:N:P in Zooplankton and Insects; Determinants of C:N:P in Invertebrates: The Growth Rate Hypothesis; Molecular Biology and the C:N:P Stoichiometry of Growth, or Ecosystem Scientists Go Astray; A Simple Molecular-Kinetic Model of the Growth Rate-C:N:P Connection; Structural Investment and the Stoichiometry of Vertebrates; Elemental Composition and Body Size; Catalysts for Ecological Stoichiometry; Summary and Synthesis; 5. Imbalanced Resources and Animal Growth; Mass Balance in Growth Processes; Maximizing Yield in Chemistry and in Ecology. Limiting Factors for Heterotroph Growth: Development of Threshold Element Ratio Theory; A New Minimal Model of the Stoichiometry of Secondary Production; Some Real World Problems in Stoichiometric Balance; Growth Efficiency; Catalysts for Ecological Stoichiometry; Summary and Synthesis; 6. The Stoichiometry of Consumer-Driven Nutrient Recycling; A Brief History of Studies of Consumer-Driven Nutrient Recycling; Stoichiometric Theories of Consumer-Driven Nutrient Recycling; Evidence That Consumers Differentially Recycle Nitrogen and Phosphorus; Microbial Mineralization. The Stoichiometry of Consumer-Driven Nutrient Recycling by Vertebrates; Catalysts for Ecological Stoichiometry; Summary and Synthesis; 7. Stoichiometry in Communities: Dynamics and Interactions; Species Interactions; Positive Feedbacks and Multiple Stable States; Trophic Cascades; Light:Nutrient Effects at the Community Level; Feedbacks Owing to the \&quot;Constraints of Stuff\&quot;: C:N Ratios in Tall-Grass Prairie; Catalysts for Ecological Stoichiometry; Summary and Synthesis; 8. Big-Scale Stoichiometry: Ecosystems in Space and Time; Empirical Patterns in Ecosystem Stoichiometry.&quot;,&quot;publisher&quot;:&quot;Princeton University Press&quot;,&quot;container-title-short&quot;:&quot;&quot;},&quot;isTemporary&quot;:false}]},{&quot;citationID&quot;:&quot;MENDELEY_CITATION_960000c6-5498-4efe-b6d9-876a79905f43&quot;,&quot;properties&quot;:{&quot;noteIndex&quot;:0},&quot;isEdited&quot;:false,&quot;manualOverride&quot;:{&quot;isManuallyOverridden&quot;:false,&quot;citeprocText&quot;:&quot;(Collins et al., 2017)&quot;,&quot;manualOverrideText&quot;:&quot;&quot;},&quot;citationTag&quot;:&quot;MENDELEY_CITATION_v3_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&quot;,&quot;citationItems&quot;:[{&quot;id&quot;:&quot;4b1ce2fa-f663-34cc-8c7b-4731cd333cb9&quot;,&quot;itemData&quot;:{&quot;type&quot;:&quot;article&quot;,&quot;id&quot;:&quot;4b1ce2fa-f663-34cc-8c7b-4731cd333cb9&quot;,&quot;title&quot;:&quot;Lake nutrient stoichiometry is less predictable than nutrient concentrations at regional and sub-continental scales:&quot;,&quot;author&quot;:[{&quot;family&quot;:&quot;Collins&quot;,&quot;given&quot;:&quot;Sarah M.&quot;,&quot;parse-names&quot;:false,&quot;dropping-particle&quot;:&quot;&quot;,&quot;non-dropping-particle&quot;:&quot;&quot;},{&quot;family&quot;:&quot;Oliver&quot;,&quot;given&quot;:&quot;Samantha K.&quot;,&quot;parse-names&quot;:false,&quot;dropping-particle&quot;:&quot;&quot;,&quot;non-dropping-particle&quot;:&quot;&quot;},{&quot;family&quot;:&quot;Lapierre&quot;,&quot;given&quot;:&quot;Jean Francois&quot;,&quot;parse-names&quot;:false,&quot;dropping-particle&quot;:&quot;&quot;,&quot;non-dropping-particle&quot;:&quot;&quot;},{&quot;family&quot;:&quot;Stanley&quot;,&quot;given&quot;:&quot;Emily H.&quot;,&quot;parse-names&quot;:false,&quot;dropping-particle&quot;:&quot;&quot;,&quot;non-dropping-particle&quot;:&quot;&quot;},{&quot;family&quot;:&quot;Jones&quot;,&quot;given&quot;:&quot;John R.&quot;,&quot;parse-names&quot;:false,&quot;dropping-particle&quot;:&quot;&quot;,&quot;non-dropping-particle&quot;:&quot;&quot;},{&quot;family&quot;:&quot;Wagner&quot;,&quot;given&quot;:&quot;Tyler&quot;,&quot;parse-names&quot;:false,&quot;dropping-particle&quot;:&quot;&quot;,&quot;non-dropping-particle&quot;:&quot;&quot;},{&quot;family&quot;:&quot;Soranno&quot;,&quot;given&quot;:&quot;Patricia A.&quot;,&quot;parse-names&quot;:false,&quot;dropping-particle&quot;:&quot;&quot;,&quot;non-dropping-particle&quot;:&quot;&quot;}],&quot;container-title&quot;:&quot;Ecological Applications&quot;,&quot;DOI&quot;:&quot;10.1002/eap.1545&quot;,&quot;ISSN&quot;:&quot;19395582&quot;,&quot;PMID&quot;:&quot;28370707&quot;,&quot;issued&quot;:{&quot;date-parts&quot;:[[2017]]},&quot;page&quot;:&quot;1529-1540&quot;,&quot;abstract&quot;:&quot;Production in many ecosystems is co-limited by multiple elements. While a known suite of drivers associated with nutrient sources, nutrient transport, and internal processing controls concentrations of phosphorus (P) and nitrogen (N) in lakes, much less is known about whether the drivers of single nutrient concentrations can also explain spatial or temporal variation in lake N:P stoichiometry. Predicting stoichiometry might be more complex than predicting concentrations of individual elements because some drivers have similar relationships with N and P, leading to a weak relationship with their ratio. Further, the dominant controls on elemental concentrations likely vary across regions, resulting in context dependent relationships between drivers, lake nutrients and their ratios. Here, we examine whether known drivers of N and P concentrations can explain variation in N:P stoichiometry, and whether explaining variation in stoichiometry differs across regions. We examined drivers of N:P in ~2,700 lakes at a sub-continental scale and two large regions nested within the sub-continental study area that have contrasting ecological context, including differences in the dominant type of land cover (agriculture vs. forest). At the sub-continental scale, lake nutrient concentrations were correlated with nutrient loading and lake internal processing, but stoichiometry was only weakly correlated to drivers of lake nutrients. At the regional scale, drivers that explained variation in nutrients and stoichiometry differed between regions. In the Midwestern U.S. region, dominated by agricultural land use, lake depth and the percentage of row crop agriculture were strong predictors of stoichiometry because only phosphorus was related to lake depth and only nitrogen was related to the percentage of row crop agriculture. In contrast, all drivers were related to N and P in similar ways in the Northeastern U.S. region, leading to weak relationships between drivers and stoichiometry. Our results suggest ecological context mediates controls on lake nutrients and stoichiometry. Predicting stoichiometry was generally more difficult than predicting nutrient concentrations, but human activity may decouple N and P, leading to better prediction of N:P stoichiometry in regions with high anthropogenic activity.&quot;,&quot;issue&quot;:&quot;5&quot;,&quot;volume&quot;:&quot;27&quot;,&quot;container-title-short&quot;:&quot;&quot;},&quot;isTemporary&quot;:false}]},{&quot;citationID&quot;:&quot;MENDELEY_CITATION_7c798455-edbc-4f1e-ab4f-597425096b4f&quot;,&quot;properties&quot;:{&quot;noteIndex&quot;:0},&quot;isEdited&quot;:false,&quot;manualOverride&quot;:{&quot;isManuallyOverridden&quot;:false,&quot;citeprocText&quot;:&quot;(Lin et al., 2021)&quot;,&quot;manualOverrideText&quot;:&quot;&quot;},&quot;citationItems&quot;:[{&quot;id&quot;:&quot;f2d9624e-749c-3c12-94e0-fe3e8a3253c0&quot;,&quot;itemData&quot;:{&quot;type&quot;:&quot;article-journal&quot;,&quot;id&quot;:&quot;f2d9624e-749c-3c12-94e0-fe3e8a3253c0&quot;,&quot;title&quot;:&quot;Context is Everything: Interacting Inputs and Landscape Characteristics Control Stream Nitrogen&quot;,&quot;author&quot;:[{&quot;family&quot;:&quot;Lin&quot;,&quot;given&quot;:&quot;Jiajia&quot;,&quot;parse-names&quot;:false,&quot;dropping-particle&quot;:&quot;&quot;,&quot;non-dropping-particle&quot;:&quot;&quot;},{&quot;family&quot;:&quot;Compton&quot;,&quot;given&quot;:&quot;Jana E.&quot;,&quot;parse-names&quot;:false,&quot;dropping-particle&quot;:&quot;&quot;,&quot;non-dropping-particle&quot;:&quot;&quot;},{&quot;family&quot;:&quot;Hill&quot;,&quot;given&quot;:&quot;Ryan A.&quot;,&quot;parse-names&quot;:false,&quot;dropping-particle&quot;:&quot;&quot;,&quot;non-dropping-particle&quot;:&quot;&quot;},{&quot;family&quot;:&quot;Herlihy&quot;,&quot;given&quot;:&quot;Alan T.&quot;,&quot;parse-names&quot;:false,&quot;dropping-particle&quot;:&quot;&quot;,&quot;non-dropping-particle&quot;:&quot;&quot;},{&quot;family&quot;:&quot;Sabo&quot;,&quot;given&quot;:&quot;Robert D.&quot;,&quot;parse-names&quot;:false,&quot;dropping-particle&quot;:&quot;&quot;,&quot;non-dropping-particle&quot;:&quot;&quot;},{&quot;family&quot;:&quot;Brooks&quot;,&quot;given&quot;:&quot;J. Renée&quot;,&quot;parse-names&quot;:false,&quot;dropping-particle&quot;:&quot;&quot;,&quot;non-dropping-particle&quot;:&quot;&quot;},{&quot;family&quot;:&quot;Weber&quot;,&quot;given&quot;:&quot;Marc&quot;,&quot;parse-names&quot;:false,&quot;dropping-particle&quot;:&quot;&quot;,&quot;non-dropping-particle&quot;:&quot;&quot;},{&quot;family&quot;:&quot;Pickard&quot;,&quot;given&quot;:&quot;Brian&quot;,&quot;parse-names&quot;:false,&quot;dropping-particle&quot;:&quot;&quot;,&quot;non-dropping-particle&quot;:&quot;&quot;},{&quot;family&quot;:&quot;Paulsen&quot;,&quot;given&quot;:&quot;Steve G.&quot;,&quot;parse-names&quot;:false,&quot;dropping-particle&quot;:&quot;&quot;,&quot;non-dropping-particle&quot;:&quot;&quot;},{&quot;family&quot;:&quot;Stoddard&quot;,&quot;given&quot;:&quot;John L.&quot;,&quot;parse-names&quot;:false,&quot;dropping-particle&quot;:&quot;&quot;,&quot;non-dropping-particle&quot;:&quot;&quot;}],&quot;container-title&quot;:&quot;Environmental Science &amp; Technology&quot;,&quot;DOI&quot;:&quot;10.1021/acs.est.0c07102&quot;,&quot;ISSN&quot;:&quot;0013-936X&quot;,&quot;issued&quot;:{&quot;date-parts&quot;:[[2021]]},&quot;container-title-short&quot;:&quot;&quot;},&quot;isTemporary&quot;:false}],&quot;citationTag&quot;:&quot;MENDELEY_CITATION_v3_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&quot;},{&quot;citationID&quot;:&quot;MENDELEY_CITATION_26594606-1a6a-4f2a-8650-b0bf878fd393&quot;,&quot;properties&quot;:{&quot;noteIndex&quot;:0},&quot;isEdited&quot;:false,&quot;manualOverride&quot;:{&quot;isManuallyOverridden&quot;:false,&quot;citeprocText&quot;:&quot;(Basu et al., 2011)&quot;,&quot;manualOverrideText&quot;:&quot;&quot;},&quot;citationItems&quot;:[{&quot;id&quot;:&quot;6966dc73-2670-38dc-a777-3aafaf0f5ce7&quot;,&quot;itemData&quot;:{&quot;type&quot;:&quot;article-journal&quot;,&quot;id&quot;:&quot;6966dc73-2670-38dc-a777-3aafaf0f5ce7&quot;,&quot;title&quot;:&quot;Hydrologic and biogeochemical functioning of intensively managed catchments: A synthesis of top-down analyses&quot;,&quot;author&quot;:[{&quot;family&quot;:&quot;Basu&quot;,&quot;given&quot;:&quot;Nandita B&quot;,&quot;parse-names&quot;:false,&quot;dropping-particle&quot;:&quot;&quot;,&quot;non-dropping-particle&quot;:&quot;&quot;},{&quot;family&quot;:&quot;Thompson&quot;,&quot;given&quot;:&quot;Sally E&quot;,&quot;parse-names&quot;:false,&quot;dropping-particle&quot;:&quot;&quot;,&quot;non-dropping-particle&quot;:&quot;&quot;},{&quot;family&quot;:&quot;Suresh&quot;,&quot;given&quot;:&quot;P&quot;,&quot;parse-names&quot;:false,&quot;dropping-particle&quot;:&quot;&quot;,&quot;non-dropping-particle&quot;:&quot;&quot;},{&quot;family&quot;:&quot;Rao&quot;,&quot;given&quot;:&quot;C&quot;,&quot;parse-names&quot;:false,&quot;dropping-particle&quot;:&quot;&quot;,&quot;non-dropping-particle&quot;:&quot;&quot;}],&quot;container-title&quot;:&quot;Water Resources Research&quot;,&quot;accessed&quot;:{&quot;date-parts&quot;:[[2021,6,4]]},&quot;DOI&quot;:&quot;10.1029/2011WR010800&quot;,&quot;URL&quot;:&quot;https://agupubs.onlinelibrary.wiley.com/doi/full/10.1029/2011WR010800&quot;,&quot;issued&quot;:{&quot;date-parts&quot;:[[2011,10,1]]},&quot;abstract&quot;:&quot;[1] This paper synthesizes a 3-year collaborative effort to characterize the biogeochemical and hydrological features of intensively managed agricultural catchments by combining data analysis, modeling, and preliminary hypothesis testing. The specific focus was on the Midwestern region of the United States. The results suggest that: (1) water management, specifically the homogenization of evapotranspiration losses driven by mono-cultural vegetation cover, and the homogenization of runoff generation driven by artificial drainage, has created engineered, predictable hydrologic systems; (2) nutrient and pesticide management, specifically their regular applications have created two kinds of biogeochemical export regimes: chemostatic (low variability in concentration as exhibited by nitrate) and episodic (high variability in concentration as exhibited by pesticides); (3) coupled mass-balance models for water and solutes reproduce these two regimes as a function of chemical rate constants. Phosphorus transport regimes were found to be episodic at smaller spatial scales, but chemostatic at larger scales. Chemostatic response dominates in transport-limited catchments that have internal sources of the solute to buffer the periodicity in episodic inputs, while episodic response dominates in source-limited catchments. The shift from episodic nitrate export in pristine catchments to chemostatic regimes in managed watersheds was attributed to legacy stores of nitrogen (built from continued fertilizer applications) that buffer interannual variations in biogeochemical processing. Fast degradation kinetics of pesticides prevents the build-up of legacy sources, and leads to episodic export. Analytical expressions were derived for the probability density functions of solute delivery ratio as a function of the stochastics of rainfall-runoff events and biogeochemical controls. Citation: Basu, N. B., S. E. Thompson, and P. S. C. Rao (2011), Hydrologic and biogeochemical functioning of intensively managed catchments: A synthesis of top-down analyses, Water Resour. Res., 47, W00J15, doi:10.1029/2011WR010800.&quot;,&quot;publisher&quot;:&quot;John Wiley &amp; Sons, Ltd&quot;,&quot;issue&quot;:&quot;10&quot;,&quot;volume&quot;:&quot;47&quot;,&quot;container-title-short&quot;:&quot;&quot;},&quot;isTemporary&quot;:false}],&quot;citationTag&quot;:&quot;MENDELEY_CITATION_v3_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&quot;},{&quot;citationID&quot;:&quot;MENDELEY_CITATION_0f9155cd-70c9-437b-b4cd-1338fc064fcf&quot;,&quot;properties&quot;:{&quot;noteIndex&quot;:0},&quot;isEdited&quot;:false,&quot;manualOverride&quot;:{&quot;isManuallyOverridden&quot;:false,&quot;citeprocText&quot;:&quot;(Maranger et al., 2018)&quot;,&quot;manualOverrideText&quot;:&quot;&quot;},&quot;citationTag&quot;:&quot;MENDELEY_CITATION_v3_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&quot;,&quot;citationItems&quot;:[{&quot;id&quot;:&quot;1394af4c-a7d0-3f11-953c-4b5fa9f6c498&quot;,&quot;itemData&quot;:{&quot;type&quot;:&quot;article-journal&quot;,&quot;id&quot;:&quot;1394af4c-a7d0-3f11-953c-4b5fa9f6c498&quot;,&quot;title&quot;:&quot;Stoichiometry of carbon, nitrogen, and phosphorus through the freshwater pipe&quot;,&quot;author&quot;:[{&quot;family&quot;:&quot;Maranger&quot;,&quot;given&quot;:&quot;Roxane&quot;,&quot;parse-names&quot;:false,&quot;dropping-particle&quot;:&quot;&quot;,&quot;non-dropping-particle&quot;:&quot;&quot;},{&quot;family&quot;:&quot;Jones&quot;,&quot;given&quot;:&quot;Stuart E.&quot;,&quot;parse-names&quot;:false,&quot;dropping-particle&quot;:&quot;&quot;,&quot;non-dropping-particle&quot;:&quot;&quot;},{&quot;family&quot;:&quot;Cotner&quot;,&quot;given&quot;:&quot;James B.&quot;,&quot;parse-names&quot;:false,&quot;dropping-particle&quot;:&quot;&quot;,&quot;non-dropping-particle&quot;:&quot;&quot;}],&quot;container-title&quot;:&quot;Limnology and Oceanography Letters&quot;,&quot;accessed&quot;:{&quot;date-parts&quot;:[[2021,11,7]]},&quot;DOI&quot;:&quot;10.1002/LOL2.10080&quot;,&quot;ISSN&quot;:&quot;2378-2242&quot;,&quot;URL&quot;:&quot;https://onlinelibrary.wiley.com/doi/full/10.1002/lol2.10080&quot;,&quot;issued&quot;:{&quot;date-parts&quot;:[[2018,6,1]]},&quot;page&quot;:&quot;89-101&quot;,&quot;abstract&quot;:&quot;The \&quot; freshwater pipe \&quot; concept has improved our understanding of freshwater carbon (C) cycling, however, it has rarely been applied to macronutrients such as nitrogen (N) or phosphorus (P). Here, we synthesize knowl-edge of the processing of C, N, and P together in freshwaters from land to the ocean. We compared flux esti-mates into and out of the N and P \&quot; pipes \&quot; and showed the net removal rates of N and P by inland waters were less than those for C. The C : N : P stoichiometry of inland water inputs vs. exports differed due to large respiratory C and N losses, and efficient P burial in inland waters. Residence time plays a critical role in the processing of these elements through the pipe, where higher water residence times from streams to lakes results in substantial increases in C : N, C : P, and N : P ratios.&quot;,&quot;publisher&quot;:&quot;John Wiley &amp; Sons, Ltd&quot;,&quot;issue&quot;:&quot;3&quot;,&quot;volume&quot;:&quot;3&quot;,&quot;container-title-short&quot;:&quot;&quot;},&quot;isTemporary&quot;:false}]},{&quot;citationID&quot;:&quot;MENDELEY_CITATION_db199c0e-e5e1-4fb4-991e-2302631d23bf&quot;,&quot;properties&quot;:{&quot;noteIndex&quot;:0},&quot;isEdited&quot;:false,&quot;manualOverride&quot;:{&quot;isManuallyOverridden&quot;:false,&quot;citeprocText&quot;:&quot;(Omernik, 1987)&quot;,&quot;manualOverrideText&quot;:&quot;&quot;},&quot;citationItems&quot;:[{&quot;id&quot;:&quot;28addc78-5189-3e5d-9615-f0af5e94266e&quot;,&quot;itemData&quot;:{&quot;type&quot;:&quot;article-journal&quot;,&quot;id&quot;:&quot;28addc78-5189-3e5d-9615-f0af5e94266e&quot;,&quot;title&quot;:&quot;Ecoregions of the Conterminous United States&quot;,&quot;author&quot;:[{&quot;family&quot;:&quot;Omernik&quot;,&quot;given&quot;:&quot;James M.&quot;,&quot;parse-names&quot;:false,&quot;dropping-particle&quot;:&quot;&quot;,&quot;non-dropping-particle&quot;:&quot;&quot;}],&quot;container-title&quot;:&quot;Annals of the Association of American Geographers&quot;,&quot;accessed&quot;:{&quot;date-parts&quot;:[[2022,4,12]]},&quot;DOI&quot;:&quot;10.1111/J.1467-8306.1987.TB00149.X&quot;,&quot;ISSN&quot;:&quot;1467-8306&quot;,&quot;URL&quot;:&quot;https://onlinelibrary.wiley.com/doi/full/10.1111/j.1467-8306.1987.tb00149.x&quot;,&quot;issued&quot;:{&quot;date-parts&quot;:[[1987,3,1]]},&quot;page&quot;:&quot;118-125&quot;,&quot;abstract&quot;:&quot;A map of ccorcgions of the conterminous United States has been compiled to assist managers of aquatic and terrestrial resources in understanding the regional patterns of the realistically attainable quality of these resources. The ecoregions are based on perceived patterns of a combination of causal and integrative factors including land use, land surface form, potential natural vegetation, and soils. A synoptic approach similar to that used to define thcsc ccorcgions is also useful for applications of the map. Initial efforts to use the framework are at the state level of resource management; they center on aquatic ccosystcma - mainly attainable ranges in chemical quality, biotic assemblages, and lake trophic state. © 1987, Taylor &amp; Francis Group, LLC. All rights reserved.&quot;,&quot;publisher&quot;:&quot;John Wiley &amp; Sons, Ltd&quot;,&quot;issue&quot;:&quot;1&quot;,&quot;volume&quot;:&quot;77&quot;,&quot;container-title-short&quot;:&quot;&quot;},&quot;isTemporary&quot;:false}],&quot;citationTag&quot;:&quot;MENDELEY_CITATION_v3_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&quot;},{&quot;citationID&quot;:&quot;MENDELEY_CITATION_aa1714d6-d0c3-422c-ad73-0f02b59bdfd8&quot;,&quot;properties&quot;:{&quot;noteIndex&quot;:0},&quot;isEdited&quot;:false,&quot;manualOverride&quot;:{&quot;isManuallyOverridden&quot;:false,&quot;citeprocText&quot;:&quot;(Elser et al., 2011)&quot;,&quot;manualOverrideText&quot;:&quot;&quot;},&quot;citationTag&quot;:&quot;MENDELEY_CITATION_v3_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&quot;,&quot;citationItems&quot;:[{&quot;id&quot;:&quot;d647dca0-ee8b-3b97-9b44-9b4912fc658d&quot;,&quot;itemData&quot;:{&quot;type&quot;:&quot;article-journal&quot;,&quot;id&quot;:&quot;d647dca0-ee8b-3b97-9b44-9b4912fc658d&quot;,&quot;title&quot;:&quot;Phosphorus and Nitrogen Limitation of Phytoplankton Growth in the Freshwaters of North America: A Review and Critique of Experimental Enrichments&quot;,&quot;author&quot;:[{&quot;family&quot;:&quot;Elser&quot;,&quot;given&quot;:&quot;James J&quot;,&quot;parse-names&quot;:false,&quot;dropping-particle&quot;:&quot;&quot;,&quot;non-dropping-particle&quot;:&quot;&quot;},{&quot;family&quot;:&quot;Marzolf&quot;,&quot;given&quot;:&quot;Erich R&quot;,&quot;parse-names&quot;:false,&quot;dropping-particle&quot;:&quot;&quot;,&quot;non-dropping-particle&quot;:&quot;&quot;},{&quot;family&quot;:&quot;Goldrnan&quot;,&quot;given&quot;:&quot;Charles R&quot;,&quot;parse-names&quot;:false,&quot;dropping-particle&quot;:&quot;&quot;,&quot;non-dropping-particle&quot;:&quot;&quot;},{&quot;family&quot;:&quot;Marnoif&quot;,&quot;given&quot;:&quot;E R&quot;,&quot;parse-names&quot;:false,&quot;dropping-particle&quot;:&quot;&quot;,&quot;non-dropping-particle&quot;:&quot;&quot;},{&quot;family&quot;:&quot;Goldman&quot;,&quot;given&quot;:&quot;C 8&quot;,&quot;parse-names&quot;:false,&quot;dropping-particle&quot;:&quot;&quot;,&quot;non-dropping-particle&quot;:&quot;&quot;}],&quot;container-title&quot;:&quot;https://doi.org/10.1139/f90-165&quot;,&quot;accessed&quot;:{&quot;date-parts&quot;:[[2022,7,17]]},&quot;DOI&quot;:&quot;10.1139/F90-165&quot;,&quot;ISSN&quot;:&quot;0706-652X&quot;,&quot;URL&quot;:&quot;https://cdnsciencepub.com/doi/10.1139/f90-165&quot;,&quot;issued&quot;:{&quot;date-parts&quot;:[[2011]]},&quot;page&quot;:&quot;1468-1477&quot;,&quot;abstract&quot;:&quot;While phosphorus is generally considered to be the primary nutrient limiting algal growth in lakes, limitation of algal growth by nitrogen has been observed in freshwater. It is also commonly obser...&quot;,&quot;publisher&quot;:&quot; NRC Research Press Ottawa, Canada &quot;,&quot;issue&quot;:&quot;7&quot;,&quot;volume&quot;:&quot;47&quot;,&quot;container-title-short&quot;:&quot;&quot;},&quot;isTemporary&quot;:false}]},{&quot;citationID&quot;:&quot;MENDELEY_CITATION_56756781-8980-473e-9e8c-da913a32cab0&quot;,&quot;properties&quot;:{&quot;noteIndex&quot;:0},&quot;isEdited&quot;:false,&quot;manualOverride&quot;:{&quot;isManuallyOverridden&quot;:false,&quot;citeprocText&quot;:&quot;(Downing &amp;#38; McCauley, 1992)&quot;,&quot;manualOverrideText&quot;:&quot;&quot;},&quot;citationTag&quot;:&quot;MENDELEY_CITATION_v3_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&quot;,&quot;citationItems&quot;:[{&quot;id&quot;:&quot;d210b404-2647-3d21-966b-23fb5a1d5e57&quot;,&quot;itemData&quot;:{&quot;type&quot;:&quot;article-journal&quot;,&quot;id&quot;:&quot;d210b404-2647-3d21-966b-23fb5a1d5e57&quot;,&quot;title&quot;:&quot;The nitrogen : phosphorus relationship in lakes&quot;,&quot;author&quot;:[{&quot;family&quot;:&quot;Downing&quot;,&quot;given&quot;:&quot;John A.&quot;,&quot;parse-names&quot;:false,&quot;dropping-particle&quot;:&quot;&quot;,&quot;non-dropping-particle&quot;:&quot;&quot;},{&quot;family&quot;:&quot;McCauley&quot;,&quot;given&quot;:&quot;Edward&quot;,&quot;parse-names&quot;:false,&quot;dropping-particle&quot;:&quot;&quot;,&quot;non-dropping-particle&quot;:&quot;&quot;}],&quot;container-title&quot;:&quot;Limnology and Oceanography&quot;,&quot;accessed&quot;:{&quot;date-parts&quot;:[[2022,5,11]]},&quot;DOI&quot;:&quot;10.4319/LO.1992.37.5.0936&quot;,&quot;ISSN&quot;:&quot;1939-5590&quot;,&quot;URL&quot;:&quot;https://onlinelibrary.wiley.com/doi/full/10.4319/lo.1992.37.5.0936&quot;,&quot;issued&quot;:{&quot;date-parts&quot;:[[1992,7,1]]},&quot;page&quot;:&quot;936-945&quot;,&quot;abstract&quot;:&quot;This article is in Free Access Publication and may be downloaded using the “Download Full Text PDF” link at right. © 1992, by the Association for the Sciences of Limnology and Oceanography, Inc.&quot;,&quot;publisher&quot;:&quot;John Wiley &amp; Sons, Ltd&quot;,&quot;issue&quot;:&quot;5&quot;,&quot;volume&quot;:&quot;37&quot;,&quot;container-title-short&quot;:&quot;&quot;},&quot;isTemporary&quot;:false}]},{&quot;citationID&quot;:&quot;MENDELEY_CITATION_d46d3cbf-c468-4e32-811b-20de685d8efc&quot;,&quot;properties&quot;:{&quot;noteIndex&quot;:0},&quot;isEdited&quot;:false,&quot;manualOverride&quot;:{&quot;isManuallyOverridden&quot;:false,&quot;citeprocText&quot;:&quot;(Redfield, 1958)&quot;,&quot;manualOverrideText&quot;:&quot;&quot;},&quot;citationItems&quot;:[{&quot;id&quot;:&quot;b6972ef9-2637-3fb3-8b48-1f6e41e11d0f&quot;,&quot;itemData&quot;:{&quot;type&quot;:&quot;article-journal&quot;,&quot;id&quot;:&quot;b6972ef9-2637-3fb3-8b48-1f6e41e11d0f&quot;,&quot;title&quot;:&quot;THE BIOLOGICAL CONTROL OF CHEMICAL FACTORS IN THE ENVIRONMENT&quot;,&quot;author&quot;:[{&quot;family&quot;:&quot;Redfield&quot;,&quot;given&quot;:&quot;Alfred C.&quot;,&quot;parse-names&quot;:false,&quot;dropping-particle&quot;:&quot;&quot;,&quot;non-dropping-particle&quot;:&quot;&quot;}],&quot;container-title&quot;:&quot;American Scientist&quot;,&quot;accessed&quot;:{&quot;date-parts&quot;:[[2020,6,5]]},&quot;URL&quot;:&quot;http://www.jstor.org/stable/27827150&quot;,&quot;issued&quot;:{&quot;date-parts&quot;:[[1958]]},&quot;page&quot;:&quot;230A-221&quot;,&quot;issue&quot;:&quot;3&quot;,&quot;volume&quot;:&quot;46&quot;,&quot;container-title-short&quot;:&quot;&quot;},&quot;isTemporary&quot;:false}],&quot;citationTag&quot;:&quot;MENDELEY_CITATION_v3_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&quot;},{&quot;citationID&quot;:&quot;MENDELEY_CITATION_e244c36c-0532-4f38-b23a-ce29b82a01ea&quot;,&quot;properties&quot;:{&quot;noteIndex&quot;:0},&quot;isEdited&quot;:false,&quot;manualOverride&quot;:{&quot;isManuallyOverridden&quot;:false,&quot;citeprocText&quot;:&quot;(Maranger et al., 2018)&quot;,&quot;manualOverrideText&quot;:&quot;&quot;},&quot;citationItems&quot;:[{&quot;id&quot;:&quot;1394af4c-a7d0-3f11-953c-4b5fa9f6c498&quot;,&quot;itemData&quot;:{&quot;type&quot;:&quot;article-journal&quot;,&quot;id&quot;:&quot;1394af4c-a7d0-3f11-953c-4b5fa9f6c498&quot;,&quot;title&quot;:&quot;Stoichiometry of carbon, nitrogen, and phosphorus through the freshwater pipe&quot;,&quot;author&quot;:[{&quot;family&quot;:&quot;Maranger&quot;,&quot;given&quot;:&quot;Roxane&quot;,&quot;parse-names&quot;:false,&quot;dropping-particle&quot;:&quot;&quot;,&quot;non-dropping-particle&quot;:&quot;&quot;},{&quot;family&quot;:&quot;Jones&quot;,&quot;given&quot;:&quot;Stuart E.&quot;,&quot;parse-names&quot;:false,&quot;dropping-particle&quot;:&quot;&quot;,&quot;non-dropping-particle&quot;:&quot;&quot;},{&quot;family&quot;:&quot;Cotner&quot;,&quot;given&quot;:&quot;James B.&quot;,&quot;parse-names&quot;:false,&quot;dropping-particle&quot;:&quot;&quot;,&quot;non-dropping-particle&quot;:&quot;&quot;}],&quot;container-title&quot;:&quot;Limnology and Oceanography Letters&quot;,&quot;accessed&quot;:{&quot;date-parts&quot;:[[2021,11,7]]},&quot;DOI&quot;:&quot;10.1002/LOL2.10080&quot;,&quot;ISSN&quot;:&quot;2378-2242&quot;,&quot;URL&quot;:&quot;https://onlinelibrary.wiley.com/doi/full/10.1002/lol2.10080&quot;,&quot;issued&quot;:{&quot;date-parts&quot;:[[2018,6,1]]},&quot;page&quot;:&quot;89-101&quot;,&quot;abstract&quot;:&quot;The \&quot; freshwater pipe \&quot; concept has improved our understanding of freshwater carbon (C) cycling, however, it has rarely been applied to macronutrients such as nitrogen (N) or phosphorus (P). Here, we synthesize knowl-edge of the processing of C, N, and P together in freshwaters from land to the ocean. We compared flux esti-mates into and out of the N and P \&quot; pipes \&quot; and showed the net removal rates of N and P by inland waters were less than those for C. The C : N : P stoichiometry of inland water inputs vs. exports differed due to large respiratory C and N losses, and efficient P burial in inland waters. Residence time plays a critical role in the processing of these elements through the pipe, where higher water residence times from streams to lakes results in substantial increases in C : N, C : P, and N : P ratios.&quot;,&quot;publisher&quot;:&quot;John Wiley &amp; Sons, Ltd&quot;,&quot;issue&quot;:&quot;3&quot;,&quot;volume&quot;:&quot;3&quot;,&quot;container-title-short&quot;:&quot;&quot;},&quot;isTemporary&quot;:false}],&quot;citationTag&quot;:&quot;MENDELEY_CITATION_v3_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&quot;},{&quot;citationID&quot;:&quot;MENDELEY_CITATION_b15fe773-580d-434d-9c55-aa1951e3386b&quot;,&quot;properties&quot;:{&quot;noteIndex&quot;:0},&quot;isEdited&quot;:false,&quot;manualOverride&quot;:{&quot;isManuallyOverridden&quot;:false,&quot;citeprocText&quot;:&quot;(Carpenter et al., 2011)&quot;,&quot;manualOverrideText&quot;:&quot;&quot;},&quot;citationTag&quot;:&quot;MENDELEY_CITATION_v3_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&quot;,&quot;citationItems&quot;:[{&quot;id&quot;:&quot;88420840-b753-3810-9cca-a8566667ac83&quot;,&quot;itemData&quot;:{&quot;type&quot;:&quot;article-journal&quot;,&quot;id&quot;:&quot;88420840-b753-3810-9cca-a8566667ac83&quot;,&quot;title&quot;:&quot;State of the World's Freshwater Ecosystems: Physical, Chemical, and Biological Changes&quot;,&quot;author&quot;:[{&quot;family&quot;:&quot;Carpenter&quot;,&quot;given&quot;:&quot;Stephen R.&quot;,&quot;parse-names&quot;:false,&quot;dropping-particle&quot;:&quot;&quot;,&quot;non-dropping-particle&quot;:&quot;&quot;},{&quot;family&quot;:&quot;Stanley&quot;,&quot;given&quot;:&quot;Emily H.&quot;,&quot;parse-names&quot;:false,&quot;dropping-particle&quot;:&quot;&quot;,&quot;non-dropping-particle&quot;:&quot;&quot;},{&quot;family&quot;:&quot;Zanden&quot;,&quot;given&quot;:&quot;M. Jake&quot;,&quot;parse-names&quot;:false,&quot;dropping-particle&quot;:&quot;vander&quot;,&quot;non-dropping-particle&quot;:&quot;&quot;}],&quot;container-title&quot;:&quot;https://doi.org/10.1146/annurev-environ-021810-094524&quot;,&quot;accessed&quot;:{&quot;date-parts&quot;:[[2021,8,30]]},&quot;DOI&quot;:&quot;10.1146/ANNUREV-ENVIRON-021810-094524&quot;,&quot;URL&quot;:&quot;https://www.annualreviews.org/doi/abs/10.1146/annurev-environ-021810-094524&quot;,&quot;issued&quot;:{&quot;date-parts&quot;:[[2011,10,24]]},&quot;page&quot;:&quot;75-99&quot;,&quot;abstract&quot;:&quot;Surface freshwaters—lakes, reservoirs, and rivers—are among the most extensively altered ecosystems on Earth. Transformations include changes in the morphology of rivers and lakes, hydrology, bioge...&quot;,&quot;publisher&quot;:&quot; Annual Reviews &quot;,&quot;volume&quot;:&quot;36&quot;,&quot;container-title-short&quot;:&quot;&quot;},&quot;isTemporary&quot;:false}]}]"/>
+    <we:property name="MENDELEY_CITATIONS" value="[{&quot;citationID&quot;:&quot;MENDELEY_CITATION_05dcf5f9-ce03-4421-b608-ea536374887e&quot;,&quot;properties&quot;:{&quot;noteIndex&quot;:0},&quot;isEdited&quot;:false,&quot;manualOverride&quot;:{&quot;isManuallyOverridden&quot;:false,&quot;citeprocText&quot;:&quot;(Camargo &amp;#38; Alonso, 2006)&quot;,&quot;manualOverrideText&quot;:&quot;&quot;},&quot;citationTag&quot;:&quot;MENDELEY_CITATION_v3_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&quot;,&quot;citationItems&quot;:[{&quot;id&quot;:&quot;d642e6a5-9939-35ea-99ab-3e0ade2b235d&quot;,&quot;itemData&quot;:{&quot;type&quot;:&quot;article-journal&quot;,&quot;id&quot;:&quot;d642e6a5-9939-35ea-99ab-3e0ade2b235d&quot;,&quot;title&quot;:&quot;Ecological and toxicological effects of inorganic nitrogen pollution in aquatic ecosystems: A global assessment&quot;,&quot;author&quot;:[{&quot;family&quot;:&quot;Camargo&quot;,&quot;given&quot;:&quot;Julio A.&quot;,&quot;parse-names&quot;:false,&quot;dropping-particle&quot;:&quot;&quot;,&quot;non-dropping-particle&quot;:&quot;&quot;},{&quot;family&quot;:&quot;Alonso&quot;,&quot;given&quot;:&quot;Álvaro&quot;,&quot;parse-names&quot;:false,&quot;dropping-particle&quot;:&quot;&quot;,&quot;non-dropping-particle&quot;:&quot;&quot;}],&quot;container-title&quot;:&quot;Environment International&quot;,&quot;accessed&quot;:{&quot;date-parts&quot;:[[2021,9,28]]},&quot;DOI&quot;:&quot;10.1016/J.ENVINT.2006.05.002&quot;,&quot;ISSN&quot;:&quot;0160-4120&quot;,&quot;issued&quot;:{&quot;date-parts&quot;:[[2006,8,1]]},&quot;page&quot;:&quot;831-849&quot;,&quot;abstract&quot;:&quot;We provide a global assessment, with detailed multi-scale data, of the ecological and toxicological effects generated by inorganic nitrogen pollution in aquatic ecosystems. Our synthesis of the published scientific literature shows three major environmental problems: (1) it can increase the concentration of hydrogen ions in freshwater ecosystems without much acid-neutralizing capacity, resulting in acidification of those systems; (2) it can stimulate or enhance the development, maintenance and proliferation of primary producers, resulting in eutrophication of aquatic ecosystems; (3) it can reach toxic levels that impair the ability of aquatic animals to survive, grow and reproduce. Inorganic nitrogen pollution of ground and surface waters can also induce adverse effects on human health and economy. Because reductions in SO2 emissions have reduced the atmospheric deposition of H2SO4 across large portions of North America and Europe, while emissions of NOx have gone unchecked, HNO3 is now playing an increasing role in the acidification of freshwater ecosystems. This acidification process has caused several adverse effects on primary and secondary producers, with significant biotic impoverishments, particularly concerning invertebrates and fishes, in many atmospherically acidified lakes and streams. The cultural eutrophication of freshwater, estuarine, and coastal marine ecosystems can cause ecological and toxicological effects that are either directly or indirectly related to the proliferation of primary producers. Extensive kills of both invertebrates and fishes are probably the most dramatic manifestation of hypoxia (or anoxia) in eutrophic and hypereutrophic aquatic ecosystems with low water turnover rates. The decline in dissolved oxygen concentrations can also promote the formation of reduced compounds, such as hydrogen sulphide, resulting in higher adverse (toxic) effects on aquatic animals. Additionally, the occurrence of toxic algae can significantly contribute to the extensive kills of aquatic animals. Cyanobacteria, dinoflagellates and diatoms appear to be major responsible that may be stimulated by inorganic nitrogen pollution. Among the different inorganic nitrogenous compounds (NH4+, NH3, NO2-, HNO2, NO3-) that aquatic animals can take up directly from the ambient water, unionized ammonia is the most toxic, while ammonium and nitrate ions are the least toxic. In general, seawater animals seem to be more tolerant to the toxicity of inorganic nitrogenous compounds than freshwater animals, probably because of the ameliorating effect of water salinity (sodium, chloride, calcium and other ions) on the tolerance of aquatic animals. Ingested nitrites and nitrates from polluted drinking waters can induce methemoglobinemia in humans, particularly in young infants, by blocking the oxygen-carrying capacity of hemoglobin. Ingested nitrites and nitrates also have a potential role in developing cancers of the digestive tract through their contribution to the formation of nitrosamines. In addition, some scientific evidences suggest that ingested nitrites and nitrates might result in mutagenicity, teratogenicity and birth defects, contribute to the risks of non-Hodgkin's lymphoma and bladder and ovarian cancers, play a role in the etiology of insulin-dependent diabetes mellitus and in the development of thyroid hypertrophy, or cause spontaneous abortions and respiratory tract infections. Indirect health hazards can occur as a consequence of algal toxins, causing nausea, vomiting, diarrhoea, pneumonia, gastroenteritis, hepatoenteritis, muscular cramps, and several poisoning syndromes (paralytic shellfish poisoning, neurotoxic shellfish poisoning, amnesic shellfish poisoning). Other indirect health hazards can also come from the potential relationship between inorganic nitrogen pollution and human infectious diseases (malaria, cholera). Human sickness and death, extensive kills of aquatic animals, and other negative effects, can have elevated costs on human economy, with the recreation and tourism industry suffering the most important economic impacts, at least locally. It is concluded that levels of total nitrogen lower than 0.5-1.0 mg TN/L could prevent aquatic ecosystems (excluding those ecosystems with naturally high N levels) from developing acidification and eutrophication, at least by inorganic nitrogen pollution. Those relatively low TN levels could also protect aquatic animals against the toxicity of inorganic nitrogenous compounds since, in the absence of eutrophication, surface waters usually present relatively high concentrations of dissolved oxygen, most inorganic reactive nitrogen being in the form of nitrate. Additionally, human health and economy would be safer from the adverse effects of inorganic nitrogen pollution. © 2006 Elsevier Ltd. All rights reserved.&quot;,&quot;publisher&quot;:&quot;Pergamon&quot;,&quot;issue&quot;:&quot;6&quot;,&quot;volume&quot;:&quot;32&quot;,&quot;container-title-short&quot;:&quot;&quot;},&quot;isTemporary&quot;:false}]},{&quot;citationID&quot;:&quot;MENDELEY_CITATION_ed29dcdc-7985-4d35-a331-da7db51eadd2&quot;,&quot;properties&quot;:{&quot;noteIndex&quot;:0},&quot;isEdited&quot;:false,&quot;manualOverride&quot;:{&quot;isManuallyOverridden&quot;:false,&quot;citeprocText&quot;:&quot;(Smith &amp;#38; Schindler, 2009)&quot;,&quot;manualOverrideText&quot;:&quot;&quot;},&quot;citationTag&quot;:&quot;MENDELEY_CITATION_v3_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&quot;,&quot;citationItems&quot;:[{&quot;id&quot;:&quot;f8a66106-9f44-3703-8b62-deca7957af5b&quot;,&quot;itemData&quot;:{&quot;type&quot;:&quot;article-journal&quot;,&quot;id&quot;:&quot;f8a66106-9f44-3703-8b62-deca7957af5b&quot;,&quot;title&quot;:&quot;Eutrophication science: where do we go from here?&quot;,&quot;author&quot;:[{&quot;family&quot;:&quot;Smith&quot;,&quot;given&quot;:&quot;Val H.&quot;,&quot;parse-names&quot;:false,&quot;dropping-particle&quot;:&quot;&quot;,&quot;non-dropping-particle&quot;:&quot;&quot;},{&quot;family&quot;:&quot;Schindler&quot;,&quot;given&quot;:&quot;David W.&quot;,&quot;parse-names&quot;:false,&quot;dropping-particle&quot;:&quot;&quot;,&quot;non-dropping-particle&quot;:&quot;&quot;}],&quot;container-title&quot;:&quot;Trends in Ecology &amp; Evolution&quot;,&quot;accessed&quot;:{&quot;date-parts&quot;:[[2021,10,2]]},&quot;DOI&quot;:&quot;10.1016/J.TREE.2008.11.009&quot;,&quot;ISSN&quot;:&quot;0169-5347&quot;,&quot;issued&quot;:{&quot;date-parts&quot;:[[2009,4,1]]},&quot;page&quot;:&quot;201-207&quot;,&quot;abstract&quot;:&quot;Cultural eutrophication has become the primary water quality issue for most of the freshwater and coastal marine ecosystems in the world. However, despite extensive research during the past four to five decades, many key questions in eutrophication science remain unanswered. Much is yet to be understood concerning the interactions that can occur between nutrients and ecosystem stability: whether they are stable or not, alternate states pose important complexities for the management of aquatic resources. Evidence is also mounting rapidly that nutrients strongly influence the fate and effects of other non-nutrient contaminants, including pathogens. In addition, it will be important to resolve ongoing debates about the optimal design of nutrient loading controls as a water quality management strategy for estuarine and coastal marine ecosystems. © 2009 Elsevier Ltd. All rights reserved.&quot;,&quot;publisher&quot;:&quot;Elsevier Current Trends&quot;,&quot;issue&quot;:&quot;4&quot;,&quot;volume&quot;:&quot;24&quot;,&quot;container-title-short&quot;:&quot;&quot;},&quot;isTemporary&quot;:false}]},{&quot;citationID&quot;:&quot;MENDELEY_CITATION_1481400b-a0e0-404c-8fe9-325871e8bbb6&quot;,&quot;properties&quot;:{&quot;noteIndex&quot;:0},&quot;isEdited&quot;:false,&quot;manualOverride&quot;:{&quot;isManuallyOverridden&quot;:false,&quot;citeprocText&quot;:&quot;(Reid et al., 2019)&quot;,&quot;manualOverrideText&quot;:&quot;&quot;},&quot;citationTag&quot;:&quot;MENDELEY_CITATION_v3_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&quot;,&quot;citationItems&quot;:[{&quot;id&quot;:&quot;864d03e6-d288-3f54-8d31-553f6eb5e7b7&quot;,&quot;itemData&quot;:{&quot;type&quot;:&quot;article-journal&quot;,&quot;id&quot;:&quot;864d03e6-d288-3f54-8d31-553f6eb5e7b7&quot;,&quot;title&quot;:&quot;Emerging threats and persistent conservation challenges for freshwater biodiversity&quot;,&quot;author&quot;:[{&quot;family&quot;:&quot;Reid&quot;,&quot;given&quot;:&quot;Andrea J.&quot;,&quot;parse-names&quot;:false,&quot;dropping-particle&quot;:&quot;&quot;,&quot;non-dropping-particle&quot;:&quot;&quot;},{&quot;family&quot;:&quot;Carlson&quot;,&quot;given&quot;:&quot;Andrew K.&quot;,&quot;parse-names&quot;:false,&quot;dropping-particle&quot;:&quot;&quot;,&quot;non-dropping-particle&quot;:&quot;&quot;},{&quot;family&quot;:&quot;Creed&quot;,&quot;given&quot;:&quot;Irena F.&quot;,&quot;parse-names&quot;:false,&quot;dropping-particle&quot;:&quot;&quot;,&quot;non-dropping-particle&quot;:&quot;&quot;},{&quot;family&quot;:&quot;Eliason&quot;,&quot;given&quot;:&quot;Erika J.&quot;,&quot;parse-names&quot;:false,&quot;dropping-particle&quot;:&quot;&quot;,&quot;non-dropping-particle&quot;:&quot;&quot;},{&quot;family&quot;:&quot;Gell&quot;,&quot;given&quot;:&quot;Peter A.&quot;,&quot;parse-names&quot;:false,&quot;dropping-particle&quot;:&quot;&quot;,&quot;non-dropping-particle&quot;:&quot;&quot;},{&quot;family&quot;:&quot;Johnson&quot;,&quot;given&quot;:&quot;Pieter T.J.&quot;,&quot;parse-names&quot;:false,&quot;dropping-particle&quot;:&quot;&quot;,&quot;non-dropping-particle&quot;:&quot;&quot;},{&quot;family&quot;:&quot;Kidd&quot;,&quot;given&quot;:&quot;Karen A.&quot;,&quot;parse-names&quot;:false,&quot;dropping-particle&quot;:&quot;&quot;,&quot;non-dropping-particle&quot;:&quot;&quot;},{&quot;family&quot;:&quot;MacCormack&quot;,&quot;given&quot;:&quot;Tyson J.&quot;,&quot;parse-names&quot;:false,&quot;dropping-particle&quot;:&quot;&quot;,&quot;non-dropping-particle&quot;:&quot;&quot;},{&quot;family&quot;:&quot;Olden&quot;,&quot;given&quot;:&quot;Julian D.&quot;,&quot;parse-names&quot;:false,&quot;dropping-particle&quot;:&quot;&quot;,&quot;non-dropping-particle&quot;:&quot;&quot;},{&quot;family&quot;:&quot;Ormerod&quot;,&quot;given&quot;:&quot;Steve J.&quot;,&quot;parse-names&quot;:false,&quot;dropping-particle&quot;:&quot;&quot;,&quot;non-dropping-particle&quot;:&quot;&quot;},{&quot;family&quot;:&quot;Smol&quot;,&quot;given&quot;:&quot;John P.&quot;,&quot;parse-names&quot;:false,&quot;dropping-particle&quot;:&quot;&quot;,&quot;non-dropping-particle&quot;:&quot;&quot;},{&quot;family&quot;:&quot;Taylor&quot;,&quot;given&quot;:&quot;William W.&quot;,&quot;parse-names&quot;:false,&quot;dropping-particle&quot;:&quot;&quot;,&quot;non-dropping-particle&quot;:&quot;&quot;},{&quot;family&quot;:&quot;Tockner&quot;,&quot;given&quot;:&quot;Klement&quot;,&quot;parse-names&quot;:false,&quot;dropping-particle&quot;:&quot;&quot;,&quot;non-dropping-particle&quot;:&quot;&quot;},{&quot;family&quot;:&quot;Vermaire&quot;,&quot;given&quot;:&quot;Jesse C.&quot;,&quot;parse-names&quot;:false,&quot;dropping-particle&quot;:&quot;&quot;,&quot;non-dropping-particle&quot;:&quot;&quot;},{&quot;family&quot;:&quot;Dudgeon&quot;,&quot;given&quot;:&quot;David&quot;,&quot;parse-names&quot;:false,&quot;dropping-particle&quot;:&quot;&quot;,&quot;non-dropping-particle&quot;:&quot;&quot;},{&quot;family&quot;:&quot;Cooke&quot;,&quot;given&quot;:&quot;Steven J.&quot;,&quot;parse-names&quot;:false,&quot;dropping-particle&quot;:&quot;&quot;,&quot;non-dropping-particle&quot;:&quot;&quot;}],&quot;container-title&quot;:&quot;Biological Reviews&quot;,&quot;accessed&quot;:{&quot;date-parts&quot;:[[2021,5,27]]},&quot;DOI&quot;:&quot;10.1111/brv.12480&quot;,&quot;ISSN&quot;:&quot;1469185X&quot;,&quot;PMID&quot;:&quot;30467930&quot;,&quot;issued&quot;:{&quot;date-parts&quot;:[[2019,6,1]]},&quot;page&quot;:&quot;849-873&quot;,&quot;abstract&quot;:&quot;In the 12 years since Dudgeon et al. (2006) reviewed major pressures on freshwater ecosystems, the biodiversity crisis in the world's lakes, reservoirs, rivers, streams and wetlands has deepened. While lakes, reservoirs and rivers cover only 2.3% of the Earth's surface, these ecosystems host at least 9.5% of the Earth's described animal species. Furthermore, using the World Wide Fund for Nature's Living Planet Index, freshwater population declines (83% between 1970 and 2014) continue to outpace contemporaneous declines in marine or terrestrial systems. The Anthropocene has brought multiple new and varied threats that disproportionately impact freshwater systems. We document 12 emerging threats to freshwater biodiversity that are either entirely new since 2006 or have since intensified: (i) changing climates; (ii) e-commerce and invasions; (iii) infectious diseases; (iv) harmful algal blooms; (v) expanding hydropower; (vi) emerging contaminants; (vii) engineered nanomaterials; (viii) microplastic pollution; (ix) light and noise; (x) freshwater salinisation; (xi) declining calcium; and (xii) cumulative stressors. Effects are evidenced for amphibians, fishes, invertebrates, microbes, plants, turtles and waterbirds, with potential for ecosystem-level changes through bottom-up and top-down processes. In our highly uncertain future, the net effects of these threats raise serious concerns for freshwater ecosystems. However, we also highlight opportunities for conservation gains as a result of novel management tools (e.g. environmental flows, environmental DNA) and specific conservation-oriented actions (e.g. dam removal, habitat protection policies, managed relocation of species) that have been met with varying levels of success. Moving forward, we advocate hybrid approaches that manage fresh waters as crucial ecosystems for human life support as well as essential hotspots of biodiversity and ecological function. Efforts to reverse global trends in freshwater degradation now depend on bridging an immense gap between the aspirations of conservation biologists and the accelerating rate of species endangerment.&quot;,&quot;publisher&quot;:&quot;Blackwell Publishing Ltd&quot;,&quot;issue&quot;:&quot;3&quot;,&quot;volume&quot;:&quot;94&quot;,&quot;container-title-short&quot;:&quot;&quot;},&quot;isTemporary&quot;:false}]},{&quot;citationID&quot;:&quot;MENDELEY_CITATION_fa3101cc-9075-4c00-86a4-025af471c5ea&quot;,&quot;properties&quot;:{&quot;noteIndex&quot;:0},&quot;isEdited&quot;:false,&quot;manualOverride&quot;:{&quot;isManuallyOverridden&quot;:false,&quot;citeprocText&quot;:&quot;(Dodds et al., 2008)&quot;,&quot;manualOverrideText&quot;:&quot;&quot;},&quot;citationTag&quot;:&quot;MENDELEY_CITATION_v3_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&quot;,&quot;citationItems&quot;:[{&quot;id&quot;:&quot;76705cd4-2282-3bc7-9c9a-ab4ac56bca5b&quot;,&quot;itemData&quot;:{&quot;type&quot;:&quot;article-journal&quot;,&quot;id&quot;:&quot;76705cd4-2282-3bc7-9c9a-ab4ac56bca5b&quot;,&quot;title&quot;:&quot;Eutrophication of U.S. Freshwaters: Analysis of Potential Economic Damages&quot;,&quot;author&quot;:[{&quot;family&quot;:&quot;Dodds&quot;,&quot;given&quot;:&quot;Walter K.&quot;,&quot;parse-names&quot;:false,&quot;dropping-particle&quot;:&quot;&quot;,&quot;non-dropping-particle&quot;:&quot;&quot;},{&quot;family&quot;:&quot;Bouska&quot;,&quot;given&quot;:&quot;Wes W.&quot;,&quot;parse-names&quot;:false,&quot;dropping-particle&quot;:&quot;&quot;,&quot;non-dropping-particle&quot;:&quot;&quot;},{&quot;family&quot;:&quot;Eitzmann&quot;,&quot;given&quot;:&quot;Jeffrey L.&quot;,&quot;parse-names&quot;:false,&quot;dropping-particle&quot;:&quot;&quot;,&quot;non-dropping-particle&quot;:&quot;&quot;},{&quot;family&quot;:&quot;Pilger&quot;,&quot;given&quot;:&quot;Tyler J.&quot;,&quot;parse-names&quot;:false,&quot;dropping-particle&quot;:&quot;&quot;,&quot;non-dropping-particle&quot;:&quot;&quot;},{&quot;family&quot;:&quot;Pitts&quot;,&quot;given&quot;:&quot;Kristen L.&quot;,&quot;parse-names&quot;:false,&quot;dropping-particle&quot;:&quot;&quot;,&quot;non-dropping-particle&quot;:&quot;&quot;},{&quot;family&quot;:&quot;Riley&quot;,&quot;given&quot;:&quot;Alyssa J.&quot;,&quot;parse-names&quot;:false,&quot;dropping-particle&quot;:&quot;&quot;,&quot;non-dropping-particle&quot;:&quot;&quot;},{&quot;family&quot;:&quot;Schloesser&quot;,&quot;given&quot;:&quot;Joshua T.&quot;,&quot;parse-names&quot;:false,&quot;dropping-particle&quot;:&quot;&quot;,&quot;non-dropping-particle&quot;:&quot;&quot;},{&quot;family&quot;:&quot;Thornbrugh&quot;,&quot;given&quot;:&quot;Darren J.&quot;,&quot;parse-names&quot;:false,&quot;dropping-particle&quot;:&quot;&quot;,&quot;non-dropping-particle&quot;:&quot;&quot;}],&quot;container-title&quot;:&quot;Environmental Science and Technology&quot;,&quot;accessed&quot;:{&quot;date-parts&quot;:[[2021,9,28]]},&quot;DOI&quot;:&quot;10.1021/ES801217Q&quot;,&quot;URL&quot;:&quot;https://pubs.acs.org/doi/full/10.1021/es801217q&quot;,&quot;issued&quot;:{&quot;date-parts&quot;:[[2008,1,1]]},&quot;page&quot;:&quot;12-19&quot;,&quot;abstract&quot;:&quot;Human-induced eutrophication degrades freshwater systems worldwide by reducing water quality and altering ecosystem structure and function. We compared current total nitrogen (TN) and phosphorus (T...&quot;,&quot;publisher&quot;:&quot; American Chemical Society&quot;,&quot;issue&quot;:&quot;1&quot;,&quot;volume&quot;:&quot;43&quot;,&quot;container-title-short&quot;:&quot;&quot;},&quot;isTemporary&quot;:false}]},{&quot;citationID&quot;:&quot;MENDELEY_CITATION_21845d05-c9fd-4df7-9e35-e2ac8b707734&quot;,&quot;properties&quot;:{&quot;noteIndex&quot;:0},&quot;isEdited&quot;:false,&quot;manualOverride&quot;:{&quot;isManuallyOverridden&quot;:false,&quot;citeprocText&quot;:&quot;(Keiser et al., 2019)&quot;,&quot;manualOverrideText&quot;:&quot;&quot;},&quot;citationTag&quot;:&quot;MENDELEY_CITATION_v3_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&quot;,&quot;citationItems&quot;:[{&quot;id&quot;:&quot;b49b3221-b23a-3dd6-9892-b4aed673d64d&quot;,&quot;itemData&quot;:{&quot;type&quot;:&quot;article-journal&quot;,&quot;id&quot;:&quot;b49b3221-b23a-3dd6-9892-b4aed673d64d&quot;,&quot;title&quot;:&quot;The low but uncertain measured benefits of US water quality policy&quot;,&quot;author&quot;:[{&quot;family&quot;:&quot;Keiser&quot;,&quot;given&quot;:&quot;David A.&quot;,&quot;parse-names&quot;:false,&quot;dropping-particle&quot;:&quot;&quot;,&quot;non-dropping-particle&quot;:&quot;&quot;},{&quot;family&quot;:&quot;Kling&quot;,&quot;given&quot;:&quot;Catherine L.&quot;,&quot;parse-names&quot;:false,&quot;dropping-particle&quot;:&quot;&quot;,&quot;non-dropping-particle&quot;:&quot;&quot;},{&quot;family&quot;:&quot;Shapiro&quot;,&quot;given&quot;:&quot;Joseph S.&quot;,&quot;parse-names&quot;:false,&quot;dropping-particle&quot;:&quot;&quot;,&quot;non-dropping-particle&quot;:&quot;&quot;}],&quot;container-title&quot;:&quot;Proceedings of the National Academy of Sciences&quot;,&quot;DOI&quot;:&quot;10.1073/pnas.1802870115&quot;,&quot;ISSN&quot;:&quot;0027-8424&quot;,&quot;issued&quot;:{&quot;date-parts&quot;:[[2019,3,19]]},&quot;page&quot;:&quot;5262-5269&quot;,&quot;abstract&quot;:&quot;&lt;p&gt;US investment to decrease pollution in rivers, lakes, and other surface waters has exceeded $1.9 trillion since 1960, and has also exceeded the cost of most other US environmental initiatives. These investments come both from the 1972 Clean Water Act and the largely voluntary efforts to control pollution from agriculture and urban runoff. This paper reviews the methods and conclusions of about 20 recent evaluations of these policies. Surprisingly, most analyses estimate that these policies’ benefits are much smaller than their costs; the benefit–cost ratio from the median study is 0.37. However, existing evidence is limited and undercounts many types of benefits. We conclude that it is unclear whether many of these regulations truly fail a benefit–cost test or whether existing evidence understates their net benefits; we also describe specific questions that when answered would help eliminate this uncertainty.&lt;/p&gt;&quot;,&quot;issue&quot;:&quot;12&quot;,&quot;volume&quot;:&quot;116&quot;,&quot;container-title-short&quot;:&quot;&quot;},&quot;isTemporary&quot;:false}]},{&quot;citationID&quot;:&quot;MENDELEY_CITATION_5dfb5448-c218-4cae-a317-f459e69fe410&quot;,&quot;properties&quot;:{&quot;noteIndex&quot;:0},&quot;isEdited&quot;:false,&quot;manualOverride&quot;:{&quot;isManuallyOverridden&quot;:false,&quot;citeprocText&quot;:&quot;(Dodds et al., 2008)&quot;,&quot;manualOverrideText&quot;:&quot;&quot;},&quot;citationTag&quot;:&quot;MENDELEY_CITATION_v3_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&quot;,&quot;citationItems&quot;:[{&quot;id&quot;:&quot;76705cd4-2282-3bc7-9c9a-ab4ac56bca5b&quot;,&quot;itemData&quot;:{&quot;type&quot;:&quot;article-journal&quot;,&quot;id&quot;:&quot;76705cd4-2282-3bc7-9c9a-ab4ac56bca5b&quot;,&quot;title&quot;:&quot;Eutrophication of U.S. Freshwaters: Analysis of Potential Economic Damages&quot;,&quot;author&quot;:[{&quot;family&quot;:&quot;Dodds&quot;,&quot;given&quot;:&quot;Walter K.&quot;,&quot;parse-names&quot;:false,&quot;dropping-particle&quot;:&quot;&quot;,&quot;non-dropping-particle&quot;:&quot;&quot;},{&quot;family&quot;:&quot;Bouska&quot;,&quot;given&quot;:&quot;Wes W.&quot;,&quot;parse-names&quot;:false,&quot;dropping-particle&quot;:&quot;&quot;,&quot;non-dropping-particle&quot;:&quot;&quot;},{&quot;family&quot;:&quot;Eitzmann&quot;,&quot;given&quot;:&quot;Jeffrey L.&quot;,&quot;parse-names&quot;:false,&quot;dropping-particle&quot;:&quot;&quot;,&quot;non-dropping-particle&quot;:&quot;&quot;},{&quot;family&quot;:&quot;Pilger&quot;,&quot;given&quot;:&quot;Tyler J.&quot;,&quot;parse-names&quot;:false,&quot;dropping-particle&quot;:&quot;&quot;,&quot;non-dropping-particle&quot;:&quot;&quot;},{&quot;family&quot;:&quot;Pitts&quot;,&quot;given&quot;:&quot;Kristen L.&quot;,&quot;parse-names&quot;:false,&quot;dropping-particle&quot;:&quot;&quot;,&quot;non-dropping-particle&quot;:&quot;&quot;},{&quot;family&quot;:&quot;Riley&quot;,&quot;given&quot;:&quot;Alyssa J.&quot;,&quot;parse-names&quot;:false,&quot;dropping-particle&quot;:&quot;&quot;,&quot;non-dropping-particle&quot;:&quot;&quot;},{&quot;family&quot;:&quot;Schloesser&quot;,&quot;given&quot;:&quot;Joshua T.&quot;,&quot;parse-names&quot;:false,&quot;dropping-particle&quot;:&quot;&quot;,&quot;non-dropping-particle&quot;:&quot;&quot;},{&quot;family&quot;:&quot;Thornbrugh&quot;,&quot;given&quot;:&quot;Darren J.&quot;,&quot;parse-names&quot;:false,&quot;dropping-particle&quot;:&quot;&quot;,&quot;non-dropping-particle&quot;:&quot;&quot;}],&quot;container-title&quot;:&quot;Environmental Science and Technology&quot;,&quot;accessed&quot;:{&quot;date-parts&quot;:[[2021,9,28]]},&quot;DOI&quot;:&quot;10.1021/ES801217Q&quot;,&quot;URL&quot;:&quot;https://pubs.acs.org/doi/full/10.1021/es801217q&quot;,&quot;issued&quot;:{&quot;date-parts&quot;:[[2008,1,1]]},&quot;page&quot;:&quot;12-19&quot;,&quot;abstract&quot;:&quot;Human-induced eutrophication degrades freshwater systems worldwide by reducing water quality and altering ecosystem structure and function. We compared current total nitrogen (TN) and phosphorus (T...&quot;,&quot;publisher&quot;:&quot; American Chemical Society&quot;,&quot;issue&quot;:&quot;1&quot;,&quot;volume&quot;:&quot;43&quot;,&quot;container-title-short&quot;:&quot;&quot;},&quot;isTemporary&quot;:false}]},{&quot;citationID&quot;:&quot;MENDELEY_CITATION_3dc75205-8d99-43eb-8537-442f0e157bb0&quot;,&quot;properties&quot;:{&quot;noteIndex&quot;:0},&quot;isEdited&quot;:false,&quot;manualOverride&quot;:{&quot;isManuallyOverridden&quot;:false,&quot;citeprocText&quot;:&quot;(Dodds et al., 2011)&quot;,&quot;manualOverrideText&quot;:&quot;&quot;},&quot;citationTag&quot;:&quot;MENDELEY_CITATION_v3_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&quot;,&quot;citationItems&quot;:[{&quot;id&quot;:&quot;0ff97065-7cf9-3ce1-850c-39dd18e80b0a&quot;,&quot;itemData&quot;:{&quot;type&quot;:&quot;article-journal&quot;,&quot;id&quot;:&quot;0ff97065-7cf9-3ce1-850c-39dd18e80b0a&quot;,&quot;title&quot;:&quot;Nitrogen and phosphorus relationships to benthic algal biomass in temperate streams&quot;,&quot;author&quot;:[{&quot;family&quot;:&quot;Dodds&quot;,&quot;given&quot;:&quot;Walter K.&quot;,&quot;parse-names&quot;:false,&quot;dropping-particle&quot;:&quot;&quot;,&quot;non-dropping-particle&quot;:&quot;&quot;},{&quot;family&quot;:&quot;Smith&quot;,&quot;given&quot;:&quot;Val H.&quot;,&quot;parse-names&quot;:false,&quot;dropping-particle&quot;:&quot;&quot;,&quot;non-dropping-particle&quot;:&quot;&quot;},{&quot;family&quot;:&quot;Lohman&quot;,&quot;given&quot;:&quot;Kirk&quot;,&quot;parse-names&quot;:false,&quot;dropping-particle&quot;:&quot;&quot;,&quot;non-dropping-particle&quot;:&quot;&quot;}],&quot;container-title&quot;:&quot;https://doi.org/10.1139/f02-063&quot;,&quot;accessed&quot;:{&quot;date-parts&quot;:[[2022,5,9]]},&quot;DOI&quot;:&quot;10.1139/F02-063&quot;,&quot;ISSN&quot;:&quot;0706652X&quot;,&quot;URL&quot;:&quot;https://cdnsciencepub.com/doi/abs/10.1139/f02-063&quot;,&quot;issued&quot;:{&quot;date-parts&quot;:[[2011]]},&quot;page&quot;:&quot;865-874&quot;,&quot;abstract&quot;:&quot;Knowledge of factors limiting benthic algal (periphyton) biomass is central to understanding energy flow in stream ecosystems and stream eutrophication. We used several data sets to determine how w...&quot;,&quot;publisher&quot;:&quot; NRC Research Press Ottawa, Canada &quot;,&quot;issue&quot;:&quot;5&quot;,&quot;volume&quot;:&quot;59&quot;,&quot;container-title-short&quot;:&quot;&quot;},&quot;isTemporary&quot;:false}]},{&quot;citationID&quot;:&quot;MENDELEY_CITATION_1b14f52f-a05f-4307-9193-19224ffde291&quot;,&quot;properties&quot;:{&quot;noteIndex&quot;:0},&quot;isEdited&quot;:false,&quot;manualOverride&quot;:{&quot;isManuallyOverridden&quot;:false,&quot;citeprocText&quot;:&quot;(Wetzel, 2001)&quot;,&quot;manualOverrideText&quot;:&quot;&quot;},&quot;citationTag&quot;:&quot;MENDELEY_CITATION_v3_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&quot;,&quot;citationItems&quot;:[{&quot;id&quot;:&quot;9b023644-a0e1-32bd-b282-b7eb0561b3d0&quot;,&quot;itemData&quot;:{&quot;type&quot;:&quot;book&quot;,&quot;id&quot;:&quot;9b023644-a0e1-32bd-b282-b7eb0561b3d0&quot;,&quot;title&quot;:&quot;Limnology&quot;,&quot;author&quot;:[{&quot;family&quot;:&quot;Wetzel&quot;,&quot;given&quot;:&quot;Robert G.&quot;,&quot;parse-names&quot;:false,&quot;dropping-particle&quot;:&quot;&quot;,&quot;non-dropping-particle&quot;:&quot;&quot;}],&quot;issued&quot;:{&quot;date-parts&quot;:[[2001]]},&quot;publisher-place&quot;:&quot;San Diego&quot;,&quot;number-of-pages&quot;:&quot;-1006&quot;,&quot;edition&quot;:&quot;3rd&quot;,&quot;publisher&quot;:&quot;Academic Press&quot;,&quot;container-title-short&quot;:&quot;&quot;},&quot;isTemporary&quot;:false}]},{&quot;citationID&quot;:&quot;MENDELEY_CITATION_73a77d82-5862-4b9c-8a78-4fcc36ec3a9c&quot;,&quot;properties&quot;:{&quot;noteIndex&quot;:0},&quot;isEdited&quot;:false,&quot;manualOverride&quot;:{&quot;isManuallyOverridden&quot;:false,&quot;citeprocText&quot;:&quot;(Oviedo-Vargas et al., 2013)&quot;,&quot;manualOverrideText&quot;:&quot;&quot;},&quot;citationTag&quot;:&quot;MENDELEY_CITATION_v3_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&quot;,&quot;citationItems&quot;:[{&quot;id&quot;:&quot;523f23a4-58b5-395d-b7af-a2951745e442&quot;,&quot;itemData&quot;:{&quot;type&quot;:&quot;article-journal&quot;,&quot;id&quot;:&quot;523f23a4-58b5-395d-b7af-a2951745e442&quot;,&quot;title&quot;:&quot;Dissolved organic carbon manipulation reveals coupled cycling of carbon, nitrogen, and phosphorus in a nitrogen-rich stream&quot;,&quot;author&quot;:[{&quot;family&quot;:&quot;Oviedo-Vargas&quot;,&quot;given&quot;:&quot;Diana&quot;,&quot;parse-names&quot;:false,&quot;dropping-particle&quot;:&quot;&quot;,&quot;non-dropping-particle&quot;:&quot;&quot;},{&quot;family&quot;:&quot;Royer&quot;,&quot;given&quot;:&quot;Todd&quot;,&quot;parse-names&quot;:false,&quot;dropping-particle&quot;:&quot;v.&quot;,&quot;non-dropping-particle&quot;:&quot;&quot;},{&quot;family&quot;:&quot;Johnson&quot;,&quot;given&quot;:&quot;Laura T.&quot;,&quot;parse-names&quot;:false,&quot;dropping-particle&quot;:&quot;&quot;,&quot;non-dropping-particle&quot;:&quot;&quot;}],&quot;container-title&quot;:&quot;Limnology and Oceanography&quot;,&quot;accessed&quot;:{&quot;date-parts&quot;:[[2021,9,29]]},&quot;DOI&quot;:&quot;10.4319/LO.2013.58.4.1196&quot;,&quot;ISSN&quot;:&quot;1939-5590&quot;,&quot;URL&quot;:&quot;https://onlinelibrary.wiley.com/doi/full/10.4319/lo.2013.58.4.1196&quot;,&quot;issued&quot;:{&quot;date-parts&quot;:[[2013,7,1]]},&quot;page&quot;:&quot;1196-1206&quot;,&quot;abstract&quot;:&quot;To investigate the coupling between carbon (C) and phosphorus (P) cycling in a human-altered stream, we conducted a whole-ecosystem manipulation of the labile dissolved organic carbon (DOC) pool in a nitrate (NO-3)-rich stream in the midwestern United States. For 6 d, we increased stream DOC by ~ 1 mg L-1 through a continuous addition of sodium acetate. On the sixth day of the addition, ammonium (NH+4) was increased by ~ 130 μg N L-1 to examine the potential for nitrogen (N) to mediate coupled C and P cycling. Of the added DOC, 85% was retained within the treatment reach, which increased ecosystem respiration with respect to the reference reach. Alkaline phosphatase activity (APA) increased from day 1 to day 6; however, water column P uptake only increased on day 6 concurrent with the NH+4 addition. Gross primary production decreased during the DOC addition relative to the reference reach, yet seemed to recover on day 6 (NH+4 addition). These results suggest that during the DOC addition, heterotrophs out-competed autotrophs for N and that sediment-sorbed P sustained the heterotrophic community while P uptake from the water column was dominated by autotrophs. Because APA and P uptake were stimulated by the simultaneous DOC and NH+4 addition, P cycling appeared to be N limited, despite the high ambient NO-3 concentration; this indicates a strong preferential uptake of NH4 over NO+4: In streams, C and P cycling can be intrinsically coupled through biological mechanisms, and this coupling can be mediated by the availability of different forms of inorganic N. © 2013, by the Association for the Sciences of Limnology and Oceanography, Inc.&quot;,&quot;publisher&quot;:&quot;John Wiley &amp; Sons, Ltd&quot;,&quot;issue&quot;:&quot;4&quot;,&quot;volume&quot;:&quot;58&quot;,&quot;container-title-short&quot;:&quot;&quot;},&quot;isTemporary&quot;:false}]},{&quot;citationID&quot;:&quot;MENDELEY_CITATION_09ab5fbc-0760-4181-bdc5-6e7648710d49&quot;,&quot;properties&quot;:{&quot;noteIndex&quot;:0},&quot;isEdited&quot;:false,&quot;manualOverride&quot;:{&quot;isManuallyOverridden&quot;:false,&quot;citeprocText&quot;:&quot;(Finlay et al., 2013)&quot;,&quot;manualOverrideText&quot;:&quot;&quot;},&quot;citationTag&quot;:&quot;MENDELEY_CITATION_v3_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&quot;,&quot;citationItems&quot;:[{&quot;id&quot;:&quot;50740443-8dbc-35a4-baf8-8f9552540205&quot;,&quot;itemData&quot;:{&quot;type&quot;:&quot;article-journal&quot;,&quot;id&quot;:&quot;50740443-8dbc-35a4-baf8-8f9552540205&quot;,&quot;title&quot;:&quot;Human influences on nitrogen removal in lakes&quot;,&quot;author&quot;:[{&quot;family&quot;:&quot;Finlay&quot;,&quot;given&quot;:&quot;Jacques C.&quot;,&quot;parse-names&quot;:false,&quot;dropping-particle&quot;:&quot;&quot;,&quot;non-dropping-particle&quot;:&quot;&quot;},{&quot;family&quot;:&quot;Small&quot;,&quot;given&quot;:&quot;Gaston E.&quot;,&quot;parse-names&quot;:false,&quot;dropping-particle&quot;:&quot;&quot;,&quot;non-dropping-particle&quot;:&quot;&quot;},{&quot;family&quot;:&quot;Sterner&quot;,&quot;given&quot;:&quot;Robert W.&quot;,&quot;parse-names&quot;:false,&quot;dropping-particle&quot;:&quot;&quot;,&quot;non-dropping-particle&quot;:&quot;&quot;}],&quot;container-title&quot;:&quot;Science&quot;,&quot;container-title-short&quot;:&quot;Science (1979)&quot;,&quot;accessed&quot;:{&quot;date-parts&quot;:[[2021,9,28]]},&quot;DOI&quot;:&quot;10.1126/SCIENCE.1242575&quot;,&quot;ISSN&quot;:&quot;0036-8075&quot;,&quot;PMID&quot;:&quot;24115440&quot;,&quot;URL&quot;:&quot;https://experts.umn.edu/en/publications/human-influences-on-nitrogen-removal-in-lakes&quot;,&quot;issued&quot;:{&quot;date-parts&quot;:[[2013]]},&quot;page&quot;:&quot;247-250&quot;,&quot;abstract&quot;:&quot;Human activities have increased the availability of reactive nitrogen in many ecosystems, leading to negative impacts on human health, biodiversity, and water quality. Freshwater ecosystems, including lakes, streams, and wetlands, are a large global sink for reactive nitrogen, but factors that determine the efficacy of freshwater nitrogen removal rates are poorly known. Using a global lake data set, we show that the availability of phosphorus, a limiting nutrient, affects both annual nitrogen removal rate and efficiency. This result indicates that increased phosphorus inputs from human activities have stimulated nitrogen removal processes in many lakes. Recent management-driven reductions in phosphorus availability promote water column accumulation and export of nitrogen from large lakes, an unintended consequence of single-element management that argues for greater control of nitrogen as well as phosphorus sources.&quot;,&quot;publisher&quot;:&quot;American Association for the Advancement of Science&quot;,&quot;issue&quot;:&quot;6155&quot;,&quot;volume&quot;:&quot;342&quot;},&quot;isTemporary&quot;:false}]},{&quot;citationID&quot;:&quot;MENDELEY_CITATION_b9587f5c-6841-47f9-a824-4608dade535c&quot;,&quot;properties&quot;:{&quot;noteIndex&quot;:0},&quot;isEdited&quot;:false,&quot;manualOverride&quot;:{&quot;isManuallyOverridden&quot;:false,&quot;citeprocText&quot;:&quot;(Sterner &amp;#38; Elser, 2002)&quot;,&quot;manualOverrideText&quot;:&quot;&quot;},&quot;citationTag&quot;:&quot;MENDELEY_CITATION_v3_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&quot;,&quot;citationItems&quot;:[{&quot;id&quot;:&quot;ee7c16d4-51e7-32d3-9358-ba2e8f76fe64&quot;,&quot;itemData&quot;:{&quot;type&quot;:&quot;article-journal&quot;,&quot;id&quot;:&quot;ee7c16d4-51e7-32d3-9358-ba2e8f76fe64&quot;,&quot;title&quot;:&quot;Ecological stoichiometry : the biology of elements from molecules to the biosphere&quot;,&quot;author&quot;:[{&quot;family&quot;:&quot;Sterner&quot;,&quot;given&quot;:&quot;Robert Warner.&quot;,&quot;parse-names&quot;:false,&quot;dropping-particle&quot;:&quot;&quot;,&quot;non-dropping-particle&quot;:&quot;&quot;},{&quot;family&quot;:&quot;Elser&quot;,&quot;given&quot;:&quot;James J.&quot;,&quot;parse-names&quot;:false,&quot;dropping-particle&quot;:&quot;&quot;,&quot;non-dropping-particle&quot;:&quot;&quot;}],&quot;accessed&quot;:{&quot;date-parts&quot;:[[2022,7,17]]},&quot;ISBN&quot;:&quot;978-1-4008-8569-5&quot;,&quot;issued&quot;:{&quot;date-parts&quot;:[[2002]]},&quot;abstract&quot;:&quot;Synthesizing a wide range of knowledge, the authors show how an understanding of the biochemical deployment of elements in organisms from microbes to metazoa provides the key to making sense of both aquatic and terrestrial ecosystems. Cover; Title; Copyright; Contents; List of Figures; List of Tables; Foreword; Preface; 1. Stoichiometry and Homeostasis; Scope; Stoichiometry and Homeostasis; Yield; The Redfield Ratio; Conventions and Concerns about Element Ratios; Some Conventions about Growth Rate; A Logical Framework; The Structure of This Book; Summary and Synthesis; Key Definitions; 2. Biological Chemistry: Building Cells from Elements; The Basis for Selection of Carbon, Nitrogen, and Phosphorus in Biochemical Evolution; The Elemental Composition of Major Biochemicals. Cell Components: The Elemental Composition of Cellular Structures; Summary and Synthesis; 3. The Stoichiometry of Autotroph Growth: Variation at the Base of Food Webs; Cellular and Physiological Bases; C:N:P Stoichiometry of Entire Higher Plants; Autotrophs in Captivity; Theories of Autotroph Stoichiometry; Autotrophs in the Wild: Oceans, Lakes, and Land; Causes of Variation in Autotroph C:N:P in Nature; Catalysts for Ecological Stoichiometry; Summary and Synthesis; 4. How to Build an Animal: The Stoichiometry of Metazoans; Biochemical and Biological Determinants of Body Elemental Composition. Invertebrate Stoichiometry: C:N:P in Zooplankton and Insects; Determinants of C:N:P in Invertebrates: The Growth Rate Hypothesis; Molecular Biology and the C:N:P Stoichiometry of Growth, or Ecosystem Scientists Go Astray; A Simple Molecular-Kinetic Model of the Growth Rate-C:N:P Connection; Structural Investment and the Stoichiometry of Vertebrates; Elemental Composition and Body Size; Catalysts for Ecological Stoichiometry; Summary and Synthesis; 5. Imbalanced Resources and Animal Growth; Mass Balance in Growth Processes; Maximizing Yield in Chemistry and in Ecology. Limiting Factors for Heterotroph Growth: Development of Threshold Element Ratio Theory; A New Minimal Model of the Stoichiometry of Secondary Production; Some Real World Problems in Stoichiometric Balance; Growth Efficiency; Catalysts for Ecological Stoichiometry; Summary and Synthesis; 6. The Stoichiometry of Consumer-Driven Nutrient Recycling; A Brief History of Studies of Consumer-Driven Nutrient Recycling; Stoichiometric Theories of Consumer-Driven Nutrient Recycling; Evidence That Consumers Differentially Recycle Nitrogen and Phosphorus; Microbial Mineralization. The Stoichiometry of Consumer-Driven Nutrient Recycling by Vertebrates; Catalysts for Ecological Stoichiometry; Summary and Synthesis; 7. Stoichiometry in Communities: Dynamics and Interactions; Species Interactions; Positive Feedbacks and Multiple Stable States; Trophic Cascades; Light:Nutrient Effects at the Community Level; Feedbacks Owing to the \&quot;Constraints of Stuff\&quot;: C:N Ratios in Tall-Grass Prairie; Catalysts for Ecological Stoichiometry; Summary and Synthesis; 8. Big-Scale Stoichiometry: Ecosystems in Space and Time; Empirical Patterns in Ecosystem Stoichiometry.&quot;,&quot;publisher&quot;:&quot;Princeton University Press&quot;,&quot;container-title-short&quot;:&quot;&quot;},&quot;isTemporary&quot;:false}]},{&quot;citationID&quot;:&quot;MENDELEY_CITATION_12f6fa17-d144-4e0d-8cec-7cfa67534aeb&quot;,&quot;properties&quot;:{&quot;noteIndex&quot;:0},&quot;isEdited&quot;:false,&quot;manualOverride&quot;:{&quot;isManuallyOverridden&quot;:false,&quot;citeprocText&quot;:&quot;(Sterner &amp;#38; Elser, 2002)&quot;,&quot;manualOverrideText&quot;:&quot;&quot;},&quot;citationTag&quot;:&quot;MENDELEY_CITATION_v3_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&quot;,&quot;citationItems&quot;:[{&quot;id&quot;:&quot;ee7c16d4-51e7-32d3-9358-ba2e8f76fe64&quot;,&quot;itemData&quot;:{&quot;type&quot;:&quot;article-journal&quot;,&quot;id&quot;:&quot;ee7c16d4-51e7-32d3-9358-ba2e8f76fe64&quot;,&quot;title&quot;:&quot;Ecological stoichiometry : the biology of elements from molecules to the biosphere&quot;,&quot;author&quot;:[{&quot;family&quot;:&quot;Sterner&quot;,&quot;given&quot;:&quot;Robert Warner.&quot;,&quot;parse-names&quot;:false,&quot;dropping-particle&quot;:&quot;&quot;,&quot;non-dropping-particle&quot;:&quot;&quot;},{&quot;family&quot;:&quot;Elser&quot;,&quot;given&quot;:&quot;James J.&quot;,&quot;parse-names&quot;:false,&quot;dropping-particle&quot;:&quot;&quot;,&quot;non-dropping-particle&quot;:&quot;&quot;}],&quot;accessed&quot;:{&quot;date-parts&quot;:[[2022,7,17]]},&quot;ISBN&quot;:&quot;978-1-4008-8569-5&quot;,&quot;issued&quot;:{&quot;date-parts&quot;:[[2002]]},&quot;abstract&quot;:&quot;Synthesizing a wide range of knowledge, the authors show how an understanding of the biochemical deployment of elements in organisms from microbes to metazoa provides the key to making sense of both aquatic and terrestrial ecosystems. Cover; Title; Copyright; Contents; List of Figures; List of Tables; Foreword; Preface; 1. Stoichiometry and Homeostasis; Scope; Stoichiometry and Homeostasis; Yield; The Redfield Ratio; Conventions and Concerns about Element Ratios; Some Conventions about Growth Rate; A Logical Framework; The Structure of This Book; Summary and Synthesis; Key Definitions; 2. Biological Chemistry: Building Cells from Elements; The Basis for Selection of Carbon, Nitrogen, and Phosphorus in Biochemical Evolution; The Elemental Composition of Major Biochemicals. Cell Components: The Elemental Composition of Cellular Structures; Summary and Synthesis; 3. The Stoichiometry of Autotroph Growth: Variation at the Base of Food Webs; Cellular and Physiological Bases; C:N:P Stoichiometry of Entire Higher Plants; Autotrophs in Captivity; Theories of Autotroph Stoichiometry; Autotrophs in the Wild: Oceans, Lakes, and Land; Causes of Variation in Autotroph C:N:P in Nature; Catalysts for Ecological Stoichiometry; Summary and Synthesis; 4. How to Build an Animal: The Stoichiometry of Metazoans; Biochemical and Biological Determinants of Body Elemental Composition. Invertebrate Stoichiometry: C:N:P in Zooplankton and Insects; Determinants of C:N:P in Invertebrates: The Growth Rate Hypothesis; Molecular Biology and the C:N:P Stoichiometry of Growth, or Ecosystem Scientists Go Astray; A Simple Molecular-Kinetic Model of the Growth Rate-C:N:P Connection; Structural Investment and the Stoichiometry of Vertebrates; Elemental Composition and Body Size; Catalysts for Ecological Stoichiometry; Summary and Synthesis; 5. Imbalanced Resources and Animal Growth; Mass Balance in Growth Processes; Maximizing Yield in Chemistry and in Ecology. Limiting Factors for Heterotroph Growth: Development of Threshold Element Ratio Theory; A New Minimal Model of the Stoichiometry of Secondary Production; Some Real World Problems in Stoichiometric Balance; Growth Efficiency; Catalysts for Ecological Stoichiometry; Summary and Synthesis; 6. The Stoichiometry of Consumer-Driven Nutrient Recycling; A Brief History of Studies of Consumer-Driven Nutrient Recycling; Stoichiometric Theories of Consumer-Driven Nutrient Recycling; Evidence That Consumers Differentially Recycle Nitrogen and Phosphorus; Microbial Mineralization. The Stoichiometry of Consumer-Driven Nutrient Recycling by Vertebrates; Catalysts for Ecological Stoichiometry; Summary and Synthesis; 7. Stoichiometry in Communities: Dynamics and Interactions; Species Interactions; Positive Feedbacks and Multiple Stable States; Trophic Cascades; Light:Nutrient Effects at the Community Level; Feedbacks Owing to the \&quot;Constraints of Stuff\&quot;: C:N Ratios in Tall-Grass Prairie; Catalysts for Ecological Stoichiometry; Summary and Synthesis; 8. Big-Scale Stoichiometry: Ecosystems in Space and Time; Empirical Patterns in Ecosystem Stoichiometry.&quot;,&quot;publisher&quot;:&quot;Princeton University Press&quot;,&quot;container-title-short&quot;:&quot;&quot;},&quot;isTemporary&quot;:false}]},{&quot;citationID&quot;:&quot;MENDELEY_CITATION_960000c6-5498-4efe-b6d9-876a79905f43&quot;,&quot;properties&quot;:{&quot;noteIndex&quot;:0},&quot;isEdited&quot;:false,&quot;manualOverride&quot;:{&quot;isManuallyOverridden&quot;:false,&quot;citeprocText&quot;:&quot;(Collins et al., 2017)&quot;,&quot;manualOverrideText&quot;:&quot;&quot;},&quot;citationTag&quot;:&quot;MENDELEY_CITATION_v3_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&quot;,&quot;citationItems&quot;:[{&quot;id&quot;:&quot;4b1ce2fa-f663-34cc-8c7b-4731cd333cb9&quot;,&quot;itemData&quot;:{&quot;type&quot;:&quot;article&quot;,&quot;id&quot;:&quot;4b1ce2fa-f663-34cc-8c7b-4731cd333cb9&quot;,&quot;title&quot;:&quot;Lake nutrient stoichiometry is less predictable than nutrient concentrations at regional and sub-continental scales:&quot;,&quot;author&quot;:[{&quot;family&quot;:&quot;Collins&quot;,&quot;given&quot;:&quot;Sarah M.&quot;,&quot;parse-names&quot;:false,&quot;dropping-particle&quot;:&quot;&quot;,&quot;non-dropping-particle&quot;:&quot;&quot;},{&quot;family&quot;:&quot;Oliver&quot;,&quot;given&quot;:&quot;Samantha K.&quot;,&quot;parse-names&quot;:false,&quot;dropping-particle&quot;:&quot;&quot;,&quot;non-dropping-particle&quot;:&quot;&quot;},{&quot;family&quot;:&quot;Lapierre&quot;,&quot;given&quot;:&quot;Jean Francois&quot;,&quot;parse-names&quot;:false,&quot;dropping-particle&quot;:&quot;&quot;,&quot;non-dropping-particle&quot;:&quot;&quot;},{&quot;family&quot;:&quot;Stanley&quot;,&quot;given&quot;:&quot;Emily H.&quot;,&quot;parse-names&quot;:false,&quot;dropping-particle&quot;:&quot;&quot;,&quot;non-dropping-particle&quot;:&quot;&quot;},{&quot;family&quot;:&quot;Jones&quot;,&quot;given&quot;:&quot;John R.&quot;,&quot;parse-names&quot;:false,&quot;dropping-particle&quot;:&quot;&quot;,&quot;non-dropping-particle&quot;:&quot;&quot;},{&quot;family&quot;:&quot;Wagner&quot;,&quot;given&quot;:&quot;Tyler&quot;,&quot;parse-names&quot;:false,&quot;dropping-particle&quot;:&quot;&quot;,&quot;non-dropping-particle&quot;:&quot;&quot;},{&quot;family&quot;:&quot;Soranno&quot;,&quot;given&quot;:&quot;Patricia A.&quot;,&quot;parse-names&quot;:false,&quot;dropping-particle&quot;:&quot;&quot;,&quot;non-dropping-particle&quot;:&quot;&quot;}],&quot;container-title&quot;:&quot;Ecological Applications&quot;,&quot;DOI&quot;:&quot;10.1002/eap.1545&quot;,&quot;ISSN&quot;:&quot;19395582&quot;,&quot;PMID&quot;:&quot;28370707&quot;,&quot;issued&quot;:{&quot;date-parts&quot;:[[2017]]},&quot;page&quot;:&quot;1529-1540&quot;,&quot;abstract&quot;:&quot;Production in many ecosystems is co-limited by multiple elements. While a known suite of drivers associated with nutrient sources, nutrient transport, and internal processing controls concentrations of phosphorus (P) and nitrogen (N) in lakes, much less is known about whether the drivers of single nutrient concentrations can also explain spatial or temporal variation in lake N:P stoichiometry. Predicting stoichiometry might be more complex than predicting concentrations of individual elements because some drivers have similar relationships with N and P, leading to a weak relationship with their ratio. Further, the dominant controls on elemental concentrations likely vary across regions, resulting in context dependent relationships between drivers, lake nutrients and their ratios. Here, we examine whether known drivers of N and P concentrations can explain variation in N:P stoichiometry, and whether explaining variation in stoichiometry differs across regions. We examined drivers of N:P in ~2,700 lakes at a sub-continental scale and two large regions nested within the sub-continental study area that have contrasting ecological context, including differences in the dominant type of land cover (agriculture vs. forest). At the sub-continental scale, lake nutrient concentrations were correlated with nutrient loading and lake internal processing, but stoichiometry was only weakly correlated to drivers of lake nutrients. At the regional scale, drivers that explained variation in nutrients and stoichiometry differed between regions. In the Midwestern U.S. region, dominated by agricultural land use, lake depth and the percentage of row crop agriculture were strong predictors of stoichiometry because only phosphorus was related to lake depth and only nitrogen was related to the percentage of row crop agriculture. In contrast, all drivers were related to N and P in similar ways in the Northeastern U.S. region, leading to weak relationships between drivers and stoichiometry. Our results suggest ecological context mediates controls on lake nutrients and stoichiometry. Predicting stoichiometry was generally more difficult than predicting nutrient concentrations, but human activity may decouple N and P, leading to better prediction of N:P stoichiometry in regions with high anthropogenic activity.&quot;,&quot;issue&quot;:&quot;5&quot;,&quot;volume&quot;:&quot;27&quot;,&quot;container-title-short&quot;:&quot;&quot;},&quot;isTemporary&quot;:false}]},{&quot;citationID&quot;:&quot;MENDELEY_CITATION_7c798455-edbc-4f1e-ab4f-597425096b4f&quot;,&quot;properties&quot;:{&quot;noteIndex&quot;:0},&quot;isEdited&quot;:false,&quot;manualOverride&quot;:{&quot;isManuallyOverridden&quot;:false,&quot;citeprocText&quot;:&quot;(Lin et al., 2021)&quot;,&quot;manualOverrideText&quot;:&quot;&quot;},&quot;citationTag&quot;:&quot;MENDELEY_CITATION_v3_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&quot;,&quot;citationItems&quot;:[{&quot;id&quot;:&quot;f2d9624e-749c-3c12-94e0-fe3e8a3253c0&quot;,&quot;itemData&quot;:{&quot;type&quot;:&quot;article-journal&quot;,&quot;id&quot;:&quot;f2d9624e-749c-3c12-94e0-fe3e8a3253c0&quot;,&quot;title&quot;:&quot;Context is Everything: Interacting Inputs and Landscape Characteristics Control Stream Nitrogen&quot;,&quot;author&quot;:[{&quot;family&quot;:&quot;Lin&quot;,&quot;given&quot;:&quot;Jiajia&quot;,&quot;parse-names&quot;:false,&quot;dropping-particle&quot;:&quot;&quot;,&quot;non-dropping-particle&quot;:&quot;&quot;},{&quot;family&quot;:&quot;Compton&quot;,&quot;given&quot;:&quot;Jana E.&quot;,&quot;parse-names&quot;:false,&quot;dropping-particle&quot;:&quot;&quot;,&quot;non-dropping-particle&quot;:&quot;&quot;},{&quot;family&quot;:&quot;Hill&quot;,&quot;given&quot;:&quot;Ryan A.&quot;,&quot;parse-names&quot;:false,&quot;dropping-particle&quot;:&quot;&quot;,&quot;non-dropping-particle&quot;:&quot;&quot;},{&quot;family&quot;:&quot;Herlihy&quot;,&quot;given&quot;:&quot;Alan T.&quot;,&quot;parse-names&quot;:false,&quot;dropping-particle&quot;:&quot;&quot;,&quot;non-dropping-particle&quot;:&quot;&quot;},{&quot;family&quot;:&quot;Sabo&quot;,&quot;given&quot;:&quot;Robert D.&quot;,&quot;parse-names&quot;:false,&quot;dropping-particle&quot;:&quot;&quot;,&quot;non-dropping-particle&quot;:&quot;&quot;},{&quot;family&quot;:&quot;Brooks&quot;,&quot;given&quot;:&quot;J. Renée&quot;,&quot;parse-names&quot;:false,&quot;dropping-particle&quot;:&quot;&quot;,&quot;non-dropping-particle&quot;:&quot;&quot;},{&quot;family&quot;:&quot;Weber&quot;,&quot;given&quot;:&quot;Marc&quot;,&quot;parse-names&quot;:false,&quot;dropping-particle&quot;:&quot;&quot;,&quot;non-dropping-particle&quot;:&quot;&quot;},{&quot;family&quot;:&quot;Pickard&quot;,&quot;given&quot;:&quot;Brian&quot;,&quot;parse-names&quot;:false,&quot;dropping-particle&quot;:&quot;&quot;,&quot;non-dropping-particle&quot;:&quot;&quot;},{&quot;family&quot;:&quot;Paulsen&quot;,&quot;given&quot;:&quot;Steve G.&quot;,&quot;parse-names&quot;:false,&quot;dropping-particle&quot;:&quot;&quot;,&quot;non-dropping-particle&quot;:&quot;&quot;},{&quot;family&quot;:&quot;Stoddard&quot;,&quot;given&quot;:&quot;John L.&quot;,&quot;parse-names&quot;:false,&quot;dropping-particle&quot;:&quot;&quot;,&quot;non-dropping-particle&quot;:&quot;&quot;}],&quot;container-title&quot;:&quot;Environmental Science &amp; Technology&quot;,&quot;DOI&quot;:&quot;10.1021/acs.est.0c07102&quot;,&quot;ISSN&quot;:&quot;0013-936X&quot;,&quot;issued&quot;:{&quot;date-parts&quot;:[[2021]]},&quot;container-title-short&quot;:&quot;&quot;},&quot;isTemporary&quot;:false}]},{&quot;citationID&quot;:&quot;MENDELEY_CITATION_26594606-1a6a-4f2a-8650-b0bf878fd393&quot;,&quot;properties&quot;:{&quot;noteIndex&quot;:0},&quot;isEdited&quot;:false,&quot;manualOverride&quot;:{&quot;isManuallyOverridden&quot;:false,&quot;citeprocText&quot;:&quot;(Basu et al., 2011)&quot;,&quot;manualOverrideText&quot;:&quot;&quot;},&quot;citationTag&quot;:&quot;MENDELEY_CITATION_v3_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&quot;,&quot;citationItems&quot;:[{&quot;id&quot;:&quot;6966dc73-2670-38dc-a777-3aafaf0f5ce7&quot;,&quot;itemData&quot;:{&quot;type&quot;:&quot;article-journal&quot;,&quot;id&quot;:&quot;6966dc73-2670-38dc-a777-3aafaf0f5ce7&quot;,&quot;title&quot;:&quot;Hydrologic and biogeochemical functioning of intensively managed catchments: A synthesis of top-down analyses&quot;,&quot;author&quot;:[{&quot;family&quot;:&quot;Basu&quot;,&quot;given&quot;:&quot;Nandita B&quot;,&quot;parse-names&quot;:false,&quot;dropping-particle&quot;:&quot;&quot;,&quot;non-dropping-particle&quot;:&quot;&quot;},{&quot;family&quot;:&quot;Thompson&quot;,&quot;given&quot;:&quot;Sally E&quot;,&quot;parse-names&quot;:false,&quot;dropping-particle&quot;:&quot;&quot;,&quot;non-dropping-particle&quot;:&quot;&quot;},{&quot;family&quot;:&quot;Suresh&quot;,&quot;given&quot;:&quot;P&quot;,&quot;parse-names&quot;:false,&quot;dropping-particle&quot;:&quot;&quot;,&quot;non-dropping-particle&quot;:&quot;&quot;},{&quot;family&quot;:&quot;Rao&quot;,&quot;given&quot;:&quot;C&quot;,&quot;parse-names&quot;:false,&quot;dropping-particle&quot;:&quot;&quot;,&quot;non-dropping-particle&quot;:&quot;&quot;}],&quot;container-title&quot;:&quot;Water Resources Research&quot;,&quot;accessed&quot;:{&quot;date-parts&quot;:[[2021,6,4]]},&quot;DOI&quot;:&quot;10.1029/2011WR010800&quot;,&quot;URL&quot;:&quot;https://agupubs.onlinelibrary.wiley.com/doi/full/10.1029/2011WR010800&quot;,&quot;issued&quot;:{&quot;date-parts&quot;:[[2011,10,1]]},&quot;abstract&quot;:&quot;[1] This paper synthesizes a 3-year collaborative effort to characterize the biogeochemical and hydrological features of intensively managed agricultural catchments by combining data analysis, modeling, and preliminary hypothesis testing. The specific focus was on the Midwestern region of the United States. The results suggest that: (1) water management, specifically the homogenization of evapotranspiration losses driven by mono-cultural vegetation cover, and the homogenization of runoff generation driven by artificial drainage, has created engineered, predictable hydrologic systems; (2) nutrient and pesticide management, specifically their regular applications have created two kinds of biogeochemical export regimes: chemostatic (low variability in concentration as exhibited by nitrate) and episodic (high variability in concentration as exhibited by pesticides); (3) coupled mass-balance models for water and solutes reproduce these two regimes as a function of chemical rate constants. Phosphorus transport regimes were found to be episodic at smaller spatial scales, but chemostatic at larger scales. Chemostatic response dominates in transport-limited catchments that have internal sources of the solute to buffer the periodicity in episodic inputs, while episodic response dominates in source-limited catchments. The shift from episodic nitrate export in pristine catchments to chemostatic regimes in managed watersheds was attributed to legacy stores of nitrogen (built from continued fertilizer applications) that buffer interannual variations in biogeochemical processing. Fast degradation kinetics of pesticides prevents the build-up of legacy sources, and leads to episodic export. Analytical expressions were derived for the probability density functions of solute delivery ratio as a function of the stochastics of rainfall-runoff events and biogeochemical controls. Citation: Basu, N. B., S. E. Thompson, and P. S. C. Rao (2011), Hydrologic and biogeochemical functioning of intensively managed catchments: A synthesis of top-down analyses, Water Resour. Res., 47, W00J15, doi:10.1029/2011WR010800.&quot;,&quot;publisher&quot;:&quot;John Wiley &amp; Sons, Ltd&quot;,&quot;issue&quot;:&quot;10&quot;,&quot;volume&quot;:&quot;47&quot;,&quot;container-title-short&quot;:&quot;&quot;},&quot;isTemporary&quot;:false}]},{&quot;citationID&quot;:&quot;MENDELEY_CITATION_0f9155cd-70c9-437b-b4cd-1338fc064fcf&quot;,&quot;properties&quot;:{&quot;noteIndex&quot;:0},&quot;isEdited&quot;:false,&quot;manualOverride&quot;:{&quot;isManuallyOverridden&quot;:false,&quot;citeprocText&quot;:&quot;(Maranger et al., 2018)&quot;,&quot;manualOverrideText&quot;:&quot;&quot;},&quot;citationTag&quot;:&quot;MENDELEY_CITATION_v3_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&quot;,&quot;citationItems&quot;:[{&quot;id&quot;:&quot;1394af4c-a7d0-3f11-953c-4b5fa9f6c498&quot;,&quot;itemData&quot;:{&quot;type&quot;:&quot;article-journal&quot;,&quot;id&quot;:&quot;1394af4c-a7d0-3f11-953c-4b5fa9f6c498&quot;,&quot;title&quot;:&quot;Stoichiometry of carbon, nitrogen, and phosphorus through the freshwater pipe&quot;,&quot;author&quot;:[{&quot;family&quot;:&quot;Maranger&quot;,&quot;given&quot;:&quot;Roxane&quot;,&quot;parse-names&quot;:false,&quot;dropping-particle&quot;:&quot;&quot;,&quot;non-dropping-particle&quot;:&quot;&quot;},{&quot;family&quot;:&quot;Jones&quot;,&quot;given&quot;:&quot;Stuart E.&quot;,&quot;parse-names&quot;:false,&quot;dropping-particle&quot;:&quot;&quot;,&quot;non-dropping-particle&quot;:&quot;&quot;},{&quot;family&quot;:&quot;Cotner&quot;,&quot;given&quot;:&quot;James B.&quot;,&quot;parse-names&quot;:false,&quot;dropping-particle&quot;:&quot;&quot;,&quot;non-dropping-particle&quot;:&quot;&quot;}],&quot;container-title&quot;:&quot;Limnology and Oceanography Letters&quot;,&quot;accessed&quot;:{&quot;date-parts&quot;:[[2021,11,7]]},&quot;DOI&quot;:&quot;10.1002/LOL2.10080&quot;,&quot;ISSN&quot;:&quot;2378-2242&quot;,&quot;URL&quot;:&quot;https://onlinelibrary.wiley.com/doi/full/10.1002/lol2.10080&quot;,&quot;issued&quot;:{&quot;date-parts&quot;:[[2018,6,1]]},&quot;page&quot;:&quot;89-101&quot;,&quot;abstract&quot;:&quot;The \&quot; freshwater pipe \&quot; concept has improved our understanding of freshwater carbon (C) cycling, however, it has rarely been applied to macronutrients such as nitrogen (N) or phosphorus (P). Here, we synthesize knowl-edge of the processing of C, N, and P together in freshwaters from land to the ocean. We compared flux esti-mates into and out of the N and P \&quot; pipes \&quot; and showed the net removal rates of N and P by inland waters were less than those for C. The C : N : P stoichiometry of inland water inputs vs. exports differed due to large respiratory C and N losses, and efficient P burial in inland waters. Residence time plays a critical role in the processing of these elements through the pipe, where higher water residence times from streams to lakes results in substantial increases in C : N, C : P, and N : P ratios.&quot;,&quot;publisher&quot;:&quot;John Wiley &amp; Sons, Ltd&quot;,&quot;issue&quot;:&quot;3&quot;,&quot;volume&quot;:&quot;3&quot;,&quot;container-title-short&quot;:&quot;&quot;},&quot;isTemporary&quot;:false}]},{&quot;citationID&quot;:&quot;MENDELEY_CITATION_db199c0e-e5e1-4fb4-991e-2302631d23bf&quot;,&quot;properties&quot;:{&quot;noteIndex&quot;:0},&quot;isEdited&quot;:false,&quot;manualOverride&quot;:{&quot;isManuallyOverridden&quot;:false,&quot;citeprocText&quot;:&quot;(Omernik, 1987)&quot;,&quot;manualOverrideText&quot;:&quot;&quot;},&quot;citationTag&quot;:&quot;MENDELEY_CITATION_v3_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&quot;,&quot;citationItems&quot;:[{&quot;id&quot;:&quot;28addc78-5189-3e5d-9615-f0af5e94266e&quot;,&quot;itemData&quot;:{&quot;type&quot;:&quot;article-journal&quot;,&quot;id&quot;:&quot;28addc78-5189-3e5d-9615-f0af5e94266e&quot;,&quot;title&quot;:&quot;Ecoregions of the Conterminous United States&quot;,&quot;author&quot;:[{&quot;family&quot;:&quot;Omernik&quot;,&quot;given&quot;:&quot;James M.&quot;,&quot;parse-names&quot;:false,&quot;dropping-particle&quot;:&quot;&quot;,&quot;non-dropping-particle&quot;:&quot;&quot;}],&quot;container-title&quot;:&quot;Annals of the Association of American Geographers&quot;,&quot;accessed&quot;:{&quot;date-parts&quot;:[[2022,4,12]]},&quot;DOI&quot;:&quot;10.1111/J.1467-8306.1987.TB00149.X&quot;,&quot;ISSN&quot;:&quot;1467-8306&quot;,&quot;URL&quot;:&quot;https://onlinelibrary.wiley.com/doi/full/10.1111/j.1467-8306.1987.tb00149.x&quot;,&quot;issued&quot;:{&quot;date-parts&quot;:[[1987,3,1]]},&quot;page&quot;:&quot;118-125&quot;,&quot;abstract&quot;:&quot;A map of ccorcgions of the conterminous United States has been compiled to assist managers of aquatic and terrestrial resources in understanding the regional patterns of the realistically attainable quality of these resources. The ecoregions are based on perceived patterns of a combination of causal and integrative factors including land use, land surface form, potential natural vegetation, and soils. A synoptic approach similar to that used to define thcsc ccorcgions is also useful for applications of the map. Initial efforts to use the framework are at the state level of resource management; they center on aquatic ccosystcma - mainly attainable ranges in chemical quality, biotic assemblages, and lake trophic state. © 1987, Taylor &amp; Francis Group, LLC. All rights reserved.&quot;,&quot;publisher&quot;:&quot;John Wiley &amp; Sons, Ltd&quot;,&quot;issue&quot;:&quot;1&quot;,&quot;volume&quot;:&quot;77&quot;,&quot;container-title-short&quot;:&quot;&quot;},&quot;isTemporary&quot;:false}]},{&quot;citationID&quot;:&quot;MENDELEY_CITATION_aa1714d6-d0c3-422c-ad73-0f02b59bdfd8&quot;,&quot;properties&quot;:{&quot;noteIndex&quot;:0},&quot;isEdited&quot;:false,&quot;manualOverride&quot;:{&quot;isManuallyOverridden&quot;:false,&quot;citeprocText&quot;:&quot;(Elser et al., 2011)&quot;,&quot;manualOverrideText&quot;:&quot;&quot;},&quot;citationTag&quot;:&quot;MENDELEY_CITATION_v3_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&quot;,&quot;citationItems&quot;:[{&quot;id&quot;:&quot;d647dca0-ee8b-3b97-9b44-9b4912fc658d&quot;,&quot;itemData&quot;:{&quot;type&quot;:&quot;article-journal&quot;,&quot;id&quot;:&quot;d647dca0-ee8b-3b97-9b44-9b4912fc658d&quot;,&quot;title&quot;:&quot;Phosphorus and Nitrogen Limitation of Phytoplankton Growth in the Freshwaters of North America: A Review and Critique of Experimental Enrichments&quot;,&quot;author&quot;:[{&quot;family&quot;:&quot;Elser&quot;,&quot;given&quot;:&quot;James J&quot;,&quot;parse-names&quot;:false,&quot;dropping-particle&quot;:&quot;&quot;,&quot;non-dropping-particle&quot;:&quot;&quot;},{&quot;family&quot;:&quot;Marzolf&quot;,&quot;given&quot;:&quot;Erich R&quot;,&quot;parse-names&quot;:false,&quot;dropping-particle&quot;:&quot;&quot;,&quot;non-dropping-particle&quot;:&quot;&quot;},{&quot;family&quot;:&quot;Goldrnan&quot;,&quot;given&quot;:&quot;Charles R&quot;,&quot;parse-names&quot;:false,&quot;dropping-particle&quot;:&quot;&quot;,&quot;non-dropping-particle&quot;:&quot;&quot;},{&quot;family&quot;:&quot;Marnoif&quot;,&quot;given&quot;:&quot;E R&quot;,&quot;parse-names&quot;:false,&quot;dropping-particle&quot;:&quot;&quot;,&quot;non-dropping-particle&quot;:&quot;&quot;},{&quot;family&quot;:&quot;Goldman&quot;,&quot;given&quot;:&quot;C 8&quot;,&quot;parse-names&quot;:false,&quot;dropping-particle&quot;:&quot;&quot;,&quot;non-dropping-particle&quot;:&quot;&quot;}],&quot;container-title&quot;:&quot;https://doi.org/10.1139/f90-165&quot;,&quot;accessed&quot;:{&quot;date-parts&quot;:[[2022,7,17]]},&quot;DOI&quot;:&quot;10.1139/F90-165&quot;,&quot;ISSN&quot;:&quot;0706-652X&quot;,&quot;URL&quot;:&quot;https://cdnsciencepub.com/doi/10.1139/f90-165&quot;,&quot;issued&quot;:{&quot;date-parts&quot;:[[2011]]},&quot;page&quot;:&quot;1468-1477&quot;,&quot;abstract&quot;:&quot;While phosphorus is generally considered to be the primary nutrient limiting algal growth in lakes, limitation of algal growth by nitrogen has been observed in freshwater. It is also commonly obser...&quot;,&quot;publisher&quot;:&quot; NRC Research Press Ottawa, Canada &quot;,&quot;issue&quot;:&quot;7&quot;,&quot;volume&quot;:&quot;47&quot;,&quot;container-title-short&quot;:&quot;&quot;},&quot;isTemporary&quot;:false}]},{&quot;citationID&quot;:&quot;MENDELEY_CITATION_56756781-8980-473e-9e8c-da913a32cab0&quot;,&quot;properties&quot;:{&quot;noteIndex&quot;:0},&quot;isEdited&quot;:false,&quot;manualOverride&quot;:{&quot;isManuallyOverridden&quot;:false,&quot;citeprocText&quot;:&quot;(Downing &amp;#38; McCauley, 1992)&quot;,&quot;manualOverrideText&quot;:&quot;&quot;},&quot;citationTag&quot;:&quot;MENDELEY_CITATION_v3_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&quot;,&quot;citationItems&quot;:[{&quot;id&quot;:&quot;d210b404-2647-3d21-966b-23fb5a1d5e57&quot;,&quot;itemData&quot;:{&quot;type&quot;:&quot;article-journal&quot;,&quot;id&quot;:&quot;d210b404-2647-3d21-966b-23fb5a1d5e57&quot;,&quot;title&quot;:&quot;The nitrogen : phosphorus relationship in lakes&quot;,&quot;author&quot;:[{&quot;family&quot;:&quot;Downing&quot;,&quot;given&quot;:&quot;John A.&quot;,&quot;parse-names&quot;:false,&quot;dropping-particle&quot;:&quot;&quot;,&quot;non-dropping-particle&quot;:&quot;&quot;},{&quot;family&quot;:&quot;McCauley&quot;,&quot;given&quot;:&quot;Edward&quot;,&quot;parse-names&quot;:false,&quot;dropping-particle&quot;:&quot;&quot;,&quot;non-dropping-particle&quot;:&quot;&quot;}],&quot;container-title&quot;:&quot;Limnology and Oceanography&quot;,&quot;accessed&quot;:{&quot;date-parts&quot;:[[2022,5,11]]},&quot;DOI&quot;:&quot;10.4319/LO.1992.37.5.0936&quot;,&quot;ISSN&quot;:&quot;1939-5590&quot;,&quot;URL&quot;:&quot;https://onlinelibrary.wiley.com/doi/full/10.4319/lo.1992.37.5.0936&quot;,&quot;issued&quot;:{&quot;date-parts&quot;:[[1992,7,1]]},&quot;page&quot;:&quot;936-945&quot;,&quot;abstract&quot;:&quot;This article is in Free Access Publication and may be downloaded using the “Download Full Text PDF” link at right. © 1992, by the Association for the Sciences of Limnology and Oceanography, Inc.&quot;,&quot;publisher&quot;:&quot;John Wiley &amp; Sons, Ltd&quot;,&quot;issue&quot;:&quot;5&quot;,&quot;volume&quot;:&quot;37&quot;,&quot;container-title-short&quot;:&quot;&quot;},&quot;isTemporary&quot;:false}]},{&quot;citationID&quot;:&quot;MENDELEY_CITATION_d46d3cbf-c468-4e32-811b-20de685d8efc&quot;,&quot;properties&quot;:{&quot;noteIndex&quot;:0},&quot;isEdited&quot;:false,&quot;manualOverride&quot;:{&quot;isManuallyOverridden&quot;:false,&quot;citeprocText&quot;:&quot;(Redfield, 1958)&quot;,&quot;manualOverrideText&quot;:&quot;&quot;},&quot;citationTag&quot;:&quot;MENDELEY_CITATION_v3_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&quot;,&quot;citationItems&quot;:[{&quot;id&quot;:&quot;b6972ef9-2637-3fb3-8b48-1f6e41e11d0f&quot;,&quot;itemData&quot;:{&quot;type&quot;:&quot;article-journal&quot;,&quot;id&quot;:&quot;b6972ef9-2637-3fb3-8b48-1f6e41e11d0f&quot;,&quot;title&quot;:&quot;THE BIOLOGICAL CONTROL OF CHEMICAL FACTORS IN THE ENVIRONMENT&quot;,&quot;author&quot;:[{&quot;family&quot;:&quot;Redfield&quot;,&quot;given&quot;:&quot;Alfred C.&quot;,&quot;parse-names&quot;:false,&quot;dropping-particle&quot;:&quot;&quot;,&quot;non-dropping-particle&quot;:&quot;&quot;}],&quot;container-title&quot;:&quot;American Scientist&quot;,&quot;accessed&quot;:{&quot;date-parts&quot;:[[2020,6,5]]},&quot;URL&quot;:&quot;http://www.jstor.org/stable/27827150&quot;,&quot;issued&quot;:{&quot;date-parts&quot;:[[1958]]},&quot;page&quot;:&quot;230A-221&quot;,&quot;issue&quot;:&quot;3&quot;,&quot;volume&quot;:&quot;46&quot;,&quot;container-title-short&quot;:&quot;&quot;},&quot;isTemporary&quot;:false}]},{&quot;citationID&quot;:&quot;MENDELEY_CITATION_e244c36c-0532-4f38-b23a-ce29b82a01ea&quot;,&quot;properties&quot;:{&quot;noteIndex&quot;:0},&quot;isEdited&quot;:false,&quot;manualOverride&quot;:{&quot;isManuallyOverridden&quot;:false,&quot;citeprocText&quot;:&quot;(Maranger et al., 2018)&quot;,&quot;manualOverrideText&quot;:&quot;&quot;},&quot;citationTag&quot;:&quot;MENDELEY_CITATION_v3_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&quot;,&quot;citationItems&quot;:[{&quot;id&quot;:&quot;1394af4c-a7d0-3f11-953c-4b5fa9f6c498&quot;,&quot;itemData&quot;:{&quot;type&quot;:&quot;article-journal&quot;,&quot;id&quot;:&quot;1394af4c-a7d0-3f11-953c-4b5fa9f6c498&quot;,&quot;title&quot;:&quot;Stoichiometry of carbon, nitrogen, and phosphorus through the freshwater pipe&quot;,&quot;author&quot;:[{&quot;family&quot;:&quot;Maranger&quot;,&quot;given&quot;:&quot;Roxane&quot;,&quot;parse-names&quot;:false,&quot;dropping-particle&quot;:&quot;&quot;,&quot;non-dropping-particle&quot;:&quot;&quot;},{&quot;family&quot;:&quot;Jones&quot;,&quot;given&quot;:&quot;Stuart E.&quot;,&quot;parse-names&quot;:false,&quot;dropping-particle&quot;:&quot;&quot;,&quot;non-dropping-particle&quot;:&quot;&quot;},{&quot;family&quot;:&quot;Cotner&quot;,&quot;given&quot;:&quot;James B.&quot;,&quot;parse-names&quot;:false,&quot;dropping-particle&quot;:&quot;&quot;,&quot;non-dropping-particle&quot;:&quot;&quot;}],&quot;container-title&quot;:&quot;Limnology and Oceanography Letters&quot;,&quot;accessed&quot;:{&quot;date-parts&quot;:[[2021,11,7]]},&quot;DOI&quot;:&quot;10.1002/LOL2.10080&quot;,&quot;ISSN&quot;:&quot;2378-2242&quot;,&quot;URL&quot;:&quot;https://onlinelibrary.wiley.com/doi/full/10.1002/lol2.10080&quot;,&quot;issued&quot;:{&quot;date-parts&quot;:[[2018,6,1]]},&quot;page&quot;:&quot;89-101&quot;,&quot;abstract&quot;:&quot;The \&quot; freshwater pipe \&quot; concept has improved our understanding of freshwater carbon (C) cycling, however, it has rarely been applied to macronutrients such as nitrogen (N) or phosphorus (P). Here, we synthesize knowl-edge of the processing of C, N, and P together in freshwaters from land to the ocean. We compared flux esti-mates into and out of the N and P \&quot; pipes \&quot; and showed the net removal rates of N and P by inland waters were less than those for C. The C : N : P stoichiometry of inland water inputs vs. exports differed due to large respiratory C and N losses, and efficient P burial in inland waters. Residence time plays a critical role in the processing of these elements through the pipe, where higher water residence times from streams to lakes results in substantial increases in C : N, C : P, and N : P ratios.&quot;,&quot;publisher&quot;:&quot;John Wiley &amp; Sons, Ltd&quot;,&quot;issue&quot;:&quot;3&quot;,&quot;volume&quot;:&quot;3&quot;,&quot;container-title-short&quot;:&quot;&quot;},&quot;isTemporary&quot;:false}]},{&quot;citationID&quot;:&quot;MENDELEY_CITATION_b15fe773-580d-434d-9c55-aa1951e3386b&quot;,&quot;properties&quot;:{&quot;noteIndex&quot;:0},&quot;isEdited&quot;:false,&quot;manualOverride&quot;:{&quot;isManuallyOverridden&quot;:false,&quot;citeprocText&quot;:&quot;(Carpenter et al., 2011)&quot;,&quot;manualOverrideText&quot;:&quot;&quot;},&quot;citationTag&quot;:&quot;MENDELEY_CITATION_v3_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&quot;,&quot;citationItems&quot;:[{&quot;id&quot;:&quot;88420840-b753-3810-9cca-a8566667ac83&quot;,&quot;itemData&quot;:{&quot;type&quot;:&quot;article-journal&quot;,&quot;id&quot;:&quot;88420840-b753-3810-9cca-a8566667ac83&quot;,&quot;title&quot;:&quot;State of the World's Freshwater Ecosystems: Physical, Chemical, and Biological Changes&quot;,&quot;author&quot;:[{&quot;family&quot;:&quot;Carpenter&quot;,&quot;given&quot;:&quot;Stephen R.&quot;,&quot;parse-names&quot;:false,&quot;dropping-particle&quot;:&quot;&quot;,&quot;non-dropping-particle&quot;:&quot;&quot;},{&quot;family&quot;:&quot;Stanley&quot;,&quot;given&quot;:&quot;Emily H.&quot;,&quot;parse-names&quot;:false,&quot;dropping-particle&quot;:&quot;&quot;,&quot;non-dropping-particle&quot;:&quot;&quot;},{&quot;family&quot;:&quot;Zanden&quot;,&quot;given&quot;:&quot;M. Jake&quot;,&quot;parse-names&quot;:false,&quot;dropping-particle&quot;:&quot;vander&quot;,&quot;non-dropping-particle&quot;:&quot;&quot;}],&quot;container-title&quot;:&quot;https://doi.org/10.1146/annurev-environ-021810-094524&quot;,&quot;accessed&quot;:{&quot;date-parts&quot;:[[2021,8,30]]},&quot;DOI&quot;:&quot;10.1146/ANNUREV-ENVIRON-021810-094524&quot;,&quot;URL&quot;:&quot;https://www.annualreviews.org/doi/abs/10.1146/annurev-environ-021810-094524&quot;,&quot;issued&quot;:{&quot;date-parts&quot;:[[2011,10,24]]},&quot;page&quot;:&quot;75-99&quot;,&quot;abstract&quot;:&quot;Surface freshwaters—lakes, reservoirs, and rivers—are among the most extensively altered ecosystems on Earth. Transformations include changes in the morphology of rivers and lakes, hydrology, bioge...&quot;,&quot;publisher&quot;:&quot; Annual Reviews &quot;,&quot;volume&quot;:&quot;36&quot;,&quot;container-title-short&quot;:&quot;&quot;},&quot;isTemporary&quot;:false}]},{&quot;citationID&quot;:&quot;MENDELEY_CITATION_aefd33dc-964e-45ef-a4bc-2c3e87d3603a&quot;,&quot;properties&quot;:{&quot;noteIndex&quot;:0},&quot;isEdited&quot;:false,&quot;manualOverride&quot;:{&quot;isManuallyOverridden&quot;:false,&quot;citeprocText&quot;:&quot;(Stanley et al., 2019)&quot;,&quot;manualOverrideText&quot;:&quot;&quot;},&quot;citationTag&quot;:&quot;MENDELEY_CITATION_v3_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&quot;,&quot;citationItems&quot;:[{&quot;id&quot;:&quot;4ebddaec-49a7-3315-a894-75cdb158077c&quot;,&quot;itemData&quot;:{&quot;type&quot;:&quot;article-journal&quot;,&quot;id&quot;:&quot;4ebddaec-49a7-3315-a894-75cdb158077c&quot;,&quot;title&quot;:&quot;Biases in lake water quality sampling and implications for macroscale research&quot;,&quot;author&quot;:[{&quot;family&quot;:&quot;Stanley&quot;,&quot;given&quot;:&quot;Emily H.&quot;,&quot;parse-names&quot;:false,&quot;dropping-particle&quot;:&quot;&quot;,&quot;non-dropping-particle&quot;:&quot;&quot;},{&quot;family&quot;:&quot;Collins&quot;,&quot;given&quot;:&quot;Sarah M.&quot;,&quot;parse-names&quot;:false,&quot;dropping-particle&quot;:&quot;&quot;,&quot;non-dropping-particle&quot;:&quot;&quot;},{&quot;family&quot;:&quot;Lottig&quot;,&quot;given&quot;:&quot;Noah R.&quot;,&quot;parse-names&quot;:false,&quot;dropping-particle&quot;:&quot;&quot;,&quot;non-dropping-particle&quot;:&quot;&quot;},{&quot;family&quot;:&quot;Oliver&quot;,&quot;given&quot;:&quot;Samantha K.&quot;,&quot;parse-names&quot;:false,&quot;dropping-particle&quot;:&quot;&quot;,&quot;non-dropping-particle&quot;:&quot;&quot;},{&quot;family&quot;:&quot;Webster&quot;,&quot;given&quot;:&quot;Katherine E.&quot;,&quot;parse-names&quot;:false,&quot;dropping-particle&quot;:&quot;&quot;,&quot;non-dropping-particle&quot;:&quot;&quot;},{&quot;family&quot;:&quot;Cheruvelil&quot;,&quot;given&quot;:&quot;Kendra S.&quot;,&quot;parse-names&quot;:false,&quot;dropping-particle&quot;:&quot;&quot;,&quot;non-dropping-particle&quot;:&quot;&quot;},{&quot;family&quot;:&quot;Soranno&quot;,&quot;given&quot;:&quot;Patricia A.&quot;,&quot;parse-names&quot;:false,&quot;dropping-particle&quot;:&quot;&quot;,&quot;non-dropping-particle&quot;:&quot;&quot;}],&quot;container-title&quot;:&quot;Limnology and Oceanography&quot;,&quot;accessed&quot;:{&quot;date-parts&quot;:[[2022,4,25]]},&quot;DOI&quot;:&quot;10.1002/lno.11136&quot;,&quot;ISSN&quot;:&quot;0024-3590&quot;,&quot;URL&quot;:&quot;https://doi.org/10.1002/lno.11136&quot;,&quot;issued&quot;:{&quot;date-parts&quot;:[[2019,7,11]]},&quot;page&quot;:&quot;1572-1585&quot;,&quot;issue&quot;:&quot;4&quot;,&quot;volume&quot;:&quot;64&quot;,&quot;container-title-short&quot;:&quot;&quot;},&quot;isTemporary&quot;:false}]},{&quot;citationID&quot;:&quot;MENDELEY_CITATION_2283d741-a9b5-44fb-84a0-8ad17cd95c23&quot;,&quot;properties&quot;:{&quot;noteIndex&quot;:0},&quot;isEdited&quot;:false,&quot;manualOverride&quot;:{&quot;isManuallyOverridden&quot;:false,&quot;citeprocText&quot;:&quot;(USEPA, 2022)&quot;,&quot;manualOverrideText&quot;:&quot;&quot;},&quot;citationTag&quot;:&quot;MENDELEY_CITATION_v3_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&quot;,&quot;citationItems&quot;:[{&quot;id&quot;:&quot;b2101a9a-c181-3ac2-bc9f-8c05130228be&quot;,&quot;itemData&quot;:{&quot;type&quot;:&quot;article-journal&quot;,&quot;id&quot;:&quot;b2101a9a-c181-3ac2-bc9f-8c05130228be&quot;,&quot;title&quot;:&quot;National Lakes Assessment 2017: Technical Support Document. EPA 841‐R‐22‐001&quot;,&quot;author&quot;:[{&quot;family&quot;:&quot;USEPA&quot;,&quot;given&quot;:&quot;&quot;,&quot;parse-names&quot;:false,&quot;dropping-particle&quot;:&quot;&quot;,&quot;non-dropping-particle&quot;:&quot;&quot;}],&quot;container-title&quot;:&quot;U.S. Environmental Protection Agency, Office of Water and Office of Research and Development&quot;,&quot;accessed&quot;:{&quot;date-parts&quot;:[[2022,7,19]]},&quot;URL&quot;:&quot;. https://www.epa.gov/national‐aquatic‐ resource‐surveys/national‐lakes‐assessment‐2017‐technical‐support‐document&quot;,&quot;issued&quot;:{&quot;date-parts&quot;:[[2022]]},&quot;container-title-short&quot;:&quot;&quot;},&quot;isTemporary&quot;:false}]},{&quot;citationID&quot;:&quot;MENDELEY_CITATION_6b71160e-6a7c-4a7e-aeac-c1140f3c6e11&quot;,&quot;properties&quot;:{&quot;noteIndex&quot;:0},&quot;isEdited&quot;:false,&quot;manualOverride&quot;:{&quot;isManuallyOverridden&quot;:false,&quot;citeprocText&quot;:&quot;(USEPA, 2007b, 2011, 2017a)&quot;,&quot;manualOverrideText&quot;:&quot;&quot;},&quot;citationTag&quot;:&quot;MENDELEY_CITATION_v3_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&quot;,&quot;citationItems&quot;:[{&quot;id&quot;:&quot;a3f6253b-87dd-3451-b3e3-5aaeafe7f2e9&quot;,&quot;itemData&quot;:{&quot;type&quot;:&quot;article-journal&quot;,&quot;id&quot;:&quot;a3f6253b-87dd-3451-b3e3-5aaeafe7f2e9&quot;,&quot;title&quot;:&quot;National Lakes Assessment 2017. Field Operations Manual. EPA 841-B-16-002&quot;,&quot;author&quot;:[{&quot;family&quot;:&quot;USEPA&quot;,&quot;given&quot;:&quot;&quot;,&quot;parse-names&quot;:false,&quot;dropping-particle&quot;:&quot;&quot;,&quot;non-dropping-particle&quot;:&quot;&quot;}],&quot;container-title&quot;:&quot;U.S. Environmental Protection Agency, Washington, DC&quot;,&quot;accessed&quot;:{&quot;date-parts&quot;:[[2022,7,19]]},&quot;URL&quot;:&quot;https://www.epa.gov/national-aquatic-resource-surveys/national-lakes-assessment-2017-field-operations-manual&quot;,&quot;issued&quot;:{&quot;date-parts&quot;:[[2017]]}},&quot;isTemporary&quot;:false},{&quot;id&quot;:&quot;4101a3ac-e00a-38db-81e0-ac15d6cccafc&quot;,&quot;itemData&quot;:{&quot;type&quot;:&quot;article-journal&quot;,&quot;id&quot;:&quot;4101a3ac-e00a-38db-81e0-ac15d6cccafc&quot;,&quot;title&quot;:&quot;2012 National Lakes Assessment. Field Operations Manual. EPA 841-B-11-003&quot;,&quot;author&quot;:[{&quot;family&quot;:&quot;USEPA&quot;,&quot;given&quot;:&quot;&quot;,&quot;parse-names&quot;:false,&quot;dropping-particle&quot;:&quot;&quot;,&quot;non-dropping-particle&quot;:&quot;&quot;}],&quot;container-title&quot;:&quot;U.S. Environmental Protection Agency, Washington, DC&quot;,&quot;accessed&quot;:{&quot;date-parts&quot;:[[2022,7,19]]},&quot;URL&quot;:&quot;https://www.epa.gov/national-aquatic-resource-surveys/national-lakes-assessment-2012-field-operations-manual&quot;,&quot;issued&quot;:{&quot;date-parts&quot;:[[2011]]}},&quot;isTemporary&quot;:false},{&quot;id&quot;:&quot;73b886f4-4046-3ea0-8068-02701920128c&quot;,&quot;itemData&quot;:{&quot;type&quot;:&quot;article-journal&quot;,&quot;id&quot;:&quot;73b886f4-4046-3ea0-8068-02701920128c&quot;,&quot;title&quot;:&quot;Survey of the Nation's Lakes. Field Operations Manual. EPA 841-B-07- 004&quot;,&quot;author&quot;:[{&quot;family&quot;:&quot;USEPA&quot;,&quot;given&quot;:&quot;&quot;,&quot;parse-names&quot;:false,&quot;dropping-particle&quot;:&quot;&quot;,&quot;non-dropping-particle&quot;:&quot;&quot;}],&quot;container-title&quot;:&quot;U.S. Environmental Protection Agency, Washington, DC&quot;,&quot;accessed&quot;:{&quot;date-parts&quot;:[[2022,7,19]]},&quot;URL&quot;:&quot;https://www.epa.gov/national-aquatic-resource-surveys/national-lakes-assessment-2007-field-operations-manual&quot;,&quot;issued&quot;:{&quot;date-parts&quot;:[[2007]]},&quot;publisher-place&quot;:&quot;Washington, DC.&quot;},&quot;isTemporary&quot;:false}]},{&quot;citationID&quot;:&quot;MENDELEY_CITATION_ccc5aa72-4a7c-4edc-9eee-d8e5a34c4a56&quot;,&quot;properties&quot;:{&quot;noteIndex&quot;:0},&quot;isEdited&quot;:false,&quot;manualOverride&quot;:{&quot;isManuallyOverridden&quot;:false,&quot;citeprocText&quot;:&quot;(USEPA, 2007a, 2012, 2017b)&quot;,&quot;manualOverrideText&quot;:&quot;&quot;},&quot;citationTag&quot;:&quot;MENDELEY_CITATION_v3_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&quot;,&quot;citationItems&quot;:[{&quot;id&quot;:&quot;e1c416e5-7028-3baf-a500-74d328f6b01d&quot;,&quot;itemData&quot;:{&quot;type&quot;:&quot;article-journal&quot;,&quot;id&quot;:&quot;e1c416e5-7028-3baf-a500-74d328f6b01d&quot;,&quot;title&quot;:&quot;National Lakes Assessment 2017. Laboratory Operations Manual. V.1.1. EPA 841‐B‐16‐ 004&quot;,&quot;author&quot;:[{&quot;family&quot;:&quot;USEPA&quot;,&quot;given&quot;:&quot;&quot;,&quot;parse-names&quot;:false,&quot;dropping-particle&quot;:&quot;&quot;,&quot;non-dropping-particle&quot;:&quot;&quot;}],&quot;container-title&quot;:&quot;U.S. Environmental Protection Agency, Washington, DC&quot;,&quot;accessed&quot;:{&quot;date-parts&quot;:[[2022,7,19]]},&quot;URL&quot;:&quot;https://www.epa.gov/national-aquatic-resource-surveys/national-lakes-assessment-2017-laboratory-operations-manual&quot;,&quot;issued&quot;:{&quot;date-parts&quot;:[[2017]]}},&quot;isTemporary&quot;:false},{&quot;id&quot;:&quot;ad513de8-0114-30a0-9a64-6ebad1156d7f&quot;,&quot;itemData&quot;:{&quot;type&quot;:&quot;article-journal&quot;,&quot;id&quot;:&quot;ad513de8-0114-30a0-9a64-6ebad1156d7f&quot;,&quot;title&quot;:&quot;2012 National Lakes Assessment. Laboratory Operations Manual. EPA-841-B-11-004&quot;,&quot;author&quot;:[{&quot;family&quot;:&quot;USEPA&quot;,&quot;given&quot;:&quot;&quot;,&quot;parse-names&quot;:false,&quot;dropping-particle&quot;:&quot;&quot;,&quot;non-dropping-particle&quot;:&quot;&quot;}],&quot;container-title&quot;:&quot;U.S. Environmental Protection Agency, Washington, DC&quot;,&quot;accessed&quot;:{&quot;date-parts&quot;:[[2022,7,19]]},&quot;URL&quot;:&quot;https://www.epa.gov/national-aquatic-resource-surveys/national-lakes-assessment-2012-laboratory-operations-manual&quot;,&quot;issued&quot;:{&quot;date-parts&quot;:[[2012]]}},&quot;isTemporary&quot;:false},{&quot;id&quot;:&quot;45ade7d1-5eb2-3766-a6e2-00edb39d9e55&quot;,&quot;itemData&quot;:{&quot;type&quot;:&quot;article-journal&quot;,&quot;id&quot;:&quot;45ade7d1-5eb2-3766-a6e2-00edb39d9e55&quot;,&quot;title&quot;:&quot; Survey of the Nation’s Lakes: Integrated Quality Assurance Project Plan. EPA/841-B-07-003&quot;,&quot;author&quot;:[{&quot;family&quot;:&quot;USEPA&quot;,&quot;given&quot;:&quot;&quot;,&quot;parse-names&quot;:false,&quot;dropping-particle&quot;:&quot;&quot;,&quot;non-dropping-particle&quot;:&quot;&quot;}],&quot;container-title&quot;:&quot;U.S. Environmental Protection Agency, Office of Water and Office of Research and Development, Washington, DC&quot;,&quot;accessed&quot;:{&quot;date-parts&quot;:[[2022,7,19]]},&quot;URL&quot;:&quot;https://www.epa.gov/national-aquatic-resource-surveys/national-lakes-assessment-2007-quality-assurance-project-plan&quot;,&quot;issued&quot;:{&quot;date-parts&quot;:[[2007]]}},&quot;isTemporary&quot;:false}]},{&quot;citationID&quot;:&quot;MENDELEY_CITATION_881dc6c8-9292-41a6-8947-22b813668f01&quot;,&quot;properties&quot;:{&quot;noteIndex&quot;:0},&quot;isEdited&quot;:false,&quot;manualOverride&quot;:{&quot;isManuallyOverridden&quot;:false,&quot;citeprocText&quot;:&quot;(R Core Team, 2022)&quot;,&quot;manualOverrideText&quot;:&quot;&quot;},&quot;citationTag&quot;:&quot;MENDELEY_CITATION_v3_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&quot;,&quot;citationItems&quot;:[{&quot;id&quot;:&quot;5aa842de-f865-3b5d-b4f2-229e0f9ce674&quot;,&quot;itemData&quot;:{&quot;type&quot;:&quot;article&quot;,&quot;id&quot;:&quot;5aa842de-f865-3b5d-b4f2-229e0f9ce674&quot;,&quot;title&quot;:&quot;R: A Language and Environment for Statistical Computing&quot;,&quot;author&quot;:[{&quot;family&quot;:&quot;R Core Team&quot;,&quot;given&quot;:&quot;&quot;,&quot;parse-names&quot;:false,&quot;dropping-particle&quot;:&quot;&quot;,&quot;non-dropping-particle&quot;:&quot;&quot;}],&quot;URL&quot;:&quot;https://www.R-project.org/&quot;,&quot;issued&quot;:{&quot;date-parts&quot;:[[2022]]},&quot;publisher-place&quot;:&quot;Vienna, Austria&quot;,&quot;container-title-short&quot;:&quot;&quot;},&quot;isTemporary&quot;:false}]},{&quot;citationID&quot;:&quot;MENDELEY_CITATION_f312f70e-d2d0-4fad-bf05-65c36933eafc&quot;,&quot;properties&quot;:{&quot;noteIndex&quot;:0},&quot;isEdited&quot;:false,&quot;manualOverride&quot;:{&quot;isManuallyOverridden&quot;:false,&quot;citeprocText&quot;:&quot;(Wickham et al., 2019)&quot;,&quot;manualOverrideText&quot;:&quot;&quot;},&quot;citationTag&quot;:&quot;MENDELEY_CITATION_v3_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&quot;,&quot;citationItems&quot;:[{&quot;id&quot;:&quot;210446fb-9613-38a3-bff2-3e319eaabd83&quot;,&quot;itemData&quot;:{&quot;type&quot;:&quot;article-journal&quot;,&quot;id&quot;:&quot;210446fb-9613-38a3-bff2-3e319eaabd83&quot;,&quot;title&quot;:&quot;Welcome to the tidyverse&quot;,&quot;author&quot;:[{&quot;family&quot;:&quot;Wickham&quot;,&quot;given&quot;:&quot;Hadley&quot;,&quot;parse-names&quot;:false,&quot;dropping-particle&quot;:&quot;&quot;,&quot;non-dropping-particle&quot;:&quot;&quot;},{&quot;family&quot;:&quot;Averick&quot;,&quot;given&quot;:&quot;Mara&quot;,&quot;parse-names&quot;:false,&quot;dropping-particle&quot;:&quot;&quot;,&quot;non-dropping-particle&quot;:&quot;&quot;},{&quot;family&quot;:&quot;Bryan&quot;,&quot;given&quot;:&quot;Jennifer&quot;,&quot;parse-names&quot;:false,&quot;dropping-particle&quot;:&quot;&quot;,&quot;non-dropping-particle&quot;:&quot;&quot;},{&quot;family&quot;:&quot;Chang&quot;,&quot;given&quot;:&quot;Winston&quot;,&quot;parse-names&quot;:false,&quot;dropping-particle&quot;:&quot;&quot;,&quot;non-dropping-particle&quot;:&quot;&quot;},{&quot;family&quot;:&quot;McGowan&quot;,&quot;given&quot;:&quot;Lucy D'Agostino&quot;,&quot;parse-names&quot;:false,&quot;dropping-particle&quot;:&quot;&quot;,&quot;non-dropping-particle&quot;:&quot;&quot;},{&quot;family&quot;:&quot;François&quot;,&quot;given&quot;:&quot;Romain&quot;,&quot;parse-names&quot;:false,&quot;dropping-particle&quot;:&quot;&quot;,&quot;non-dropping-particle&quot;:&quot;&quot;},{&quot;family&quot;:&quot;Grolemund&quot;,&quot;given&quot;:&quot;Garrett&quot;,&quot;parse-names&quot;:false,&quot;dropping-particle&quot;:&quot;&quot;,&quot;non-dropping-particle&quot;:&quot;&quot;},{&quot;family&quot;:&quot;Hayes&quot;,&quot;given&quot;:&quot;Alex&quot;,&quot;parse-names&quot;:false,&quot;dropping-particle&quot;:&quot;&quot;,&quot;non-dropping-particle&quot;:&quot;&quot;},{&quot;family&quot;:&quot;Henry&quot;,&quot;given&quot;:&quot;Lionel&quot;,&quot;parse-names&quot;:false,&quot;dropping-particle&quot;:&quot;&quot;,&quot;non-dropping-particle&quot;:&quot;&quot;},{&quot;family&quot;:&quot;Hester&quot;,&quot;given&quot;:&quot;Jim&quot;,&quot;parse-names&quot;:false,&quot;dropping-particle&quot;:&quot;&quot;,&quot;non-dropping-particle&quot;:&quot;&quot;},{&quot;family&quot;:&quot;Kuhn&quot;,&quot;given&quot;:&quot;Max&quot;,&quot;parse-names&quot;:false,&quot;dropping-particle&quot;:&quot;&quot;,&quot;non-dropping-particle&quot;:&quot;&quot;},{&quot;family&quot;:&quot;Pedersen&quot;,&quot;given&quot;:&quot;Thomas Lin&quot;,&quot;parse-names&quot;:false,&quot;dropping-particle&quot;:&quot;&quot;,&quot;non-dropping-particle&quot;:&quot;&quot;},{&quot;family&quot;:&quot;Miller&quot;,&quot;given&quot;:&quot;Evan&quot;,&quot;parse-names&quot;:false,&quot;dropping-particle&quot;:&quot;&quot;,&quot;non-dropping-particle&quot;:&quot;&quot;},{&quot;family&quot;:&quot;Bache&quot;,&quot;given&quot;:&quot;Stephan Milton&quot;,&quot;parse-names&quot;:false,&quot;dropping-particle&quot;:&quot;&quot;,&quot;non-dropping-particle&quot;:&quot;&quot;},{&quot;family&quot;:&quot;Müller&quot;,&quot;given&quot;:&quot;Kirill&quot;,&quot;parse-names&quot;:false,&quot;dropping-particle&quot;:&quot;&quot;,&quot;non-dropping-particle&quot;:&quot;&quot;},{&quot;family&quot;:&quot;Ooms&quot;,&quot;given&quot;:&quot;Jeroen&quot;,&quot;parse-names&quot;:false,&quot;dropping-particle&quot;:&quot;&quot;,&quot;non-dropping-particle&quot;:&quot;&quot;},{&quot;family&quot;:&quot;Robinson&quot;,&quot;given&quot;:&quot;David&quot;,&quot;parse-names&quot;:false,&quot;dropping-particle&quot;:&quot;&quot;,&quot;non-dropping-particle&quot;:&quot;&quot;},{&quot;family&quot;:&quot;Seidel&quot;,&quot;given&quot;:&quot;Dana Paige&quot;,&quot;parse-names&quot;:false,&quot;dropping-particle&quot;:&quot;&quot;,&quot;non-dropping-particle&quot;:&quot;&quot;},{&quot;family&quot;:&quot;Spinu&quot;,&quot;given&quot;:&quot;Vitalie&quot;,&quot;parse-names&quot;:false,&quot;dropping-particle&quot;:&quot;&quot;,&quot;non-dropping-particle&quot;:&quot;&quot;},{&quot;family&quot;:&quot;Takahashi&quot;,&quot;given&quot;:&quot;Kohske&quot;,&quot;parse-names&quot;:false,&quot;dropping-particle&quot;:&quot;&quot;,&quot;non-dropping-particle&quot;:&quot;&quot;},{&quot;family&quot;:&quot;Vaughan&quot;,&quot;given&quot;:&quot;Davis&quot;,&quot;parse-names&quot;:false,&quot;dropping-particle&quot;:&quot;&quot;,&quot;non-dropping-particle&quot;:&quot;&quot;},{&quot;family&quot;:&quot;Wilke&quot;,&quot;given&quot;:&quot;Claus&quot;,&quot;parse-names&quot;:false,&quot;dropping-particle&quot;:&quot;&quot;,&quot;non-dropping-particle&quot;:&quot;&quot;},{&quot;family&quot;:&quot;Woo&quot;,&quot;given&quot;:&quot;Kara&quot;,&quot;parse-names&quot;:false,&quot;dropping-particle&quot;:&quot;&quot;,&quot;non-dropping-particle&quot;:&quot;&quot;},{&quot;family&quot;:&quot;Yutani&quot;,&quot;given&quot;:&quot;Hiroaki&quot;,&quot;parse-names&quot;:false,&quot;dropping-particle&quot;:&quot;&quot;,&quot;non-dropping-particle&quot;:&quot;&quot;}],&quot;container-title&quot;:&quot;Journal of Open Source Software&quot;,&quot;DOI&quot;:&quot;10.21105/joss.01686&quot;,&quot;issued&quot;:{&quot;date-parts&quot;:[[2019]]},&quot;page&quot;:&quot;1686&quot;,&quot;issue&quot;:&quot;43&quot;,&quot;volume&quot;:&quot;4&quot;,&quot;container-title-short&quot;:&quot;&quot;},&quot;isTemporary&quot;:false}]},{&quot;citationID&quot;:&quot;MENDELEY_CITATION_73ee567a-5a1c-4648-a6ac-52a3f7e5bf78&quot;,&quot;properties&quot;:{&quot;noteIndex&quot;:0},&quot;isEdited&quot;:false,&quot;manualOverride&quot;:{&quot;isManuallyOverridden&quot;:false,&quot;citeprocText&quot;:&quot;(Dumelle et al., 2022)&quot;,&quot;manualOverrideText&quot;:&quot;&quot;},&quot;citationTag&quot;:&quot;MENDELEY_CITATION_v3_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&quot;,&quot;citationItems&quot;:[{&quot;id&quot;:&quot;41a1c899-6d4c-349e-ab8f-10b327164ca9&quot;,&quot;itemData&quot;:{&quot;type&quot;:&quot;article&quot;,&quot;id&quot;:&quot;41a1c899-6d4c-349e-ab8f-10b327164ca9&quot;,&quot;title&quot;:&quot;spsurvey: Spatial Sampling Design and Analysis&quot;,&quot;author&quot;:[{&quot;family&quot;:&quot;Dumelle&quot;,&quot;given&quot;:&quot;Michael&quot;,&quot;parse-names&quot;:false,&quot;dropping-particle&quot;:&quot;&quot;,&quot;non-dropping-particle&quot;:&quot;&quot;},{&quot;family&quot;:&quot;Kincaid&quot;,&quot;given&quot;:&quot;Thomas M&quot;,&quot;parse-names&quot;:false,&quot;dropping-particle&quot;:&quot;&quot;,&quot;non-dropping-particle&quot;:&quot;&quot;},{&quot;family&quot;:&quot;Olsen&quot;,&quot;given&quot;:&quot;Anthony R&quot;,&quot;parse-names&quot;:false,&quot;dropping-particle&quot;:&quot;&quot;,&quot;non-dropping-particle&quot;:&quot;&quot;},{&quot;family&quot;:&quot;Weber&quot;,&quot;given&quot;:&quot;Marc H&quot;,&quot;parse-names&quot;:false,&quot;dropping-particle&quot;:&quot;&quot;,&quot;non-dropping-particle&quot;:&quot;&quot;}],&quot;issued&quot;:{&quot;date-parts&quot;:[[2022]]},&quot;container-title-short&quot;:&quot;&quot;},&quot;isTemporary&quot;:false}]}]"/>
     <we:property name="MENDELEY_CITATIONS_STYLE" value="{&quot;id&quot;:&quot;https://www.zotero.org/styles/apa&quot;,&quot;title&quot;:&quot;American Psychological Association 7th edition&quot;,&quot;format&quot;:&quot;author-date&quot;}"/>
   </we:properties>
   <we:bindings/>

</xml_diff>